<commit_message>
Mutacja dodanie listy kroków
</commit_message>
<xml_diff>
--- a/doc/documentation.docx
+++ b/doc/documentation.docx
@@ -204,23 +204,7 @@
                 <w:rFonts w:ascii="Titillium" w:eastAsia="Calibri" w:hAnsi="Titillium"/>
                 <w:sz w:val="36"/>
               </w:rPr>
-              <w:t>Grupa 2 (</w:t>
-            </w:r>
-            <w:proofErr w:type="spellStart"/>
-            <w:r>
-              <w:rPr>
-                <w:rFonts w:ascii="Titillium" w:eastAsia="Calibri" w:hAnsi="Titillium"/>
-                <w:sz w:val="36"/>
-              </w:rPr>
-              <w:t>śr</w:t>
-            </w:r>
-            <w:proofErr w:type="spellEnd"/>
-            <w:r>
-              <w:rPr>
-                <w:rFonts w:ascii="Titillium" w:eastAsia="Calibri" w:hAnsi="Titillium"/>
-                <w:sz w:val="36"/>
-              </w:rPr>
-              <w:t xml:space="preserve"> 13:30 – 15:45)</w:t>
+              <w:t>Grupa 2 (śr 13:30 – 15:45)</w:t>
             </w:r>
           </w:p>
           <w:p>
@@ -312,7 +296,6 @@
                 <w:lang w:val="en-GB"/>
               </w:rPr>
             </w:pPr>
-            <w:proofErr w:type="spellStart"/>
             <w:r>
               <w:rPr>
                 <w:rFonts w:eastAsia="Times New Roman"/>
@@ -326,7 +309,6 @@
               </w:rPr>
               <w:t>L.p.</w:t>
             </w:r>
-            <w:proofErr w:type="spellEnd"/>
           </w:p>
         </w:tc>
         <w:tc>
@@ -355,7 +337,6 @@
                 <w:lang w:val="en-GB"/>
               </w:rPr>
             </w:pPr>
-            <w:proofErr w:type="spellStart"/>
             <w:r>
               <w:rPr>
                 <w:rFonts w:eastAsia="Times New Roman"/>
@@ -367,7 +348,6 @@
               </w:rPr>
               <w:t>Członek</w:t>
             </w:r>
-            <w:proofErr w:type="spellEnd"/>
           </w:p>
         </w:tc>
         <w:tc>
@@ -393,7 +373,6 @@
                 <w:lang w:val="en-GB"/>
               </w:rPr>
             </w:pPr>
-            <w:proofErr w:type="spellStart"/>
             <w:r>
               <w:rPr>
                 <w:rFonts w:eastAsia="Times New Roman"/>
@@ -403,33 +382,8 @@
                 <w:szCs w:val="24"/>
                 <w:lang w:val="en-GB"/>
               </w:rPr>
-              <w:t>Numer</w:t>
-            </w:r>
-            <w:proofErr w:type="spellEnd"/>
-            <w:r>
-              <w:rPr>
-                <w:rFonts w:eastAsia="Times New Roman"/>
-                <w:b/>
-                <w:bCs/>
-                <w:color w:val="000000"/>
-                <w:szCs w:val="24"/>
-                <w:lang w:val="en-GB"/>
-              </w:rPr>
-              <w:t xml:space="preserve"> </w:t>
-            </w:r>
-            <w:proofErr w:type="spellStart"/>
-            <w:r>
-              <w:rPr>
-                <w:rFonts w:eastAsia="Times New Roman"/>
-                <w:b/>
-                <w:bCs/>
-                <w:color w:val="000000"/>
-                <w:szCs w:val="24"/>
-                <w:lang w:val="en-GB"/>
-              </w:rPr>
-              <w:t>albumu</w:t>
-            </w:r>
-            <w:proofErr w:type="spellEnd"/>
+              <w:t>Numer albumu</w:t>
+            </w:r>
           </w:p>
         </w:tc>
         <w:tc>
@@ -544,18 +498,8 @@
                 <w:szCs w:val="24"/>
                 <w:lang w:val="en-GB"/>
               </w:rPr>
-              <w:t xml:space="preserve">Patryk </w:t>
-            </w:r>
-            <w:proofErr w:type="spellStart"/>
-            <w:r>
-              <w:rPr>
-                <w:rFonts w:eastAsia="Times New Roman"/>
-                <w:szCs w:val="24"/>
-                <w:lang w:val="en-GB"/>
-              </w:rPr>
-              <w:t>Chorąży</w:t>
-            </w:r>
-            <w:proofErr w:type="spellEnd"/>
+              <w:t>Patryk Chorąży</w:t>
+            </w:r>
           </w:p>
         </w:tc>
         <w:tc>
@@ -702,19 +646,8 @@
                 <w:szCs w:val="24"/>
                 <w:lang w:val="en-GB"/>
               </w:rPr>
-              <w:t xml:space="preserve">Rafał </w:t>
-            </w:r>
-            <w:proofErr w:type="spellStart"/>
-            <w:r>
-              <w:rPr>
-                <w:rFonts w:eastAsia="Times New Roman"/>
-                <w:color w:val="000000"/>
-                <w:szCs w:val="24"/>
-                <w:lang w:val="en-GB"/>
-              </w:rPr>
-              <w:t>Kośla</w:t>
-            </w:r>
-            <w:proofErr w:type="spellEnd"/>
+              <w:t>Rafał Kośla</w:t>
+            </w:r>
           </w:p>
         </w:tc>
         <w:tc>
@@ -1295,19 +1228,8 @@
                 <w:szCs w:val="24"/>
                 <w:lang w:val="en-GB"/>
               </w:rPr>
-              <w:t xml:space="preserve">Wojciech </w:t>
-            </w:r>
-            <w:proofErr w:type="spellStart"/>
-            <w:r>
-              <w:rPr>
-                <w:rFonts w:eastAsia="Times New Roman"/>
-                <w:color w:val="000000"/>
-                <w:szCs w:val="24"/>
-                <w:lang w:val="en-GB"/>
-              </w:rPr>
-              <w:t>Poniewierka</w:t>
-            </w:r>
-            <w:proofErr w:type="spellEnd"/>
+              <w:t>Wojciech Poniewierka</w:t>
+            </w:r>
           </w:p>
         </w:tc>
         <w:tc>
@@ -4474,7 +4396,6 @@
         </w:rPr>
         <w:t xml:space="preserve"> (ang. </w:t>
       </w:r>
-      <w:proofErr w:type="spellStart"/>
       <w:r>
         <w:rPr>
           <w:rFonts w:cs="Times New Roman"/>
@@ -4482,29 +4403,8 @@
           <w:iCs/>
           <w:szCs w:val="24"/>
         </w:rPr>
-        <w:t>time</w:t>
-      </w:r>
-      <w:proofErr w:type="spellEnd"/>
-      <w:r>
-        <w:rPr>
-          <w:rFonts w:cs="Times New Roman"/>
-          <w:i/>
-          <w:iCs/>
-          <w:szCs w:val="24"/>
-        </w:rPr>
-        <w:t xml:space="preserve"> </w:t>
-      </w:r>
-      <w:proofErr w:type="spellStart"/>
-      <w:r>
-        <w:rPr>
-          <w:rFonts w:cs="Times New Roman"/>
-          <w:i/>
-          <w:iCs/>
-          <w:szCs w:val="24"/>
-        </w:rPr>
-        <w:t>slots</w:t>
-      </w:r>
-      <w:proofErr w:type="spellEnd"/>
+        <w:t>time slots</w:t>
+      </w:r>
       <w:r>
         <w:rPr>
           <w:rFonts w:cs="Times New Roman"/>
@@ -4651,19 +4551,8 @@
           <w:iCs/>
           <w:szCs w:val="24"/>
         </w:rPr>
-        <w:t xml:space="preserve"> </w:t>
-      </w:r>
-      <w:proofErr w:type="spellStart"/>
-      <w:r>
-        <w:rPr>
-          <w:rFonts w:cs="Times New Roman"/>
-          <w:i/>
-          <w:iCs/>
-          <w:szCs w:val="24"/>
-        </w:rPr>
-        <w:t>duration</w:t>
-      </w:r>
-      <w:proofErr w:type="spellEnd"/>
+        <w:t xml:space="preserve"> duration</w:t>
+      </w:r>
       <w:r>
         <w:rPr>
           <w:rFonts w:cs="Times New Roman"/>
@@ -4748,7 +4637,6 @@
         </w:rPr>
         <w:t xml:space="preserve"> (ang. </w:t>
       </w:r>
-      <w:proofErr w:type="spellStart"/>
       <w:r>
         <w:rPr>
           <w:rFonts w:cs="Times New Roman"/>
@@ -4758,7 +4646,6 @@
         </w:rPr>
         <w:t>lectors</w:t>
       </w:r>
-      <w:proofErr w:type="spellEnd"/>
       <w:r>
         <w:rPr>
           <w:rFonts w:cs="Times New Roman"/>
@@ -4968,7 +4855,6 @@
         </w:rPr>
         <w:t xml:space="preserve"> – liczba zajęć (ang. </w:t>
       </w:r>
-      <w:proofErr w:type="spellStart"/>
       <w:r>
         <w:rPr>
           <w:rFonts w:cs="Times New Roman"/>
@@ -4978,7 +4864,6 @@
         </w:rPr>
         <w:t>classes</w:t>
       </w:r>
-      <w:proofErr w:type="spellEnd"/>
       <w:r>
         <w:rPr>
           <w:rFonts w:cs="Times New Roman"/>
@@ -6186,7 +6071,6 @@
         </w:rPr>
         <w:t xml:space="preserve"> – zbiór bloków (ang. </w:t>
       </w:r>
-      <w:proofErr w:type="spellStart"/>
       <w:r>
         <w:rPr>
           <w:rFonts w:cs="Times New Roman"/>
@@ -6196,7 +6080,6 @@
         </w:rPr>
         <w:t>blocks</w:t>
       </w:r>
-      <w:proofErr w:type="spellEnd"/>
       <w:r>
         <w:rPr>
           <w:rFonts w:cs="Times New Roman"/>
@@ -6457,7 +6340,6 @@
         </w:rPr>
         <w:t xml:space="preserve"> – zbiór tzw. okienek (ang. </w:t>
       </w:r>
-      <w:proofErr w:type="spellStart"/>
       <w:r>
         <w:rPr>
           <w:rFonts w:cs="Times New Roman"/>
@@ -6467,7 +6349,6 @@
         </w:rPr>
         <w:t>windows</w:t>
       </w:r>
-      <w:proofErr w:type="spellEnd"/>
       <w:r>
         <w:rPr>
           <w:rFonts w:cs="Times New Roman"/>
@@ -6538,7 +6419,6 @@
         </w:rPr>
         <w:t xml:space="preserve"> – zbiór preferowanych (ang. </w:t>
       </w:r>
-      <w:proofErr w:type="spellStart"/>
       <w:r>
         <w:rPr>
           <w:rFonts w:cs="Times New Roman"/>
@@ -6548,7 +6428,6 @@
         </w:rPr>
         <w:t>prefered</w:t>
       </w:r>
-      <w:proofErr w:type="spellEnd"/>
       <w:r>
         <w:rPr>
           <w:rFonts w:cs="Times New Roman"/>
@@ -6835,7 +6714,6 @@
         </w:rPr>
         <w:t xml:space="preserve"> – zbiór bloków (ang. </w:t>
       </w:r>
-      <w:proofErr w:type="spellStart"/>
       <w:r>
         <w:rPr>
           <w:rFonts w:cs="Times New Roman"/>
@@ -6845,7 +6723,6 @@
         </w:rPr>
         <w:t>blocks</w:t>
       </w:r>
-      <w:proofErr w:type="spellEnd"/>
       <w:r>
         <w:rPr>
           <w:rFonts w:cs="Times New Roman"/>
@@ -7106,7 +6983,6 @@
         </w:rPr>
         <w:t xml:space="preserve"> – zbiór tzw. okienek (ang. </w:t>
       </w:r>
-      <w:proofErr w:type="spellStart"/>
       <w:r>
         <w:rPr>
           <w:rFonts w:cs="Times New Roman"/>
@@ -7116,7 +6992,6 @@
         </w:rPr>
         <w:t>windows</w:t>
       </w:r>
-      <w:proofErr w:type="spellEnd"/>
       <w:r>
         <w:rPr>
           <w:rFonts w:cs="Times New Roman"/>
@@ -7527,7 +7402,6 @@
         </w:rPr>
         <w:t xml:space="preserve"> (ang. </w:t>
       </w:r>
-      <w:proofErr w:type="spellStart"/>
       <w:r>
         <w:rPr>
           <w:rFonts w:cs="Times New Roman"/>
@@ -7538,7 +7412,6 @@
         </w:rPr>
         <w:t>knowledge</w:t>
       </w:r>
-      <w:proofErr w:type="spellEnd"/>
       <w:r>
         <w:rPr>
           <w:rFonts w:cs="Times New Roman"/>
@@ -7789,7 +7662,6 @@
         </w:rPr>
         <w:t xml:space="preserve"> (ang. </w:t>
       </w:r>
-      <w:proofErr w:type="spellStart"/>
       <w:r>
         <w:rPr>
           <w:rFonts w:cs="Times New Roman"/>
@@ -7800,7 +7672,6 @@
         </w:rPr>
         <w:t>knowledge</w:t>
       </w:r>
-      <w:proofErr w:type="spellEnd"/>
       <w:r>
         <w:rPr>
           <w:rFonts w:cs="Times New Roman"/>
@@ -8051,7 +7922,6 @@
         </w:rPr>
         <w:t xml:space="preserve"> (ang. </w:t>
       </w:r>
-      <w:proofErr w:type="spellStart"/>
       <w:r>
         <w:rPr>
           <w:rFonts w:cs="Times New Roman"/>
@@ -8062,7 +7932,6 @@
         </w:rPr>
         <w:t>knowledge</w:t>
       </w:r>
-      <w:proofErr w:type="spellEnd"/>
       <w:r>
         <w:rPr>
           <w:rFonts w:cs="Times New Roman"/>
@@ -11052,15 +10921,9 @@
         <w:rPr>
           <w:rFonts w:cs="Times New Roman"/>
         </w:rPr>
-        <w:t xml:space="preserve">cja </w:t>
+        <w:t>cja celu</w:t>
       </w:r>
       <w:bookmarkEnd w:id="8"/>
-      <w:r>
-        <w:rPr>
-          <w:rFonts w:cs="Times New Roman"/>
-        </w:rPr>
-        <w:t>przystosowania</w:t>
-      </w:r>
     </w:p>
     <w:p>
       <w:pPr>
@@ -11076,21 +10939,7 @@
           <w:rFonts w:cs="Times New Roman"/>
           <w:szCs w:val="24"/>
         </w:rPr>
-        <w:t xml:space="preserve">Funkcja </w:t>
-      </w:r>
-      <w:r>
-        <w:rPr>
-          <w:rFonts w:cs="Times New Roman"/>
-          <w:szCs w:val="24"/>
-        </w:rPr>
-        <w:t>przystosowania</w:t>
-      </w:r>
-      <w:r>
-        <w:rPr>
-          <w:rFonts w:cs="Times New Roman"/>
-          <w:szCs w:val="24"/>
-        </w:rPr>
-        <w:t xml:space="preserve"> uwzględnia trzy elementy: liczba slotów nauczyciela poza jego preferowanymi godzinami pracy, liczba okienek </w:t>
+        <w:t xml:space="preserve">Funkcja celu uwzględnia trzy elementy: liczba slotów nauczyciela poza jego preferowanymi godzinami pracy, liczba okienek </w:t>
       </w:r>
       <w:r>
         <w:rPr>
@@ -12197,13 +12046,8 @@
       <w:r>
         <w:t xml:space="preserve">lista </w:t>
       </w:r>
-      <w:proofErr w:type="spellStart"/>
-      <w:r>
-        <w:t>sal</w:t>
-      </w:r>
-      <w:proofErr w:type="spellEnd"/>
-      <w:r>
-        <w:t xml:space="preserve"> lekcyjnych</w:t>
+      <w:r>
+        <w:t>sal lekcyjnych</w:t>
       </w:r>
       <w:r>
         <w:t>,</w:t>
@@ -12278,15 +12122,7 @@
         <w:t>Algorytm genetyczny dzięki swojej uniwersalności może być stosowany do różnych, często bardzo złożonych problemów. Był on między innymi wykorzystywany do układania różnorodnych planów, np. zajęć na studiach.</w:t>
       </w:r>
       <w:r>
-        <w:t xml:space="preserve"> </w:t>
-      </w:r>
-      <w:proofErr w:type="spellStart"/>
-      <w:r>
-        <w:t>Budhi</w:t>
-      </w:r>
-      <w:proofErr w:type="spellEnd"/>
-      <w:r>
-        <w:t xml:space="preserve"> i in. </w:t>
+        <w:t xml:space="preserve"> Budhi i in. </w:t>
       </w:r>
       <w:r>
         <w:t xml:space="preserve">[1] </w:t>
@@ -12295,13 +12131,8 @@
         <w:t xml:space="preserve">w swojej pracy zaproponowali wykorzystanie algorytmu genetycznego właśnie do </w:t>
       </w:r>
       <w:r>
-        <w:t xml:space="preserve">tego </w:t>
-      </w:r>
-      <w:proofErr w:type="spellStart"/>
-      <w:r>
-        <w:t>probemu</w:t>
-      </w:r>
-      <w:proofErr w:type="spellEnd"/>
+        <w:t>tego probemu</w:t>
+      </w:r>
       <w:r>
         <w:t xml:space="preserve">. Autorzy uzyskali </w:t>
       </w:r>
@@ -12647,17 +12478,8 @@
           <w:b/>
           <w:bCs/>
         </w:rPr>
-        <w:t xml:space="preserve">Selekcja </w:t>
-      </w:r>
-      <w:proofErr w:type="spellStart"/>
-      <w:r>
-        <w:rPr>
-          <w:b/>
-          <w:bCs/>
-        </w:rPr>
-        <w:t>best</w:t>
-      </w:r>
-      <w:proofErr w:type="spellEnd"/>
+        <w:t>Selekcja best</w:t>
+      </w:r>
     </w:p>
     <w:p>
       <w:pPr>
@@ -12719,43 +12541,7 @@
           <w:sz w:val="22"/>
           <w:szCs w:val="20"/>
         </w:rPr>
-        <w:t xml:space="preserve">  def </w:t>
-      </w:r>
-      <w:proofErr w:type="spellStart"/>
-      <w:r>
-        <w:rPr>
-          <w:rFonts w:ascii="Verdana Pro" w:hAnsi="Verdana Pro"/>
-          <w:sz w:val="22"/>
-          <w:szCs w:val="20"/>
-        </w:rPr>
-        <w:t>rulette_selection</w:t>
-      </w:r>
-      <w:proofErr w:type="spellEnd"/>
-      <w:r>
-        <w:rPr>
-          <w:rFonts w:ascii="Verdana Pro" w:hAnsi="Verdana Pro"/>
-          <w:sz w:val="22"/>
-          <w:szCs w:val="20"/>
-        </w:rPr>
-        <w:t>(</w:t>
-      </w:r>
-      <w:proofErr w:type="spellStart"/>
-      <w:r>
-        <w:rPr>
-          <w:rFonts w:ascii="Verdana Pro" w:hAnsi="Verdana Pro"/>
-          <w:sz w:val="22"/>
-          <w:szCs w:val="20"/>
-        </w:rPr>
-        <w:t>population</w:t>
-      </w:r>
-      <w:proofErr w:type="spellEnd"/>
-      <w:r>
-        <w:rPr>
-          <w:rFonts w:ascii="Verdana Pro" w:hAnsi="Verdana Pro"/>
-          <w:sz w:val="22"/>
-          <w:szCs w:val="20"/>
-        </w:rPr>
-        <w:t>):</w:t>
+        <w:t xml:space="preserve">  def rulette_selection(population):</w:t>
       </w:r>
     </w:p>
     <w:p>
@@ -12776,7 +12562,6 @@
         </w:rPr>
         <w:tab/>
       </w:r>
-      <w:proofErr w:type="spellStart"/>
       <w:r>
         <w:rPr>
           <w:rFonts w:ascii="Verdana Pro" w:hAnsi="Verdana Pro"/>
@@ -12784,39 +12569,40 @@
           <w:szCs w:val="20"/>
           <w:lang w:val="en-US"/>
         </w:rPr>
-        <w:t>inverted_fitnesses</w:t>
-      </w:r>
-      <w:proofErr w:type="spellEnd"/>
-      <w:r>
+        <w:t>inverted_fitnesses = [1/fitness(solution) for solution in population]</w:t>
+      </w:r>
+    </w:p>
+    <w:p>
+      <w:pPr>
+        <w:jc w:val="both"/>
         <w:rPr>
           <w:rFonts w:ascii="Verdana Pro" w:hAnsi="Verdana Pro"/>
           <w:sz w:val="22"/>
           <w:szCs w:val="20"/>
           <w:lang w:val="en-US"/>
         </w:rPr>
-        <w:t xml:space="preserve"> = [1/fitness(solution) for solution in population]</w:t>
-      </w:r>
-    </w:p>
-    <w:p>
-      <w:pPr>
-        <w:jc w:val="both"/>
+      </w:pPr>
+      <w:r>
         <w:rPr>
           <w:rFonts w:ascii="Verdana Pro" w:hAnsi="Verdana Pro"/>
           <w:sz w:val="22"/>
           <w:szCs w:val="20"/>
           <w:lang w:val="en-US"/>
         </w:rPr>
-      </w:pPr>
-      <w:r>
+        <w:tab/>
+        <w:t>random_point = random_uniform(min=0, max=sum(inverted_fitnesses))</w:t>
+      </w:r>
+    </w:p>
+    <w:p>
+      <w:pPr>
+        <w:jc w:val="both"/>
         <w:rPr>
           <w:rFonts w:ascii="Verdana Pro" w:hAnsi="Verdana Pro"/>
           <w:sz w:val="22"/>
           <w:szCs w:val="20"/>
           <w:lang w:val="en-US"/>
         </w:rPr>
-        <w:tab/>
-      </w:r>
-      <w:proofErr w:type="spellStart"/>
+      </w:pPr>
       <w:r>
         <w:rPr>
           <w:rFonts w:ascii="Verdana Pro" w:hAnsi="Verdana Pro"/>
@@ -12824,19 +12610,20 @@
           <w:szCs w:val="20"/>
           <w:lang w:val="en-US"/>
         </w:rPr>
-        <w:t>random_point</w:t>
-      </w:r>
-      <w:proofErr w:type="spellEnd"/>
-      <w:r>
+        <w:tab/>
+        <w:t>chosen_solution = 0</w:t>
+      </w:r>
+    </w:p>
+    <w:p>
+      <w:pPr>
+        <w:jc w:val="both"/>
         <w:rPr>
           <w:rFonts w:ascii="Verdana Pro" w:hAnsi="Verdana Pro"/>
           <w:sz w:val="22"/>
           <w:szCs w:val="20"/>
           <w:lang w:val="en-US"/>
         </w:rPr>
-        <w:t xml:space="preserve"> = </w:t>
-      </w:r>
-      <w:proofErr w:type="spellStart"/>
+      </w:pPr>
       <w:r>
         <w:rPr>
           <w:rFonts w:ascii="Verdana Pro" w:hAnsi="Verdana Pro"/>
@@ -12844,29 +12631,31 @@
           <w:szCs w:val="20"/>
           <w:lang w:val="en-US"/>
         </w:rPr>
-        <w:t>random_uniform</w:t>
-      </w:r>
-      <w:proofErr w:type="spellEnd"/>
-      <w:r>
+        <w:tab/>
+        <w:t>partial_sum = inverted_fitnesses[0]</w:t>
+      </w:r>
+    </w:p>
+    <w:p>
+      <w:pPr>
+        <w:jc w:val="both"/>
         <w:rPr>
           <w:rFonts w:ascii="Verdana Pro" w:hAnsi="Verdana Pro"/>
           <w:sz w:val="22"/>
           <w:szCs w:val="20"/>
           <w:lang w:val="en-US"/>
         </w:rPr>
-        <w:t>(min=0, max=sum(</w:t>
-      </w:r>
-      <w:proofErr w:type="spellStart"/>
-      <w:r>
+      </w:pPr>
+    </w:p>
+    <w:p>
+      <w:pPr>
+        <w:jc w:val="both"/>
         <w:rPr>
           <w:rFonts w:ascii="Verdana Pro" w:hAnsi="Verdana Pro"/>
           <w:sz w:val="22"/>
           <w:szCs w:val="20"/>
           <w:lang w:val="en-US"/>
         </w:rPr>
-        <w:t>inverted_fitnesses</w:t>
-      </w:r>
-      <w:proofErr w:type="spellEnd"/>
+      </w:pPr>
       <w:r>
         <w:rPr>
           <w:rFonts w:ascii="Verdana Pro" w:hAnsi="Verdana Pro"/>
@@ -12874,7 +12663,8 @@
           <w:szCs w:val="20"/>
           <w:lang w:val="en-US"/>
         </w:rPr>
-        <w:t>))</w:t>
+        <w:tab/>
+        <w:t>while partial_sum &lt; random_point:</w:t>
       </w:r>
     </w:p>
     <w:p>
@@ -12896,7 +12686,6 @@
         </w:rPr>
         <w:tab/>
       </w:r>
-      <w:proofErr w:type="spellStart"/>
       <w:r>
         <w:rPr>
           <w:rFonts w:ascii="Verdana Pro" w:hAnsi="Verdana Pro"/>
@@ -12904,29 +12693,29 @@
           <w:szCs w:val="20"/>
           <w:lang w:val="en-US"/>
         </w:rPr>
-        <w:t>chosen_solution</w:t>
-      </w:r>
-      <w:proofErr w:type="spellEnd"/>
-      <w:r>
+        <w:tab/>
+        <w:t>chosen_soluion = chosen_solution + 1</w:t>
+      </w:r>
+    </w:p>
+    <w:p>
+      <w:pPr>
+        <w:jc w:val="both"/>
         <w:rPr>
           <w:rFonts w:ascii="Verdana Pro" w:hAnsi="Verdana Pro"/>
           <w:sz w:val="22"/>
           <w:szCs w:val="20"/>
           <w:lang w:val="en-US"/>
         </w:rPr>
-        <w:t xml:space="preserve"> = 0</w:t>
-      </w:r>
-    </w:p>
-    <w:p>
-      <w:pPr>
-        <w:jc w:val="both"/>
+      </w:pPr>
+      <w:r>
         <w:rPr>
           <w:rFonts w:ascii="Verdana Pro" w:hAnsi="Verdana Pro"/>
           <w:sz w:val="22"/>
           <w:szCs w:val="20"/>
           <w:lang w:val="en-US"/>
         </w:rPr>
-      </w:pPr>
+        <w:tab/>
+      </w:r>
       <w:r>
         <w:rPr>
           <w:rFonts w:ascii="Verdana Pro" w:hAnsi="Verdana Pro"/>
@@ -12935,18 +12724,19 @@
           <w:lang w:val="en-US"/>
         </w:rPr>
         <w:tab/>
-      </w:r>
-      <w:proofErr w:type="spellStart"/>
-      <w:r>
+        <w:t>partial_sum += inverted_fitnesses[chosen_solution]</w:t>
+      </w:r>
+    </w:p>
+    <w:p>
+      <w:pPr>
+        <w:jc w:val="both"/>
         <w:rPr>
           <w:rFonts w:ascii="Verdana Pro" w:hAnsi="Verdana Pro"/>
           <w:sz w:val="22"/>
           <w:szCs w:val="20"/>
           <w:lang w:val="en-US"/>
         </w:rPr>
-        <w:t>partial_sum</w:t>
-      </w:r>
-      <w:proofErr w:type="spellEnd"/>
+      </w:pPr>
       <w:r>
         <w:rPr>
           <w:rFonts w:ascii="Verdana Pro" w:hAnsi="Verdana Pro"/>
@@ -12954,9 +12744,18 @@
           <w:szCs w:val="20"/>
           <w:lang w:val="en-US"/>
         </w:rPr>
-        <w:t xml:space="preserve"> = </w:t>
-      </w:r>
-      <w:proofErr w:type="spellStart"/>
+        <w:tab/>
+      </w:r>
+    </w:p>
+    <w:p>
+      <w:pPr>
+        <w:jc w:val="both"/>
+        <w:rPr>
+          <w:rFonts w:ascii="Verdana Pro" w:hAnsi="Verdana Pro"/>
+          <w:sz w:val="22"/>
+          <w:szCs w:val="20"/>
+        </w:rPr>
+      </w:pPr>
       <w:r>
         <w:rPr>
           <w:rFonts w:ascii="Verdana Pro" w:hAnsi="Verdana Pro"/>
@@ -12964,305 +12763,16 @@
           <w:szCs w:val="20"/>
           <w:lang w:val="en-US"/>
         </w:rPr>
-        <w:t>inverted_fitnesses</w:t>
-      </w:r>
-      <w:proofErr w:type="spellEnd"/>
+        <w:tab/>
+      </w:r>
       <w:r>
         <w:rPr>
           <w:rFonts w:ascii="Verdana Pro" w:hAnsi="Verdana Pro"/>
           <w:sz w:val="22"/>
           <w:szCs w:val="20"/>
-          <w:lang w:val="en-US"/>
-        </w:rPr>
-        <w:t>[0]</w:t>
-      </w:r>
-    </w:p>
-    <w:p>
-      <w:pPr>
-        <w:jc w:val="both"/>
-        <w:rPr>
-          <w:rFonts w:ascii="Verdana Pro" w:hAnsi="Verdana Pro"/>
-          <w:sz w:val="22"/>
-          <w:szCs w:val="20"/>
-          <w:lang w:val="en-US"/>
-        </w:rPr>
-      </w:pPr>
-    </w:p>
-    <w:p>
-      <w:pPr>
-        <w:jc w:val="both"/>
-        <w:rPr>
-          <w:rFonts w:ascii="Verdana Pro" w:hAnsi="Verdana Pro"/>
-          <w:sz w:val="22"/>
-          <w:szCs w:val="20"/>
-          <w:lang w:val="en-US"/>
-        </w:rPr>
-      </w:pPr>
-      <w:r>
-        <w:rPr>
-          <w:rFonts w:ascii="Verdana Pro" w:hAnsi="Verdana Pro"/>
-          <w:sz w:val="22"/>
-          <w:szCs w:val="20"/>
-          <w:lang w:val="en-US"/>
-        </w:rPr>
-        <w:tab/>
-        <w:t xml:space="preserve">while </w:t>
-      </w:r>
-      <w:proofErr w:type="spellStart"/>
-      <w:r>
-        <w:rPr>
-          <w:rFonts w:ascii="Verdana Pro" w:hAnsi="Verdana Pro"/>
-          <w:sz w:val="22"/>
-          <w:szCs w:val="20"/>
-          <w:lang w:val="en-US"/>
-        </w:rPr>
-        <w:t>partial_sum</w:t>
-      </w:r>
-      <w:proofErr w:type="spellEnd"/>
-      <w:r>
-        <w:rPr>
-          <w:rFonts w:ascii="Verdana Pro" w:hAnsi="Verdana Pro"/>
-          <w:sz w:val="22"/>
-          <w:szCs w:val="20"/>
-          <w:lang w:val="en-US"/>
-        </w:rPr>
-        <w:t xml:space="preserve"> &lt; </w:t>
-      </w:r>
-      <w:proofErr w:type="spellStart"/>
-      <w:r>
-        <w:rPr>
-          <w:rFonts w:ascii="Verdana Pro" w:hAnsi="Verdana Pro"/>
-          <w:sz w:val="22"/>
-          <w:szCs w:val="20"/>
-          <w:lang w:val="en-US"/>
-        </w:rPr>
-        <w:t>random_point</w:t>
-      </w:r>
-      <w:proofErr w:type="spellEnd"/>
-      <w:r>
-        <w:rPr>
-          <w:rFonts w:ascii="Verdana Pro" w:hAnsi="Verdana Pro"/>
-          <w:sz w:val="22"/>
-          <w:szCs w:val="20"/>
-          <w:lang w:val="en-US"/>
-        </w:rPr>
-        <w:t>:</w:t>
-      </w:r>
-    </w:p>
-    <w:p>
-      <w:pPr>
-        <w:jc w:val="both"/>
-        <w:rPr>
-          <w:rFonts w:ascii="Verdana Pro" w:hAnsi="Verdana Pro"/>
-          <w:sz w:val="22"/>
-          <w:szCs w:val="20"/>
-          <w:lang w:val="en-US"/>
-        </w:rPr>
-      </w:pPr>
-      <w:r>
-        <w:rPr>
-          <w:rFonts w:ascii="Verdana Pro" w:hAnsi="Verdana Pro"/>
-          <w:sz w:val="22"/>
-          <w:szCs w:val="20"/>
-          <w:lang w:val="en-US"/>
-        </w:rPr>
-        <w:tab/>
-      </w:r>
-      <w:r>
-        <w:rPr>
-          <w:rFonts w:ascii="Verdana Pro" w:hAnsi="Verdana Pro"/>
-          <w:sz w:val="22"/>
-          <w:szCs w:val="20"/>
-          <w:lang w:val="en-US"/>
-        </w:rPr>
-        <w:tab/>
-      </w:r>
-      <w:proofErr w:type="spellStart"/>
-      <w:r>
-        <w:rPr>
-          <w:rFonts w:ascii="Verdana Pro" w:hAnsi="Verdana Pro"/>
-          <w:sz w:val="22"/>
-          <w:szCs w:val="20"/>
-          <w:lang w:val="en-US"/>
-        </w:rPr>
-        <w:t>chosen_soluion</w:t>
-      </w:r>
-      <w:proofErr w:type="spellEnd"/>
-      <w:r>
-        <w:rPr>
-          <w:rFonts w:ascii="Verdana Pro" w:hAnsi="Verdana Pro"/>
-          <w:sz w:val="22"/>
-          <w:szCs w:val="20"/>
-          <w:lang w:val="en-US"/>
-        </w:rPr>
-        <w:t xml:space="preserve"> = </w:t>
-      </w:r>
-      <w:proofErr w:type="spellStart"/>
-      <w:r>
-        <w:rPr>
-          <w:rFonts w:ascii="Verdana Pro" w:hAnsi="Verdana Pro"/>
-          <w:sz w:val="22"/>
-          <w:szCs w:val="20"/>
-          <w:lang w:val="en-US"/>
-        </w:rPr>
-        <w:t>chosen_solution</w:t>
-      </w:r>
-      <w:proofErr w:type="spellEnd"/>
-      <w:r>
-        <w:rPr>
-          <w:rFonts w:ascii="Verdana Pro" w:hAnsi="Verdana Pro"/>
-          <w:sz w:val="22"/>
-          <w:szCs w:val="20"/>
-          <w:lang w:val="en-US"/>
-        </w:rPr>
-        <w:t xml:space="preserve"> + 1</w:t>
-      </w:r>
-    </w:p>
-    <w:p>
-      <w:pPr>
-        <w:jc w:val="both"/>
-        <w:rPr>
-          <w:rFonts w:ascii="Verdana Pro" w:hAnsi="Verdana Pro"/>
-          <w:sz w:val="22"/>
-          <w:szCs w:val="20"/>
-          <w:lang w:val="en-US"/>
-        </w:rPr>
-      </w:pPr>
-      <w:r>
-        <w:rPr>
-          <w:rFonts w:ascii="Verdana Pro" w:hAnsi="Verdana Pro"/>
-          <w:sz w:val="22"/>
-          <w:szCs w:val="20"/>
-          <w:lang w:val="en-US"/>
-        </w:rPr>
-        <w:tab/>
-      </w:r>
-      <w:r>
-        <w:rPr>
-          <w:rFonts w:ascii="Verdana Pro" w:hAnsi="Verdana Pro"/>
-          <w:sz w:val="22"/>
-          <w:szCs w:val="20"/>
-          <w:lang w:val="en-US"/>
-        </w:rPr>
-        <w:tab/>
-      </w:r>
-      <w:proofErr w:type="spellStart"/>
-      <w:r>
-        <w:rPr>
-          <w:rFonts w:ascii="Verdana Pro" w:hAnsi="Verdana Pro"/>
-          <w:sz w:val="22"/>
-          <w:szCs w:val="20"/>
-          <w:lang w:val="en-US"/>
-        </w:rPr>
-        <w:t>partial_sum</w:t>
-      </w:r>
-      <w:proofErr w:type="spellEnd"/>
-      <w:r>
-        <w:rPr>
-          <w:rFonts w:ascii="Verdana Pro" w:hAnsi="Verdana Pro"/>
-          <w:sz w:val="22"/>
-          <w:szCs w:val="20"/>
-          <w:lang w:val="en-US"/>
-        </w:rPr>
-        <w:t xml:space="preserve"> += </w:t>
-      </w:r>
-      <w:proofErr w:type="spellStart"/>
-      <w:r>
-        <w:rPr>
-          <w:rFonts w:ascii="Verdana Pro" w:hAnsi="Verdana Pro"/>
-          <w:sz w:val="22"/>
-          <w:szCs w:val="20"/>
-          <w:lang w:val="en-US"/>
-        </w:rPr>
-        <w:t>inverted_fitnesses</w:t>
-      </w:r>
-      <w:proofErr w:type="spellEnd"/>
-      <w:r>
-        <w:rPr>
-          <w:rFonts w:ascii="Verdana Pro" w:hAnsi="Verdana Pro"/>
-          <w:sz w:val="22"/>
-          <w:szCs w:val="20"/>
-          <w:lang w:val="en-US"/>
-        </w:rPr>
-        <w:t>[</w:t>
-      </w:r>
-      <w:proofErr w:type="spellStart"/>
-      <w:r>
-        <w:rPr>
-          <w:rFonts w:ascii="Verdana Pro" w:hAnsi="Verdana Pro"/>
-          <w:sz w:val="22"/>
-          <w:szCs w:val="20"/>
-          <w:lang w:val="en-US"/>
-        </w:rPr>
-        <w:t>chosen_solution</w:t>
-      </w:r>
-      <w:proofErr w:type="spellEnd"/>
-      <w:r>
-        <w:rPr>
-          <w:rFonts w:ascii="Verdana Pro" w:hAnsi="Verdana Pro"/>
-          <w:sz w:val="22"/>
-          <w:szCs w:val="20"/>
-          <w:lang w:val="en-US"/>
-        </w:rPr>
-        <w:t>]</w:t>
-      </w:r>
-    </w:p>
-    <w:p>
-      <w:pPr>
-        <w:jc w:val="both"/>
-        <w:rPr>
-          <w:rFonts w:ascii="Verdana Pro" w:hAnsi="Verdana Pro"/>
-          <w:sz w:val="22"/>
-          <w:szCs w:val="20"/>
-          <w:lang w:val="en-US"/>
-        </w:rPr>
-      </w:pPr>
-      <w:r>
-        <w:rPr>
-          <w:rFonts w:ascii="Verdana Pro" w:hAnsi="Verdana Pro"/>
-          <w:sz w:val="22"/>
-          <w:szCs w:val="20"/>
-          <w:lang w:val="en-US"/>
-        </w:rPr>
-        <w:tab/>
-      </w:r>
-    </w:p>
-    <w:p>
-      <w:pPr>
-        <w:jc w:val="both"/>
-        <w:rPr>
-          <w:rFonts w:ascii="Verdana Pro" w:hAnsi="Verdana Pro"/>
-          <w:sz w:val="22"/>
-          <w:szCs w:val="20"/>
-        </w:rPr>
-      </w:pPr>
-      <w:r>
-        <w:rPr>
-          <w:rFonts w:ascii="Verdana Pro" w:hAnsi="Verdana Pro"/>
-          <w:sz w:val="22"/>
-          <w:szCs w:val="20"/>
-          <w:lang w:val="en-US"/>
-        </w:rPr>
-        <w:tab/>
-      </w:r>
-      <w:r>
-        <w:rPr>
-          <w:rFonts w:ascii="Verdana Pro" w:hAnsi="Verdana Pro"/>
-          <w:sz w:val="22"/>
-          <w:szCs w:val="20"/>
-        </w:rPr>
-        <w:t xml:space="preserve">return </w:t>
-      </w:r>
-      <w:proofErr w:type="spellStart"/>
-      <w:r>
-        <w:rPr>
-          <w:rFonts w:ascii="Verdana Pro" w:hAnsi="Verdana Pro"/>
-          <w:sz w:val="22"/>
-          <w:szCs w:val="20"/>
-        </w:rPr>
-        <w:t>chosen_solution</w:t>
-      </w:r>
-      <w:proofErr w:type="spellEnd"/>
+        </w:rPr>
+        <w:t>return chosen_solution</w:t>
+      </w:r>
     </w:p>
     <w:p>
       <w:pPr>
@@ -15796,21 +15306,7 @@
         <w:rPr>
           <w:rFonts w:cs="Times New Roman"/>
         </w:rPr>
-        <w:t xml:space="preserve">, gdzie na niebiesko zaznaczono bazowe </w:t>
-      </w:r>
-      <w:proofErr w:type="spellStart"/>
-      <w:r>
-        <w:rPr>
-          <w:rFonts w:cs="Times New Roman"/>
-        </w:rPr>
-        <w:t>sloty</w:t>
-      </w:r>
-      <w:proofErr w:type="spellEnd"/>
-      <w:r>
-        <w:rPr>
-          <w:rFonts w:cs="Times New Roman"/>
-        </w:rPr>
-        <w:t xml:space="preserve"> grupy, zaś na czerwono zmiany wprowadzone podczas mutacji.</w:t>
+        <w:t>, gdzie na niebiesko zaznaczono bazowe sloty grupy, zaś na czerwono zmiany wprowadzone podczas mutacji.</w:t>
       </w:r>
     </w:p>
     <w:p>
@@ -15865,39 +15361,127 @@
       <w:pPr>
         <w:pStyle w:val="Legenda"/>
         <w:jc w:val="center"/>
-        <w:rPr>
-          <w:color w:val="auto"/>
-        </w:rPr>
-      </w:pPr>
-      <w:r>
-        <w:rPr>
-          <w:color w:val="auto"/>
-        </w:rPr>
+      </w:pPr>
+      <w:r>
         <w:t>Rys</w:t>
       </w:r>
       <w:r>
-        <w:rPr>
-          <w:color w:val="auto"/>
-        </w:rPr>
         <w:t>.</w:t>
       </w:r>
       <w:r>
-        <w:rPr>
-          <w:color w:val="auto"/>
-        </w:rPr>
         <w:t xml:space="preserve"> </w:t>
       </w:r>
       <w:r>
-        <w:rPr>
-          <w:color w:val="auto"/>
-        </w:rPr>
         <w:t>5</w:t>
       </w:r>
       <w:r>
-        <w:rPr>
-          <w:color w:val="auto"/>
-        </w:rPr>
         <w:t>. Mutacja przez przesunięcie</w:t>
+      </w:r>
+    </w:p>
+    <w:p>
+      <w:pPr>
+        <w:ind w:firstLine="720"/>
+        <w:jc w:val="both"/>
+      </w:pPr>
+      <w:r>
+        <w:t>Mutacja przez przesunięcie grupy o jeden slot składa się z następujących kroków:</w:t>
+      </w:r>
+    </w:p>
+    <w:p>
+      <w:pPr>
+        <w:pStyle w:val="Akapitzlist"/>
+        <w:numPr>
+          <w:ilvl w:val="0"/>
+          <w:numId w:val="22"/>
+        </w:numPr>
+        <w:jc w:val="both"/>
+      </w:pPr>
+      <w:r>
+        <w:t>Wylosowanie grupy do przesunięcia.</w:t>
+      </w:r>
+    </w:p>
+    <w:p>
+      <w:pPr>
+        <w:pStyle w:val="Akapitzlist"/>
+        <w:numPr>
+          <w:ilvl w:val="0"/>
+          <w:numId w:val="22"/>
+        </w:numPr>
+        <w:jc w:val="both"/>
+      </w:pPr>
+      <w:r>
+        <w:t>Sprawdzenie, czy istnieje możliwość przesunięcia grupy (nauczyciel i sala są wolni w poprzednim lub następnym slocie).</w:t>
+      </w:r>
+    </w:p>
+    <w:p>
+      <w:pPr>
+        <w:pStyle w:val="Akapitzlist"/>
+        <w:numPr>
+          <w:ilvl w:val="0"/>
+          <w:numId w:val="22"/>
+        </w:numPr>
+        <w:jc w:val="both"/>
+      </w:pPr>
+      <w:r>
+        <w:t>Jeśli nie – wylosowanie innej grupy (krok 1).</w:t>
+      </w:r>
+    </w:p>
+    <w:p>
+      <w:pPr>
+        <w:pStyle w:val="Akapitzlist"/>
+        <w:numPr>
+          <w:ilvl w:val="0"/>
+          <w:numId w:val="22"/>
+        </w:numPr>
+        <w:jc w:val="both"/>
+      </w:pPr>
+      <w:r>
+        <w:t>Jeśli tak – wylosowanie jednego z możliwych kierunków przesunięcia grupy (w górę lub</w:t>
+      </w:r>
+      <w:r>
+        <w:t xml:space="preserve"> </w:t>
+      </w:r>
+      <w:r>
+        <w:t>w dół).</w:t>
+      </w:r>
+    </w:p>
+    <w:p>
+      <w:pPr>
+        <w:pStyle w:val="Akapitzlist"/>
+        <w:numPr>
+          <w:ilvl w:val="0"/>
+          <w:numId w:val="22"/>
+        </w:numPr>
+        <w:jc w:val="both"/>
+      </w:pPr>
+      <w:r>
+        <w:t>Przesunięcie grupy:</w:t>
+      </w:r>
+    </w:p>
+    <w:p>
+      <w:pPr>
+        <w:pStyle w:val="Akapitzlist"/>
+        <w:numPr>
+          <w:ilvl w:val="1"/>
+          <w:numId w:val="22"/>
+        </w:numPr>
+        <w:jc w:val="both"/>
+      </w:pPr>
+      <w:r>
+        <w:t>dodanie grupy do slotu znajdującego się przed pierwszym lub za ostatnim slotem grupy, zgodnie z wylosowanym kierunkiem;</w:t>
+      </w:r>
+    </w:p>
+    <w:p>
+      <w:pPr>
+        <w:pStyle w:val="Akapitzlist"/>
+        <w:numPr>
+          <w:ilvl w:val="1"/>
+          <w:numId w:val="22"/>
+        </w:numPr>
+        <w:jc w:val="both"/>
+      </w:pPr>
+      <w:r>
+        <w:t>usunięcie grupy z jej pierwszego lub ostatniego slotu.</w:t>
       </w:r>
     </w:p>
     <w:p/>
@@ -15938,6 +15522,135 @@
           <w:rFonts w:cs="Times New Roman"/>
         </w:rPr>
         <w:t>. Następnie sprawdzane jest, czy w godzinach jej zajęć dostępni są inni nauczyciele. Jeśli tak, losowany jest jeden z nich i następuje zmiana lektora dla tej grupy. Jeśli nie, losowana jest inna grupa.</w:t>
+      </w:r>
+    </w:p>
+    <w:p>
+      <w:pPr>
+        <w:ind w:firstLine="720"/>
+        <w:jc w:val="both"/>
+        <w:rPr>
+          <w:rFonts w:cs="Times New Roman"/>
+        </w:rPr>
+      </w:pPr>
+      <w:r>
+        <w:rPr>
+          <w:rFonts w:cs="Times New Roman"/>
+        </w:rPr>
+        <w:t>Mutacja przez zmianę nauczyciela składa się z następujących kroków:</w:t>
+      </w:r>
+    </w:p>
+    <w:p>
+      <w:pPr>
+        <w:pStyle w:val="Akapitzlist"/>
+        <w:numPr>
+          <w:ilvl w:val="0"/>
+          <w:numId w:val="23"/>
+        </w:numPr>
+        <w:jc w:val="both"/>
+        <w:rPr>
+          <w:rFonts w:cs="Times New Roman"/>
+        </w:rPr>
+      </w:pPr>
+      <w:r>
+        <w:rPr>
+          <w:rFonts w:cs="Times New Roman"/>
+        </w:rPr>
+        <w:t>Wylosowanie grupy.</w:t>
+      </w:r>
+    </w:p>
+    <w:p>
+      <w:pPr>
+        <w:pStyle w:val="Akapitzlist"/>
+        <w:numPr>
+          <w:ilvl w:val="0"/>
+          <w:numId w:val="23"/>
+        </w:numPr>
+        <w:jc w:val="both"/>
+        <w:rPr>
+          <w:rFonts w:cs="Times New Roman"/>
+        </w:rPr>
+      </w:pPr>
+      <w:r>
+        <w:rPr>
+          <w:rFonts w:cs="Times New Roman"/>
+        </w:rPr>
+        <w:t>Sprawdzenie, czy istnieje możliwość zmiany nauczyciela w grupie – czy któryś z nauczycieli jest wolny w godzinach zajęć grupy.</w:t>
+      </w:r>
+    </w:p>
+    <w:p>
+      <w:pPr>
+        <w:pStyle w:val="Akapitzlist"/>
+        <w:numPr>
+          <w:ilvl w:val="0"/>
+          <w:numId w:val="23"/>
+        </w:numPr>
+        <w:jc w:val="both"/>
+        <w:rPr>
+          <w:rFonts w:cs="Times New Roman"/>
+        </w:rPr>
+      </w:pPr>
+      <w:r>
+        <w:rPr>
+          <w:rFonts w:cs="Times New Roman"/>
+        </w:rPr>
+        <w:t>Jeśli nie – wylosowanie innej grupy (krok 1).</w:t>
+      </w:r>
+    </w:p>
+    <w:p>
+      <w:pPr>
+        <w:pStyle w:val="Akapitzlist"/>
+        <w:numPr>
+          <w:ilvl w:val="0"/>
+          <w:numId w:val="23"/>
+        </w:numPr>
+        <w:jc w:val="both"/>
+        <w:rPr>
+          <w:rFonts w:cs="Times New Roman"/>
+        </w:rPr>
+      </w:pPr>
+      <w:r>
+        <w:rPr>
+          <w:rFonts w:cs="Times New Roman"/>
+        </w:rPr>
+        <w:t>Jeśli tak – zmiana nauczyciela:</w:t>
+      </w:r>
+    </w:p>
+    <w:p>
+      <w:pPr>
+        <w:pStyle w:val="Akapitzlist"/>
+        <w:numPr>
+          <w:ilvl w:val="1"/>
+          <w:numId w:val="23"/>
+        </w:numPr>
+        <w:jc w:val="both"/>
+        <w:rPr>
+          <w:rFonts w:cs="Times New Roman"/>
+        </w:rPr>
+      </w:pPr>
+      <w:r>
+        <w:rPr>
+          <w:rFonts w:cs="Times New Roman"/>
+        </w:rPr>
+        <w:t>wylosowanie jednego z dostępnych nauczycieli;</w:t>
+      </w:r>
+    </w:p>
+    <w:p>
+      <w:pPr>
+        <w:pStyle w:val="Akapitzlist"/>
+        <w:numPr>
+          <w:ilvl w:val="1"/>
+          <w:numId w:val="23"/>
+        </w:numPr>
+        <w:jc w:val="both"/>
+        <w:rPr>
+          <w:rFonts w:cs="Times New Roman"/>
+        </w:rPr>
+      </w:pPr>
+      <w:r>
+        <w:rPr>
+          <w:rFonts w:cs="Times New Roman"/>
+        </w:rPr>
+        <w:t>zmiana nauczyciela przypisanego do grupy na wylosowanego.</w:t>
       </w:r>
     </w:p>
     <w:p>
@@ -15996,19 +15709,19 @@
           <w:szCs w:val="20"/>
           <w:lang w:val="en-US"/>
         </w:rPr>
-        <w:t xml:space="preserve">def </w:t>
-      </w:r>
-      <w:proofErr w:type="spellStart"/>
-      <w:r>
+        <w:t>def genetic_algorithm():</w:t>
+      </w:r>
+    </w:p>
+    <w:p>
+      <w:pPr>
+        <w:jc w:val="both"/>
         <w:rPr>
           <w:rFonts w:ascii="Verdana Pro" w:hAnsi="Verdana Pro"/>
           <w:sz w:val="22"/>
           <w:szCs w:val="20"/>
           <w:lang w:val="en-US"/>
         </w:rPr>
-        <w:t>genetic_algorithm</w:t>
-      </w:r>
-      <w:proofErr w:type="spellEnd"/>
+      </w:pPr>
       <w:r>
         <w:rPr>
           <w:rFonts w:ascii="Verdana Pro" w:hAnsi="Verdana Pro"/>
@@ -16016,7 +15729,8 @@
           <w:szCs w:val="20"/>
           <w:lang w:val="en-US"/>
         </w:rPr>
-        <w:t>():</w:t>
+        <w:tab/>
+        <w:t>initial_population = make_initial_population()</w:t>
       </w:r>
     </w:p>
     <w:p>
@@ -16036,19 +15750,21 @@
           <w:szCs w:val="20"/>
           <w:lang w:val="en-US"/>
         </w:rPr>
+        <w:lastRenderedPageBreak/>
         <w:tab/>
-      </w:r>
-      <w:proofErr w:type="spellStart"/>
-      <w:r>
+        <w:t>best_solutions = []</w:t>
+      </w:r>
+    </w:p>
+    <w:p>
+      <w:pPr>
+        <w:jc w:val="both"/>
         <w:rPr>
           <w:rFonts w:ascii="Verdana Pro" w:hAnsi="Verdana Pro"/>
           <w:sz w:val="22"/>
           <w:szCs w:val="20"/>
           <w:lang w:val="en-US"/>
         </w:rPr>
-        <w:t>initial_population</w:t>
-      </w:r>
-      <w:proofErr w:type="spellEnd"/>
+      </w:pPr>
       <w:r>
         <w:rPr>
           <w:rFonts w:ascii="Verdana Pro" w:hAnsi="Verdana Pro"/>
@@ -16056,49 +15772,52 @@
           <w:szCs w:val="20"/>
           <w:lang w:val="en-US"/>
         </w:rPr>
-        <w:t xml:space="preserve"> = </w:t>
-      </w:r>
-      <w:proofErr w:type="spellStart"/>
-      <w:r>
+        <w:tab/>
+        <w:t>current_population = initial_population</w:t>
+      </w:r>
+    </w:p>
+    <w:p>
+      <w:pPr>
+        <w:jc w:val="both"/>
         <w:rPr>
           <w:rFonts w:ascii="Verdana Pro" w:hAnsi="Verdana Pro"/>
           <w:sz w:val="22"/>
           <w:szCs w:val="20"/>
           <w:lang w:val="en-US"/>
         </w:rPr>
-        <w:t>make_initial_population</w:t>
-      </w:r>
-      <w:proofErr w:type="spellEnd"/>
-      <w:r>
+      </w:pPr>
+    </w:p>
+    <w:p>
+      <w:pPr>
+        <w:jc w:val="both"/>
         <w:rPr>
           <w:rFonts w:ascii="Verdana Pro" w:hAnsi="Verdana Pro"/>
           <w:sz w:val="22"/>
           <w:szCs w:val="20"/>
           <w:lang w:val="en-US"/>
         </w:rPr>
-        <w:t>()</w:t>
-      </w:r>
-    </w:p>
-    <w:p>
-      <w:pPr>
-        <w:jc w:val="both"/>
+      </w:pPr>
+      <w:r>
         <w:rPr>
           <w:rFonts w:ascii="Verdana Pro" w:hAnsi="Verdana Pro"/>
           <w:sz w:val="22"/>
           <w:szCs w:val="20"/>
           <w:lang w:val="en-US"/>
         </w:rPr>
-      </w:pPr>
-      <w:r>
+        <w:tab/>
+        <w:t>for i from 0 to num_of_generations:</w:t>
+      </w:r>
+    </w:p>
+    <w:p>
+      <w:pPr>
+        <w:jc w:val="both"/>
         <w:rPr>
           <w:rFonts w:ascii="Verdana Pro" w:hAnsi="Verdana Pro"/>
           <w:sz w:val="22"/>
           <w:szCs w:val="20"/>
           <w:lang w:val="en-US"/>
         </w:rPr>
-        <w:tab/>
-      </w:r>
-      <w:proofErr w:type="spellStart"/>
+      </w:pPr>
       <w:r>
         <w:rPr>
           <w:rFonts w:ascii="Verdana Pro" w:hAnsi="Verdana Pro"/>
@@ -16106,9 +15825,8 @@
           <w:szCs w:val="20"/>
           <w:lang w:val="en-US"/>
         </w:rPr>
-        <w:t>best_solutions</w:t>
-      </w:r>
-      <w:proofErr w:type="spellEnd"/>
+        <w:tab/>
+      </w:r>
       <w:r>
         <w:rPr>
           <w:rFonts w:ascii="Verdana Pro" w:hAnsi="Verdana Pro"/>
@@ -16116,7 +15834,8 @@
           <w:szCs w:val="20"/>
           <w:lang w:val="en-US"/>
         </w:rPr>
-        <w:t xml:space="preserve"> = []</w:t>
+        <w:tab/>
+        <w:t>best_solutions.append(get_best_solution(current_population))</w:t>
       </w:r>
     </w:p>
     <w:p>
@@ -16138,7 +15857,6 @@
         </w:rPr>
         <w:tab/>
       </w:r>
-      <w:proofErr w:type="spellStart"/>
       <w:r>
         <w:rPr>
           <w:rFonts w:ascii="Verdana Pro" w:hAnsi="Verdana Pro"/>
@@ -16146,19 +15864,20 @@
           <w:szCs w:val="20"/>
           <w:lang w:val="en-US"/>
         </w:rPr>
-        <w:t>current_population</w:t>
-      </w:r>
-      <w:proofErr w:type="spellEnd"/>
-      <w:r>
+        <w:tab/>
+        <w:t>new_population = []</w:t>
+      </w:r>
+    </w:p>
+    <w:p>
+      <w:pPr>
+        <w:jc w:val="both"/>
         <w:rPr>
           <w:rFonts w:ascii="Verdana Pro" w:hAnsi="Verdana Pro"/>
           <w:sz w:val="22"/>
           <w:szCs w:val="20"/>
           <w:lang w:val="en-US"/>
         </w:rPr>
-        <w:t xml:space="preserve"> = </w:t>
-      </w:r>
-      <w:proofErr w:type="spellStart"/>
+      </w:pPr>
       <w:r>
         <w:rPr>
           <w:rFonts w:ascii="Verdana Pro" w:hAnsi="Verdana Pro"/>
@@ -16166,20 +15885,17 @@
           <w:szCs w:val="20"/>
           <w:lang w:val="en-US"/>
         </w:rPr>
-        <w:t>initial_population</w:t>
-      </w:r>
-      <w:proofErr w:type="spellEnd"/>
-    </w:p>
-    <w:p>
-      <w:pPr>
-        <w:jc w:val="both"/>
+        <w:tab/>
+      </w:r>
+      <w:r>
         <w:rPr>
           <w:rFonts w:ascii="Verdana Pro" w:hAnsi="Verdana Pro"/>
           <w:sz w:val="22"/>
           <w:szCs w:val="20"/>
           <w:lang w:val="en-US"/>
         </w:rPr>
-      </w:pPr>
+        <w:tab/>
+      </w:r>
     </w:p>
     <w:p>
       <w:pPr>
@@ -16199,9 +15915,7 @@
           <w:lang w:val="en-US"/>
         </w:rPr>
         <w:tab/>
-        <w:t xml:space="preserve">for </w:t>
-      </w:r>
-      <w:proofErr w:type="spellStart"/>
+      </w:r>
       <w:r>
         <w:rPr>
           <w:rFonts w:ascii="Verdana Pro" w:hAnsi="Verdana Pro"/>
@@ -16209,19 +15923,20 @@
           <w:szCs w:val="20"/>
           <w:lang w:val="en-US"/>
         </w:rPr>
-        <w:t>i</w:t>
-      </w:r>
-      <w:proofErr w:type="spellEnd"/>
-      <w:r>
+        <w:tab/>
+        <w:t>for j from 0 to size(population) / 2:</w:t>
+      </w:r>
+    </w:p>
+    <w:p>
+      <w:pPr>
+        <w:jc w:val="both"/>
         <w:rPr>
           <w:rFonts w:ascii="Verdana Pro" w:hAnsi="Verdana Pro"/>
           <w:sz w:val="22"/>
           <w:szCs w:val="20"/>
           <w:lang w:val="en-US"/>
         </w:rPr>
-        <w:t xml:space="preserve"> from 0 to </w:t>
-      </w:r>
-      <w:proofErr w:type="spellStart"/>
+      </w:pPr>
       <w:r>
         <w:rPr>
           <w:rFonts w:ascii="Verdana Pro" w:hAnsi="Verdana Pro"/>
@@ -16229,9 +15944,8 @@
           <w:szCs w:val="20"/>
           <w:lang w:val="en-US"/>
         </w:rPr>
-        <w:t>num_of_generations</w:t>
-      </w:r>
-      <w:proofErr w:type="spellEnd"/>
+        <w:tab/>
+      </w:r>
       <w:r>
         <w:rPr>
           <w:rFonts w:ascii="Verdana Pro" w:hAnsi="Verdana Pro"/>
@@ -16239,28 +15953,29 @@
           <w:szCs w:val="20"/>
           <w:lang w:val="en-US"/>
         </w:rPr>
-        <w:t>:</w:t>
-      </w:r>
-    </w:p>
-    <w:p>
-      <w:pPr>
-        <w:jc w:val="both"/>
+        <w:tab/>
+      </w:r>
+      <w:r>
         <w:rPr>
           <w:rFonts w:ascii="Verdana Pro" w:hAnsi="Verdana Pro"/>
           <w:sz w:val="22"/>
           <w:szCs w:val="20"/>
           <w:lang w:val="en-US"/>
         </w:rPr>
-      </w:pPr>
-      <w:r>
+        <w:tab/>
+        <w:t>selected = selection(current_population)</w:t>
+      </w:r>
+    </w:p>
+    <w:p>
+      <w:pPr>
+        <w:jc w:val="both"/>
         <w:rPr>
           <w:rFonts w:ascii="Verdana Pro" w:hAnsi="Verdana Pro"/>
           <w:sz w:val="22"/>
           <w:szCs w:val="20"/>
           <w:lang w:val="en-US"/>
         </w:rPr>
-        <w:tab/>
-      </w:r>
+      </w:pPr>
       <w:r>
         <w:rPr>
           <w:rFonts w:ascii="Verdana Pro" w:hAnsi="Verdana Pro"/>
@@ -16270,7 +15985,6 @@
         </w:rPr>
         <w:tab/>
       </w:r>
-      <w:proofErr w:type="spellStart"/>
       <w:r>
         <w:rPr>
           <w:rFonts w:ascii="Verdana Pro" w:hAnsi="Verdana Pro"/>
@@ -16278,9 +15992,8 @@
           <w:szCs w:val="20"/>
           <w:lang w:val="en-US"/>
         </w:rPr>
-        <w:t>best_solutions.append</w:t>
-      </w:r>
-      <w:proofErr w:type="spellEnd"/>
+        <w:tab/>
+      </w:r>
       <w:r>
         <w:rPr>
           <w:rFonts w:ascii="Verdana Pro" w:hAnsi="Verdana Pro"/>
@@ -16288,19 +16001,20 @@
           <w:szCs w:val="20"/>
           <w:lang w:val="en-US"/>
         </w:rPr>
-        <w:t>(</w:t>
-      </w:r>
-      <w:proofErr w:type="spellStart"/>
-      <w:r>
+        <w:tab/>
+        <w:t>crossovered = crossover(selected)</w:t>
+      </w:r>
+    </w:p>
+    <w:p>
+      <w:pPr>
+        <w:jc w:val="both"/>
         <w:rPr>
           <w:rFonts w:ascii="Verdana Pro" w:hAnsi="Verdana Pro"/>
           <w:sz w:val="22"/>
           <w:szCs w:val="20"/>
           <w:lang w:val="en-US"/>
         </w:rPr>
-        <w:t>get_best_solution</w:t>
-      </w:r>
-      <w:proofErr w:type="spellEnd"/>
+      </w:pPr>
       <w:r>
         <w:rPr>
           <w:rFonts w:ascii="Verdana Pro" w:hAnsi="Verdana Pro"/>
@@ -16308,9 +16022,8 @@
           <w:szCs w:val="20"/>
           <w:lang w:val="en-US"/>
         </w:rPr>
-        <w:t>(</w:t>
-      </w:r>
-      <w:proofErr w:type="spellStart"/>
+        <w:tab/>
+      </w:r>
       <w:r>
         <w:rPr>
           <w:rFonts w:ascii="Verdana Pro" w:hAnsi="Verdana Pro"/>
@@ -16318,9 +16031,8 @@
           <w:szCs w:val="20"/>
           <w:lang w:val="en-US"/>
         </w:rPr>
-        <w:t>current_population</w:t>
-      </w:r>
-      <w:proofErr w:type="spellEnd"/>
+        <w:tab/>
+      </w:r>
       <w:r>
         <w:rPr>
           <w:rFonts w:ascii="Verdana Pro" w:hAnsi="Verdana Pro"/>
@@ -16328,7 +16040,8 @@
           <w:szCs w:val="20"/>
           <w:lang w:val="en-US"/>
         </w:rPr>
-        <w:t>))</w:t>
+        <w:tab/>
+        <w:t>mutated = mutate(crosovered)</w:t>
       </w:r>
     </w:p>
     <w:p>
@@ -16359,7 +16072,6 @@
         </w:rPr>
         <w:tab/>
       </w:r>
-      <w:proofErr w:type="spellStart"/>
       <w:r>
         <w:rPr>
           <w:rFonts w:ascii="Verdana Pro" w:hAnsi="Verdana Pro"/>
@@ -16367,29 +16079,28 @@
           <w:szCs w:val="20"/>
           <w:lang w:val="en-US"/>
         </w:rPr>
-        <w:t>new_population</w:t>
-      </w:r>
-      <w:proofErr w:type="spellEnd"/>
-      <w:r>
+        <w:tab/>
+      </w:r>
+    </w:p>
+    <w:p>
+      <w:pPr>
+        <w:jc w:val="both"/>
         <w:rPr>
           <w:rFonts w:ascii="Verdana Pro" w:hAnsi="Verdana Pro"/>
           <w:sz w:val="22"/>
           <w:szCs w:val="20"/>
           <w:lang w:val="en-US"/>
         </w:rPr>
-        <w:t xml:space="preserve"> = []</w:t>
-      </w:r>
-    </w:p>
-    <w:p>
-      <w:pPr>
-        <w:jc w:val="both"/>
+      </w:pPr>
+      <w:r>
         <w:rPr>
           <w:rFonts w:ascii="Verdana Pro" w:hAnsi="Verdana Pro"/>
           <w:sz w:val="22"/>
           <w:szCs w:val="20"/>
           <w:lang w:val="en-US"/>
         </w:rPr>
-      </w:pPr>
+        <w:tab/>
+      </w:r>
       <w:r>
         <w:rPr>
           <w:rFonts w:ascii="Verdana Pro" w:hAnsi="Verdana Pro"/>
@@ -16407,6 +16118,7 @@
           <w:lang w:val="en-US"/>
         </w:rPr>
         <w:tab/>
+        <w:t>new_population.append(mutated)</w:t>
       </w:r>
     </w:p>
     <w:p>
@@ -16436,7 +16148,6 @@
           <w:lang w:val="en-US"/>
         </w:rPr>
         <w:tab/>
-        <w:t>for j from 0 to size(population) / 2:</w:t>
       </w:r>
     </w:p>
     <w:p>
@@ -16466,398 +16177,18 @@
           <w:lang w:val="en-US"/>
         </w:rPr>
         <w:tab/>
-      </w:r>
-      <w:r>
+        <w:t>current_population = get_best_n_solutions(current_population, new_population)</w:t>
+      </w:r>
+    </w:p>
+    <w:p>
+      <w:pPr>
+        <w:jc w:val="both"/>
         <w:rPr>
           <w:rFonts w:ascii="Verdana Pro" w:hAnsi="Verdana Pro"/>
           <w:sz w:val="22"/>
           <w:szCs w:val="20"/>
           <w:lang w:val="en-US"/>
         </w:rPr>
-        <w:tab/>
-        <w:t>selected = selection(</w:t>
-      </w:r>
-      <w:proofErr w:type="spellStart"/>
-      <w:r>
-        <w:rPr>
-          <w:rFonts w:ascii="Verdana Pro" w:hAnsi="Verdana Pro"/>
-          <w:sz w:val="22"/>
-          <w:szCs w:val="20"/>
-          <w:lang w:val="en-US"/>
-        </w:rPr>
-        <w:t>current_population</w:t>
-      </w:r>
-      <w:proofErr w:type="spellEnd"/>
-      <w:r>
-        <w:rPr>
-          <w:rFonts w:ascii="Verdana Pro" w:hAnsi="Verdana Pro"/>
-          <w:sz w:val="22"/>
-          <w:szCs w:val="20"/>
-          <w:lang w:val="en-US"/>
-        </w:rPr>
-        <w:t>)</w:t>
-      </w:r>
-    </w:p>
-    <w:p>
-      <w:pPr>
-        <w:jc w:val="both"/>
-        <w:rPr>
-          <w:rFonts w:ascii="Verdana Pro" w:hAnsi="Verdana Pro"/>
-          <w:sz w:val="22"/>
-          <w:szCs w:val="20"/>
-          <w:lang w:val="en-US"/>
-        </w:rPr>
-      </w:pPr>
-      <w:r>
-        <w:rPr>
-          <w:rFonts w:ascii="Verdana Pro" w:hAnsi="Verdana Pro"/>
-          <w:sz w:val="22"/>
-          <w:szCs w:val="20"/>
-          <w:lang w:val="en-US"/>
-        </w:rPr>
-        <w:tab/>
-      </w:r>
-      <w:r>
-        <w:rPr>
-          <w:rFonts w:ascii="Verdana Pro" w:hAnsi="Verdana Pro"/>
-          <w:sz w:val="22"/>
-          <w:szCs w:val="20"/>
-          <w:lang w:val="en-US"/>
-        </w:rPr>
-        <w:tab/>
-      </w:r>
-      <w:r>
-        <w:rPr>
-          <w:rFonts w:ascii="Verdana Pro" w:hAnsi="Verdana Pro"/>
-          <w:sz w:val="22"/>
-          <w:szCs w:val="20"/>
-          <w:lang w:val="en-US"/>
-        </w:rPr>
-        <w:tab/>
-      </w:r>
-      <w:proofErr w:type="spellStart"/>
-      <w:r>
-        <w:rPr>
-          <w:rFonts w:ascii="Verdana Pro" w:hAnsi="Verdana Pro"/>
-          <w:sz w:val="22"/>
-          <w:szCs w:val="20"/>
-          <w:lang w:val="en-US"/>
-        </w:rPr>
-        <w:t>crossovered</w:t>
-      </w:r>
-      <w:proofErr w:type="spellEnd"/>
-      <w:r>
-        <w:rPr>
-          <w:rFonts w:ascii="Verdana Pro" w:hAnsi="Verdana Pro"/>
-          <w:sz w:val="22"/>
-          <w:szCs w:val="20"/>
-          <w:lang w:val="en-US"/>
-        </w:rPr>
-        <w:t xml:space="preserve"> = crossover(selected)</w:t>
-      </w:r>
-    </w:p>
-    <w:p>
-      <w:pPr>
-        <w:jc w:val="both"/>
-        <w:rPr>
-          <w:rFonts w:ascii="Verdana Pro" w:hAnsi="Verdana Pro"/>
-          <w:sz w:val="22"/>
-          <w:szCs w:val="20"/>
-          <w:lang w:val="en-US"/>
-        </w:rPr>
-      </w:pPr>
-      <w:r>
-        <w:rPr>
-          <w:rFonts w:ascii="Verdana Pro" w:hAnsi="Verdana Pro"/>
-          <w:sz w:val="22"/>
-          <w:szCs w:val="20"/>
-          <w:lang w:val="en-US"/>
-        </w:rPr>
-        <w:tab/>
-      </w:r>
-      <w:r>
-        <w:rPr>
-          <w:rFonts w:ascii="Verdana Pro" w:hAnsi="Verdana Pro"/>
-          <w:sz w:val="22"/>
-          <w:szCs w:val="20"/>
-          <w:lang w:val="en-US"/>
-        </w:rPr>
-        <w:tab/>
-      </w:r>
-      <w:r>
-        <w:rPr>
-          <w:rFonts w:ascii="Verdana Pro" w:hAnsi="Verdana Pro"/>
-          <w:sz w:val="22"/>
-          <w:szCs w:val="20"/>
-          <w:lang w:val="en-US"/>
-        </w:rPr>
-        <w:tab/>
-        <w:t>mutated = mutate(</w:t>
-      </w:r>
-      <w:proofErr w:type="spellStart"/>
-      <w:r>
-        <w:rPr>
-          <w:rFonts w:ascii="Verdana Pro" w:hAnsi="Verdana Pro"/>
-          <w:sz w:val="22"/>
-          <w:szCs w:val="20"/>
-          <w:lang w:val="en-US"/>
-        </w:rPr>
-        <w:t>crosovered</w:t>
-      </w:r>
-      <w:proofErr w:type="spellEnd"/>
-      <w:r>
-        <w:rPr>
-          <w:rFonts w:ascii="Verdana Pro" w:hAnsi="Verdana Pro"/>
-          <w:sz w:val="22"/>
-          <w:szCs w:val="20"/>
-          <w:lang w:val="en-US"/>
-        </w:rPr>
-        <w:t>)</w:t>
-      </w:r>
-    </w:p>
-    <w:p>
-      <w:pPr>
-        <w:jc w:val="both"/>
-        <w:rPr>
-          <w:rFonts w:ascii="Verdana Pro" w:hAnsi="Verdana Pro"/>
-          <w:sz w:val="22"/>
-          <w:szCs w:val="20"/>
-          <w:lang w:val="en-US"/>
-        </w:rPr>
-      </w:pPr>
-      <w:r>
-        <w:rPr>
-          <w:rFonts w:ascii="Verdana Pro" w:hAnsi="Verdana Pro"/>
-          <w:sz w:val="22"/>
-          <w:szCs w:val="20"/>
-          <w:lang w:val="en-US"/>
-        </w:rPr>
-        <w:tab/>
-      </w:r>
-      <w:r>
-        <w:rPr>
-          <w:rFonts w:ascii="Verdana Pro" w:hAnsi="Verdana Pro"/>
-          <w:sz w:val="22"/>
-          <w:szCs w:val="20"/>
-          <w:lang w:val="en-US"/>
-        </w:rPr>
-        <w:tab/>
-      </w:r>
-      <w:r>
-        <w:rPr>
-          <w:rFonts w:ascii="Verdana Pro" w:hAnsi="Verdana Pro"/>
-          <w:sz w:val="22"/>
-          <w:szCs w:val="20"/>
-          <w:lang w:val="en-US"/>
-        </w:rPr>
-        <w:tab/>
-      </w:r>
-    </w:p>
-    <w:p>
-      <w:pPr>
-        <w:jc w:val="both"/>
-        <w:rPr>
-          <w:rFonts w:ascii="Verdana Pro" w:hAnsi="Verdana Pro"/>
-          <w:sz w:val="22"/>
-          <w:szCs w:val="20"/>
-          <w:lang w:val="en-US"/>
-        </w:rPr>
-      </w:pPr>
-      <w:r>
-        <w:rPr>
-          <w:rFonts w:ascii="Verdana Pro" w:hAnsi="Verdana Pro"/>
-          <w:sz w:val="22"/>
-          <w:szCs w:val="20"/>
-          <w:lang w:val="en-US"/>
-        </w:rPr>
-        <w:tab/>
-      </w:r>
-      <w:r>
-        <w:rPr>
-          <w:rFonts w:ascii="Verdana Pro" w:hAnsi="Verdana Pro"/>
-          <w:sz w:val="22"/>
-          <w:szCs w:val="20"/>
-          <w:lang w:val="en-US"/>
-        </w:rPr>
-        <w:tab/>
-      </w:r>
-      <w:r>
-        <w:rPr>
-          <w:rFonts w:ascii="Verdana Pro" w:hAnsi="Verdana Pro"/>
-          <w:sz w:val="22"/>
-          <w:szCs w:val="20"/>
-          <w:lang w:val="en-US"/>
-        </w:rPr>
-        <w:tab/>
-      </w:r>
-      <w:proofErr w:type="spellStart"/>
-      <w:r>
-        <w:rPr>
-          <w:rFonts w:ascii="Verdana Pro" w:hAnsi="Verdana Pro"/>
-          <w:sz w:val="22"/>
-          <w:szCs w:val="20"/>
-          <w:lang w:val="en-US"/>
-        </w:rPr>
-        <w:t>new_population.append</w:t>
-      </w:r>
-      <w:proofErr w:type="spellEnd"/>
-      <w:r>
-        <w:rPr>
-          <w:rFonts w:ascii="Verdana Pro" w:hAnsi="Verdana Pro"/>
-          <w:sz w:val="22"/>
-          <w:szCs w:val="20"/>
-          <w:lang w:val="en-US"/>
-        </w:rPr>
-        <w:t>(mutated)</w:t>
-      </w:r>
-    </w:p>
-    <w:p>
-      <w:pPr>
-        <w:jc w:val="both"/>
-        <w:rPr>
-          <w:rFonts w:ascii="Verdana Pro" w:hAnsi="Verdana Pro"/>
-          <w:sz w:val="22"/>
-          <w:szCs w:val="20"/>
-          <w:lang w:val="en-US"/>
-        </w:rPr>
-      </w:pPr>
-      <w:r>
-        <w:rPr>
-          <w:rFonts w:ascii="Verdana Pro" w:hAnsi="Verdana Pro"/>
-          <w:sz w:val="22"/>
-          <w:szCs w:val="20"/>
-          <w:lang w:val="en-US"/>
-        </w:rPr>
-        <w:tab/>
-      </w:r>
-      <w:r>
-        <w:rPr>
-          <w:rFonts w:ascii="Verdana Pro" w:hAnsi="Verdana Pro"/>
-          <w:sz w:val="22"/>
-          <w:szCs w:val="20"/>
-          <w:lang w:val="en-US"/>
-        </w:rPr>
-        <w:tab/>
-      </w:r>
-    </w:p>
-    <w:p>
-      <w:pPr>
-        <w:jc w:val="both"/>
-        <w:rPr>
-          <w:rFonts w:ascii="Verdana Pro" w:hAnsi="Verdana Pro"/>
-          <w:sz w:val="22"/>
-          <w:szCs w:val="20"/>
-          <w:lang w:val="en-US"/>
-        </w:rPr>
-      </w:pPr>
-      <w:r>
-        <w:rPr>
-          <w:rFonts w:ascii="Verdana Pro" w:hAnsi="Verdana Pro"/>
-          <w:sz w:val="22"/>
-          <w:szCs w:val="20"/>
-          <w:lang w:val="en-US"/>
-        </w:rPr>
-        <w:tab/>
-      </w:r>
-      <w:r>
-        <w:rPr>
-          <w:rFonts w:ascii="Verdana Pro" w:hAnsi="Verdana Pro"/>
-          <w:sz w:val="22"/>
-          <w:szCs w:val="20"/>
-          <w:lang w:val="en-US"/>
-        </w:rPr>
-        <w:tab/>
-      </w:r>
-      <w:proofErr w:type="spellStart"/>
-      <w:r>
-        <w:rPr>
-          <w:rFonts w:ascii="Verdana Pro" w:hAnsi="Verdana Pro"/>
-          <w:sz w:val="22"/>
-          <w:szCs w:val="20"/>
-          <w:lang w:val="en-US"/>
-        </w:rPr>
-        <w:t>current_population</w:t>
-      </w:r>
-      <w:proofErr w:type="spellEnd"/>
-      <w:r>
-        <w:rPr>
-          <w:rFonts w:ascii="Verdana Pro" w:hAnsi="Verdana Pro"/>
-          <w:sz w:val="22"/>
-          <w:szCs w:val="20"/>
-          <w:lang w:val="en-US"/>
-        </w:rPr>
-        <w:t xml:space="preserve"> = </w:t>
-      </w:r>
-      <w:proofErr w:type="spellStart"/>
-      <w:r>
-        <w:rPr>
-          <w:rFonts w:ascii="Verdana Pro" w:hAnsi="Verdana Pro"/>
-          <w:sz w:val="22"/>
-          <w:szCs w:val="20"/>
-          <w:lang w:val="en-US"/>
-        </w:rPr>
-        <w:t>get_best_n_solutions</w:t>
-      </w:r>
-      <w:proofErr w:type="spellEnd"/>
-      <w:r>
-        <w:rPr>
-          <w:rFonts w:ascii="Verdana Pro" w:hAnsi="Verdana Pro"/>
-          <w:sz w:val="22"/>
-          <w:szCs w:val="20"/>
-          <w:lang w:val="en-US"/>
-        </w:rPr>
-        <w:t>(</w:t>
-      </w:r>
-      <w:proofErr w:type="spellStart"/>
-      <w:r>
-        <w:rPr>
-          <w:rFonts w:ascii="Verdana Pro" w:hAnsi="Verdana Pro"/>
-          <w:sz w:val="22"/>
-          <w:szCs w:val="20"/>
-          <w:lang w:val="en-US"/>
-        </w:rPr>
-        <w:t>current_population</w:t>
-      </w:r>
-      <w:proofErr w:type="spellEnd"/>
-      <w:r>
-        <w:rPr>
-          <w:rFonts w:ascii="Verdana Pro" w:hAnsi="Verdana Pro"/>
-          <w:sz w:val="22"/>
-          <w:szCs w:val="20"/>
-          <w:lang w:val="en-US"/>
-        </w:rPr>
-        <w:t xml:space="preserve">, </w:t>
-      </w:r>
-      <w:proofErr w:type="spellStart"/>
-      <w:r>
-        <w:rPr>
-          <w:rFonts w:ascii="Verdana Pro" w:hAnsi="Verdana Pro"/>
-          <w:sz w:val="22"/>
-          <w:szCs w:val="20"/>
-          <w:lang w:val="en-US"/>
-        </w:rPr>
-        <w:t>new_population</w:t>
-      </w:r>
-      <w:proofErr w:type="spellEnd"/>
-      <w:r>
-        <w:rPr>
-          <w:rFonts w:ascii="Verdana Pro" w:hAnsi="Verdana Pro"/>
-          <w:sz w:val="22"/>
-          <w:szCs w:val="20"/>
-          <w:lang w:val="en-US"/>
-        </w:rPr>
-        <w:t>)</w:t>
-      </w:r>
-    </w:p>
-    <w:p>
-      <w:pPr>
-        <w:jc w:val="both"/>
-        <w:rPr>
-          <w:rFonts w:ascii="Verdana Pro" w:hAnsi="Verdana Pro"/>
-          <w:sz w:val="22"/>
-          <w:szCs w:val="20"/>
-          <w:lang w:val="en-US"/>
-        </w:rPr>
       </w:pPr>
     </w:p>
     <w:p>
@@ -16874,46 +16205,47 @@
         </w:rPr>
         <w:t xml:space="preserve">W powyższym pseudokodzie metoda </w:t>
       </w:r>
-      <w:proofErr w:type="spellStart"/>
       <w:r>
         <w:rPr>
           <w:rFonts w:cs="Times New Roman"/>
           <w:i/>
           <w:iCs/>
         </w:rPr>
-        <w:t>get_best_solution</w:t>
-      </w:r>
-      <w:proofErr w:type="spellEnd"/>
+        <w:t xml:space="preserve">get_best_solution </w:t>
+      </w:r>
+      <w:r>
+        <w:rPr>
+          <w:rFonts w:cs="Times New Roman"/>
+        </w:rPr>
+        <w:t xml:space="preserve">wybiera najlepsze rozwiązanie z danej populacji na podstawie wartości funkcji celu. Podobnie działa funkcja </w:t>
+      </w:r>
       <w:r>
         <w:rPr>
           <w:rFonts w:cs="Times New Roman"/>
           <w:i/>
           <w:iCs/>
         </w:rPr>
-        <w:t xml:space="preserve"> </w:t>
-      </w:r>
-      <w:r>
-        <w:rPr>
-          <w:rFonts w:cs="Times New Roman"/>
-        </w:rPr>
-        <w:t xml:space="preserve">wybiera najlepsze rozwiązanie z danej populacji na podstawie wartości funkcji celu. Podobnie działa funkcja </w:t>
-      </w:r>
-      <w:proofErr w:type="spellStart"/>
+        <w:t>get_best_solutions</w:t>
+      </w:r>
+      <w:r>
+        <w:rPr>
+          <w:rFonts w:cs="Times New Roman"/>
+        </w:rPr>
+        <w:t xml:space="preserve">, lecz wybiera ona </w:t>
+      </w:r>
       <w:r>
         <w:rPr>
           <w:rFonts w:cs="Times New Roman"/>
           <w:i/>
           <w:iCs/>
         </w:rPr>
-        <w:lastRenderedPageBreak/>
-        <w:t>get_best_solutions</w:t>
-      </w:r>
-      <w:proofErr w:type="spellEnd"/>
-      <w:r>
-        <w:rPr>
-          <w:rFonts w:cs="Times New Roman"/>
-        </w:rPr>
-        <w:t xml:space="preserve">, lecz wybiera ona </w:t>
+        <w:t>n</w:t>
+      </w:r>
+      <w:r>
+        <w:rPr>
+          <w:rFonts w:cs="Times New Roman"/>
+        </w:rPr>
+        <w:t xml:space="preserve"> najlepszych rozwiązań, gdzie </w:t>
       </w:r>
       <w:r>
         <w:rPr>
@@ -16927,20 +16259,6 @@
         <w:rPr>
           <w:rFonts w:cs="Times New Roman"/>
         </w:rPr>
-        <w:t xml:space="preserve"> najlepszych rozwiązań, gdzie </w:t>
-      </w:r>
-      <w:r>
-        <w:rPr>
-          <w:rFonts w:cs="Times New Roman"/>
-          <w:i/>
-          <w:iCs/>
-        </w:rPr>
-        <w:t>n</w:t>
-      </w:r>
-      <w:r>
-        <w:rPr>
-          <w:rFonts w:cs="Times New Roman"/>
-        </w:rPr>
         <w:t xml:space="preserve"> jest rozmiarem populacji.</w:t>
       </w:r>
     </w:p>
@@ -16973,15 +16291,7 @@
         <w:jc w:val="both"/>
       </w:pPr>
       <w:r>
-        <w:t xml:space="preserve">Sama aplikacja składa się z graficznego interfejsu użytkownika, dzięki któremu można wprowadzić dane startowe algorytmu oraz części odpowiedzialne za sam algorytm. Do stworzenia GUI została użyta biblioteka PyQt5, natomiast część algorytmiczna została napisana w czystym Pythonie. Aby uruchomić aplikację wystarczy uruchomić skrypt </w:t>
-      </w:r>
-      <w:proofErr w:type="spellStart"/>
-      <w:r>
-        <w:t>pythonowy</w:t>
-      </w:r>
-      <w:proofErr w:type="spellEnd"/>
-      <w:r>
-        <w:t xml:space="preserve"> o nazwie main.py, następnie dobrać odpowiednie parametry i kliknąć przycisk Start.</w:t>
+        <w:t>Sama aplikacja składa się z graficznego interfejsu użytkownika, dzięki któremu można wprowadzić dane startowe algorytmu oraz części odpowiedzialne za sam algorytm. Do stworzenia GUI została użyta biblioteka PyQt5, natomiast część algorytmiczna została napisana w czystym Pythonie. Aby uruchomić aplikację wystarczy uruchomić skrypt pythonowy o nazwie main.py, następnie dobrać odpowiednie parametry i kliknąć przycisk Start.</w:t>
       </w:r>
     </w:p>
     <w:p>
@@ -16990,23 +16300,7 @@
         <w:jc w:val="both"/>
       </w:pPr>
       <w:r>
-        <w:t xml:space="preserve">Informacje dotyczące szkoły zapisane są w plikach </w:t>
-      </w:r>
-      <w:proofErr w:type="spellStart"/>
-      <w:r>
-        <w:t>school_config.json</w:t>
-      </w:r>
-      <w:proofErr w:type="spellEnd"/>
-      <w:r>
-        <w:t xml:space="preserve">, students.csv oraz teachers.csv w folderze </w:t>
-      </w:r>
-      <w:proofErr w:type="spellStart"/>
-      <w:r>
-        <w:t>DataGeneration</w:t>
-      </w:r>
-      <w:proofErr w:type="spellEnd"/>
-      <w:r>
-        <w:t>. Jeśli chcemy zmienić te parametry, należy odpowiednio zmodyfikować zawartość tych plików.</w:t>
+        <w:t>Informacje dotyczące szkoły zapisane są w plikach school_config.json, students.csv oraz teachers.csv w folderze DataGeneration. Jeśli chcemy zmienić te parametry, należy odpowiednio zmodyfikować zawartość tych plików.</w:t>
       </w:r>
     </w:p>
     <w:p>
@@ -17018,6 +16312,7 @@
         <w:rPr>
           <w:noProof/>
         </w:rPr>
+        <w:lastRenderedPageBreak/>
         <w:drawing>
           <wp:inline distT="0" distB="0" distL="0" distR="0" wp14:anchorId="1062AC95" wp14:editId="525E801A">
             <wp:extent cx="4295775" cy="3389423"/>
@@ -17059,38 +16354,20 @@
       <w:pPr>
         <w:pStyle w:val="Legenda"/>
         <w:jc w:val="center"/>
-        <w:rPr>
-          <w:color w:val="auto"/>
-        </w:rPr>
-      </w:pPr>
-      <w:r>
-        <w:rPr>
-          <w:color w:val="auto"/>
-        </w:rPr>
+      </w:pPr>
+      <w:r>
         <w:t>Rys</w:t>
       </w:r>
       <w:r>
-        <w:rPr>
-          <w:color w:val="auto"/>
-        </w:rPr>
         <w:t>.</w:t>
       </w:r>
       <w:r>
-        <w:rPr>
-          <w:color w:val="auto"/>
-        </w:rPr>
         <w:t xml:space="preserve"> </w:t>
       </w:r>
       <w:r>
-        <w:rPr>
-          <w:color w:val="auto"/>
-        </w:rPr>
         <w:t>6</w:t>
       </w:r>
       <w:r>
-        <w:rPr>
-          <w:color w:val="auto"/>
-        </w:rPr>
         <w:t>. Główne okno programu</w:t>
       </w:r>
     </w:p>
@@ -17121,7 +16398,6 @@
         <w:rPr>
           <w:noProof/>
         </w:rPr>
-        <w:lastRenderedPageBreak/>
         <w:drawing>
           <wp:inline distT="0" distB="0" distL="0" distR="0" wp14:anchorId="603F80FE" wp14:editId="4A43071E">
             <wp:extent cx="4559132" cy="3419475"/>
@@ -17163,26 +16439,14 @@
       <w:pPr>
         <w:pStyle w:val="Legenda"/>
         <w:jc w:val="center"/>
-        <w:rPr>
-          <w:color w:val="auto"/>
-        </w:rPr>
-      </w:pPr>
-      <w:r>
-        <w:rPr>
-          <w:color w:val="auto"/>
-        </w:rPr>
+      </w:pPr>
+      <w:r>
         <w:t>Rys</w:t>
       </w:r>
       <w:r>
-        <w:rPr>
-          <w:color w:val="auto"/>
-        </w:rPr>
         <w:t>.7</w:t>
       </w:r>
       <w:r>
-        <w:rPr>
-          <w:color w:val="auto"/>
-        </w:rPr>
         <w:t>. Plan zajęć</w:t>
       </w:r>
     </w:p>
@@ -17203,6 +16467,7 @@
         <w:rPr>
           <w:rFonts w:cs="Times New Roman"/>
         </w:rPr>
+        <w:lastRenderedPageBreak/>
         <w:t>Eksperymenty</w:t>
       </w:r>
       <w:bookmarkEnd w:id="19"/>
@@ -17332,7 +16597,6 @@
         <w:rPr>
           <w:noProof/>
         </w:rPr>
-        <w:lastRenderedPageBreak/>
         <w:drawing>
           <wp:inline distT="0" distB="0" distL="0" distR="0" wp14:anchorId="5B39FC34" wp14:editId="584892EB">
             <wp:extent cx="5733415" cy="2482850"/>
@@ -17374,14 +16638,8 @@
       <w:pPr>
         <w:pStyle w:val="Legenda"/>
         <w:jc w:val="center"/>
-        <w:rPr>
-          <w:color w:val="auto"/>
-        </w:rPr>
-      </w:pPr>
-      <w:r>
-        <w:rPr>
-          <w:color w:val="auto"/>
-        </w:rPr>
+      </w:pPr>
+      <w:r>
         <w:t>Rys. 9. Wyniki uzyskane dla 20 iteracji</w:t>
       </w:r>
     </w:p>
@@ -17394,6 +16652,7 @@
         <w:rPr>
           <w:noProof/>
         </w:rPr>
+        <w:lastRenderedPageBreak/>
         <w:drawing>
           <wp:inline distT="0" distB="0" distL="0" distR="0" wp14:anchorId="1DCC8686" wp14:editId="4DB19550">
             <wp:extent cx="5733415" cy="2479675"/>
@@ -17435,52 +16694,19 @@
       <w:pPr>
         <w:pStyle w:val="Legenda"/>
         <w:jc w:val="center"/>
-        <w:rPr>
-          <w:color w:val="auto"/>
-        </w:rPr>
-      </w:pPr>
-      <w:r>
-        <w:rPr>
-          <w:color w:val="auto"/>
-        </w:rPr>
+      </w:pPr>
+      <w:r>
         <w:t xml:space="preserve">Rys. </w:t>
       </w:r>
-      <w:r>
-        <w:rPr>
-          <w:color w:val="auto"/>
-        </w:rPr>
-        <w:fldChar w:fldCharType="begin"/>
-      </w:r>
-      <w:r>
-        <w:rPr>
-          <w:color w:val="auto"/>
-        </w:rPr>
-        <w:instrText xml:space="preserve"> SEQ Rysunek \* ARABIC </w:instrText>
-      </w:r>
-      <w:r>
-        <w:rPr>
-          <w:color w:val="auto"/>
-        </w:rPr>
-        <w:fldChar w:fldCharType="separate"/>
-      </w:r>
-      <w:r>
-        <w:rPr>
-          <w:noProof/>
-          <w:color w:val="auto"/>
-        </w:rPr>
-        <w:t>1</w:t>
-      </w:r>
-      <w:r>
-        <w:rPr>
-          <w:noProof/>
-          <w:color w:val="auto"/>
-        </w:rPr>
-        <w:fldChar w:fldCharType="end"/>
-      </w:r>
-      <w:r>
-        <w:rPr>
-          <w:color w:val="auto"/>
-        </w:rPr>
+      <w:fldSimple w:instr=" SEQ Rysunek \* ARABIC ">
+        <w:r>
+          <w:rPr>
+            <w:noProof/>
+          </w:rPr>
+          <w:t>1</w:t>
+        </w:r>
+      </w:fldSimple>
+      <w:r>
         <w:t>0. Wyniki uzyskane dla 100 iteracji</w:t>
       </w:r>
     </w:p>
@@ -17534,9 +16760,6 @@
       </w:r>
       <w:r>
         <w:t xml:space="preserve"> należy rozsądnie dobierać tą wartość.</w:t>
-      </w:r>
-      <w:r>
-        <w:t xml:space="preserve"> Niemniej jednak zazwyczaj większa liczba iteracji skutecznie przybliża rozwiązanie do optymalnego.</w:t>
       </w:r>
     </w:p>
     <w:p>
@@ -17570,7 +16793,6 @@
         <w:rPr>
           <w:noProof/>
         </w:rPr>
-        <w:lastRenderedPageBreak/>
         <w:drawing>
           <wp:inline distT="0" distB="0" distL="0" distR="0" wp14:anchorId="375E10AB" wp14:editId="26F8A645">
             <wp:extent cx="5733415" cy="2479675"/>
@@ -17612,26 +16834,14 @@
       <w:pPr>
         <w:pStyle w:val="Legenda"/>
         <w:jc w:val="center"/>
-        <w:rPr>
-          <w:color w:val="auto"/>
-        </w:rPr>
-      </w:pPr>
-      <w:r>
-        <w:rPr>
-          <w:color w:val="auto"/>
-        </w:rPr>
+      </w:pPr>
+      <w:r>
         <w:t>Rys</w:t>
       </w:r>
       <w:r>
-        <w:rPr>
-          <w:color w:val="auto"/>
-        </w:rPr>
         <w:t>. 11</w:t>
       </w:r>
       <w:r>
-        <w:rPr>
-          <w:color w:val="auto"/>
-        </w:rPr>
         <w:t>. Wyniki uzyskane dla prawdopodobieństwa mutacji = 0,05</w:t>
       </w:r>
     </w:p>
@@ -17644,6 +16854,7 @@
         <w:rPr>
           <w:noProof/>
         </w:rPr>
+        <w:lastRenderedPageBreak/>
         <w:drawing>
           <wp:inline distT="0" distB="0" distL="0" distR="0" wp14:anchorId="7BB9659D" wp14:editId="4620905A">
             <wp:extent cx="5733415" cy="2487930"/>
@@ -17685,52 +16896,19 @@
       <w:pPr>
         <w:pStyle w:val="Legenda"/>
         <w:jc w:val="center"/>
-        <w:rPr>
-          <w:color w:val="auto"/>
-        </w:rPr>
-      </w:pPr>
-      <w:r>
-        <w:rPr>
-          <w:color w:val="auto"/>
-        </w:rPr>
+      </w:pPr>
+      <w:r>
         <w:t>Rys. 1</w:t>
       </w:r>
-      <w:r>
-        <w:rPr>
-          <w:color w:val="auto"/>
-        </w:rPr>
-        <w:fldChar w:fldCharType="begin"/>
-      </w:r>
-      <w:r>
-        <w:rPr>
-          <w:color w:val="auto"/>
-        </w:rPr>
-        <w:instrText xml:space="preserve"> SEQ Rysunek \* ARABIC </w:instrText>
-      </w:r>
-      <w:r>
-        <w:rPr>
-          <w:color w:val="auto"/>
-        </w:rPr>
-        <w:fldChar w:fldCharType="separate"/>
-      </w:r>
-      <w:r>
-        <w:rPr>
-          <w:noProof/>
-          <w:color w:val="auto"/>
-        </w:rPr>
-        <w:t>2</w:t>
-      </w:r>
-      <w:r>
-        <w:rPr>
-          <w:noProof/>
-          <w:color w:val="auto"/>
-        </w:rPr>
-        <w:fldChar w:fldCharType="end"/>
-      </w:r>
-      <w:r>
-        <w:rPr>
-          <w:color w:val="auto"/>
-        </w:rPr>
+      <w:fldSimple w:instr=" SEQ Rysunek \* ARABIC ">
+        <w:r>
+          <w:rPr>
+            <w:noProof/>
+          </w:rPr>
+          <w:t>2</w:t>
+        </w:r>
+      </w:fldSimple>
+      <w:r>
         <w:t>. Wyniki uzyskane dla prawdopodobieństwa mutacji = 0,5</w:t>
       </w:r>
     </w:p>
@@ -17798,7 +16976,6 @@
         <w:rPr>
           <w:noProof/>
         </w:rPr>
-        <w:lastRenderedPageBreak/>
         <w:drawing>
           <wp:inline distT="0" distB="0" distL="0" distR="0" wp14:anchorId="576D4691" wp14:editId="3D331B16">
             <wp:extent cx="5733415" cy="2498090"/>
@@ -17840,52 +17017,19 @@
       <w:pPr>
         <w:pStyle w:val="Legenda"/>
         <w:jc w:val="center"/>
-        <w:rPr>
-          <w:color w:val="auto"/>
-        </w:rPr>
-      </w:pPr>
-      <w:r>
-        <w:rPr>
-          <w:color w:val="auto"/>
-        </w:rPr>
+      </w:pPr>
+      <w:r>
         <w:t>Rys. 1</w:t>
       </w:r>
-      <w:r>
-        <w:rPr>
-          <w:color w:val="auto"/>
-        </w:rPr>
-        <w:fldChar w:fldCharType="begin"/>
-      </w:r>
-      <w:r>
-        <w:rPr>
-          <w:color w:val="auto"/>
-        </w:rPr>
-        <w:instrText xml:space="preserve"> SEQ Rysunek \* ARABIC </w:instrText>
-      </w:r>
-      <w:r>
-        <w:rPr>
-          <w:color w:val="auto"/>
-        </w:rPr>
-        <w:fldChar w:fldCharType="separate"/>
-      </w:r>
-      <w:r>
-        <w:rPr>
-          <w:noProof/>
-          <w:color w:val="auto"/>
-        </w:rPr>
-        <w:t>3</w:t>
-      </w:r>
-      <w:r>
-        <w:rPr>
-          <w:noProof/>
-          <w:color w:val="auto"/>
-        </w:rPr>
-        <w:fldChar w:fldCharType="end"/>
-      </w:r>
-      <w:r>
-        <w:rPr>
-          <w:color w:val="auto"/>
-        </w:rPr>
+      <w:fldSimple w:instr=" SEQ Rysunek \* ARABIC ">
+        <w:r>
+          <w:rPr>
+            <w:noProof/>
+          </w:rPr>
+          <w:t>3</w:t>
+        </w:r>
+      </w:fldSimple>
+      <w:r>
         <w:t>. Wyniki uzyskane dla prawdopodobieństwa krzyżowania = 0,2</w:t>
       </w:r>
     </w:p>
@@ -17898,6 +17042,7 @@
         <w:rPr>
           <w:noProof/>
         </w:rPr>
+        <w:lastRenderedPageBreak/>
         <w:drawing>
           <wp:inline distT="0" distB="0" distL="0" distR="0" wp14:anchorId="48D99342" wp14:editId="1FB35FFD">
             <wp:extent cx="5581015" cy="2447141"/>
@@ -17939,52 +17084,19 @@
       <w:pPr>
         <w:pStyle w:val="Legenda"/>
         <w:jc w:val="center"/>
-        <w:rPr>
-          <w:color w:val="auto"/>
-        </w:rPr>
-      </w:pPr>
-      <w:r>
-        <w:rPr>
-          <w:color w:val="auto"/>
-        </w:rPr>
+      </w:pPr>
+      <w:r>
         <w:t>Rys. 1</w:t>
       </w:r>
-      <w:r>
-        <w:rPr>
-          <w:color w:val="auto"/>
-        </w:rPr>
-        <w:fldChar w:fldCharType="begin"/>
-      </w:r>
-      <w:r>
-        <w:rPr>
-          <w:color w:val="auto"/>
-        </w:rPr>
-        <w:instrText xml:space="preserve"> SEQ Rysunek \* ARABIC </w:instrText>
-      </w:r>
-      <w:r>
-        <w:rPr>
-          <w:color w:val="auto"/>
-        </w:rPr>
-        <w:fldChar w:fldCharType="separate"/>
-      </w:r>
-      <w:r>
-        <w:rPr>
-          <w:noProof/>
-          <w:color w:val="auto"/>
-        </w:rPr>
-        <w:t>4</w:t>
-      </w:r>
-      <w:r>
-        <w:rPr>
-          <w:noProof/>
-          <w:color w:val="auto"/>
-        </w:rPr>
-        <w:fldChar w:fldCharType="end"/>
-      </w:r>
-      <w:r>
-        <w:rPr>
-          <w:color w:val="auto"/>
-        </w:rPr>
+      <w:fldSimple w:instr=" SEQ Rysunek \* ARABIC ">
+        <w:r>
+          <w:rPr>
+            <w:noProof/>
+          </w:rPr>
+          <w:t>4</w:t>
+        </w:r>
+      </w:fldSimple>
+      <w:r>
         <w:t>. Wyniki uzyskane dla prawdopodobieństwa krzyżowania = 0,8</w:t>
       </w:r>
     </w:p>
@@ -18029,7 +17141,6 @@
         <w:rPr>
           <w:noProof/>
         </w:rPr>
-        <w:lastRenderedPageBreak/>
         <w:drawing>
           <wp:inline distT="0" distB="0" distL="0" distR="0" wp14:anchorId="5B4624B2" wp14:editId="7FFCBE41">
             <wp:extent cx="5733415" cy="2498725"/>
@@ -18071,52 +17182,19 @@
       <w:pPr>
         <w:pStyle w:val="Legenda"/>
         <w:jc w:val="center"/>
-        <w:rPr>
-          <w:color w:val="auto"/>
-        </w:rPr>
-      </w:pPr>
-      <w:r>
-        <w:rPr>
-          <w:color w:val="auto"/>
-        </w:rPr>
+      </w:pPr>
+      <w:r>
         <w:t>Rys. 1</w:t>
       </w:r>
-      <w:r>
-        <w:rPr>
-          <w:color w:val="auto"/>
-        </w:rPr>
-        <w:fldChar w:fldCharType="begin"/>
-      </w:r>
-      <w:r>
-        <w:rPr>
-          <w:color w:val="auto"/>
-        </w:rPr>
-        <w:instrText xml:space="preserve"> SEQ Rysunek \* ARABIC </w:instrText>
-      </w:r>
-      <w:r>
-        <w:rPr>
-          <w:color w:val="auto"/>
-        </w:rPr>
-        <w:fldChar w:fldCharType="separate"/>
-      </w:r>
-      <w:r>
-        <w:rPr>
-          <w:noProof/>
-          <w:color w:val="auto"/>
-        </w:rPr>
-        <w:t>5</w:t>
-      </w:r>
-      <w:r>
-        <w:rPr>
-          <w:noProof/>
-          <w:color w:val="auto"/>
-        </w:rPr>
-        <w:fldChar w:fldCharType="end"/>
-      </w:r>
-      <w:r>
-        <w:rPr>
-          <w:color w:val="auto"/>
-        </w:rPr>
+      <w:fldSimple w:instr=" SEQ Rysunek \* ARABIC ">
+        <w:r>
+          <w:rPr>
+            <w:noProof/>
+          </w:rPr>
+          <w:t>5</w:t>
+        </w:r>
+      </w:fldSimple>
+      <w:r>
         <w:t>. Wyniki uzyskane dla prawdopodobieństwa połączenia grup = 0,05</w:t>
       </w:r>
     </w:p>
@@ -18129,6 +17207,7 @@
         <w:rPr>
           <w:noProof/>
         </w:rPr>
+        <w:lastRenderedPageBreak/>
         <w:drawing>
           <wp:inline distT="0" distB="0" distL="0" distR="0" wp14:anchorId="02A46FF4" wp14:editId="6AFF1F02">
             <wp:extent cx="5733415" cy="2508250"/>
@@ -18170,52 +17249,19 @@
       <w:pPr>
         <w:pStyle w:val="Legenda"/>
         <w:jc w:val="center"/>
-        <w:rPr>
-          <w:color w:val="auto"/>
-        </w:rPr>
-      </w:pPr>
-      <w:r>
-        <w:rPr>
-          <w:color w:val="auto"/>
-        </w:rPr>
+      </w:pPr>
+      <w:r>
         <w:t>Rys. 1</w:t>
       </w:r>
-      <w:r>
-        <w:rPr>
-          <w:color w:val="auto"/>
-        </w:rPr>
-        <w:fldChar w:fldCharType="begin"/>
-      </w:r>
-      <w:r>
-        <w:rPr>
-          <w:color w:val="auto"/>
-        </w:rPr>
-        <w:instrText xml:space="preserve"> SEQ Rysunek \* ARABIC </w:instrText>
-      </w:r>
-      <w:r>
-        <w:rPr>
-          <w:color w:val="auto"/>
-        </w:rPr>
-        <w:fldChar w:fldCharType="separate"/>
-      </w:r>
-      <w:r>
-        <w:rPr>
-          <w:noProof/>
-          <w:color w:val="auto"/>
-        </w:rPr>
-        <w:t>6</w:t>
-      </w:r>
-      <w:r>
-        <w:rPr>
-          <w:noProof/>
-          <w:color w:val="auto"/>
-        </w:rPr>
-        <w:fldChar w:fldCharType="end"/>
-      </w:r>
-      <w:r>
-        <w:rPr>
-          <w:color w:val="auto"/>
-        </w:rPr>
+      <w:fldSimple w:instr=" SEQ Rysunek \* ARABIC ">
+        <w:r>
+          <w:rPr>
+            <w:noProof/>
+          </w:rPr>
+          <w:t>6</w:t>
+        </w:r>
+      </w:fldSimple>
+      <w:r>
         <w:t>. Wyniki uzyskane dla prawdopodobieństwa połączenia grup = 0,7</w:t>
       </w:r>
     </w:p>
@@ -18229,16 +17275,7 @@
       </w:r>
       <w:r>
         <w:br/>
-        <w:t>w porównaniu z wysokim prawdopodobieństwem, ponieważ wymaga uzupełnienia większej ich liczby, a to</w:t>
-      </w:r>
-      <w:r>
-        <w:t xml:space="preserve"> </w:t>
-      </w:r>
-      <w:r>
-        <w:t>w naszym przypadku w połączeniu z największą wagą czasu pracy powoduje niższy wynik dopasowania. W sytuacji, gdy wagi zostałyby zmienione, również otrzymane rezultaty różniłyby się od siebie</w:t>
-      </w:r>
-      <w:r>
-        <w:t>.</w:t>
+        <w:t>w porównaniu z wysokim prawdopodobieństwem, ponieważ wymaga uzupełnienia większej ich liczby, a to, w naszym przypadku w połączeniu z największą wagą czasu pracy powoduje niższy wynik dopasowania. W sytuacji, gdy wagi zostałyby zmienione, również otrzymane rezultaty różniłyby się od siebie</w:t>
       </w:r>
     </w:p>
     <w:p>
@@ -18291,7 +17328,6 @@
           <w:noProof/>
           <w:lang w:val="en-US"/>
         </w:rPr>
-        <w:lastRenderedPageBreak/>
         <w:drawing>
           <wp:inline distT="0" distB="0" distL="0" distR="0" wp14:anchorId="539161C6" wp14:editId="6616057F">
             <wp:extent cx="5733415" cy="2499360"/>
@@ -18333,70 +17369,28 @@
       <w:pPr>
         <w:pStyle w:val="Legenda"/>
         <w:jc w:val="center"/>
-        <w:rPr>
-          <w:color w:val="auto"/>
-        </w:rPr>
-      </w:pPr>
-      <w:r>
-        <w:rPr>
-          <w:color w:val="auto"/>
-        </w:rPr>
+      </w:pPr>
+      <w:r>
         <w:t>Rys</w:t>
       </w:r>
       <w:r>
-        <w:rPr>
-          <w:color w:val="auto"/>
-        </w:rPr>
         <w:t>.</w:t>
       </w:r>
       <w:r>
-        <w:rPr>
-          <w:color w:val="auto"/>
-        </w:rPr>
         <w:t xml:space="preserve"> </w:t>
       </w:r>
       <w:r>
-        <w:rPr>
-          <w:color w:val="auto"/>
-        </w:rPr>
         <w:t>1</w:t>
       </w:r>
-      <w:r>
-        <w:rPr>
-          <w:color w:val="auto"/>
-        </w:rPr>
-        <w:fldChar w:fldCharType="begin"/>
-      </w:r>
-      <w:r>
-        <w:rPr>
-          <w:color w:val="auto"/>
-        </w:rPr>
-        <w:instrText xml:space="preserve"> SEQ Rysunek \* ARABIC </w:instrText>
-      </w:r>
-      <w:r>
-        <w:rPr>
-          <w:color w:val="auto"/>
-        </w:rPr>
-        <w:fldChar w:fldCharType="separate"/>
-      </w:r>
-      <w:r>
-        <w:rPr>
-          <w:noProof/>
-          <w:color w:val="auto"/>
-        </w:rPr>
-        <w:t>7</w:t>
-      </w:r>
-      <w:r>
-        <w:rPr>
-          <w:noProof/>
-          <w:color w:val="auto"/>
-        </w:rPr>
-        <w:fldChar w:fldCharType="end"/>
-      </w:r>
-      <w:r>
-        <w:rPr>
-          <w:color w:val="auto"/>
-        </w:rPr>
+      <w:fldSimple w:instr=" SEQ Rysunek \* ARABIC ">
+        <w:r>
+          <w:rPr>
+            <w:noProof/>
+          </w:rPr>
+          <w:t>7</w:t>
+        </w:r>
+      </w:fldSimple>
+      <w:r>
         <w:t>. Wyniki uzyskane dla wagi ucznia = 0,02</w:t>
       </w:r>
     </w:p>
@@ -18410,6 +17404,7 @@
           <w:noProof/>
           <w:lang w:val="en-US"/>
         </w:rPr>
+        <w:lastRenderedPageBreak/>
         <w:drawing>
           <wp:inline distT="0" distB="0" distL="0" distR="0" wp14:anchorId="3AEDCE1A" wp14:editId="09D1630B">
             <wp:extent cx="5733415" cy="2499360"/>
@@ -18451,70 +17446,28 @@
       <w:pPr>
         <w:pStyle w:val="Legenda"/>
         <w:jc w:val="center"/>
-        <w:rPr>
-          <w:color w:val="auto"/>
-        </w:rPr>
-      </w:pPr>
-      <w:r>
-        <w:rPr>
-          <w:color w:val="auto"/>
-        </w:rPr>
+      </w:pPr>
+      <w:r>
         <w:t>Rys</w:t>
       </w:r>
       <w:r>
-        <w:rPr>
-          <w:color w:val="auto"/>
-        </w:rPr>
         <w:t>.</w:t>
       </w:r>
       <w:r>
-        <w:rPr>
-          <w:color w:val="auto"/>
-        </w:rPr>
         <w:t xml:space="preserve"> </w:t>
       </w:r>
       <w:r>
-        <w:rPr>
-          <w:color w:val="auto"/>
-        </w:rPr>
         <w:t>1</w:t>
       </w:r>
-      <w:r>
-        <w:rPr>
-          <w:color w:val="auto"/>
-        </w:rPr>
-        <w:fldChar w:fldCharType="begin"/>
-      </w:r>
-      <w:r>
-        <w:rPr>
-          <w:color w:val="auto"/>
-        </w:rPr>
-        <w:instrText xml:space="preserve"> SEQ Rysunek \* ARABIC </w:instrText>
-      </w:r>
-      <w:r>
-        <w:rPr>
-          <w:color w:val="auto"/>
-        </w:rPr>
-        <w:fldChar w:fldCharType="separate"/>
-      </w:r>
-      <w:r>
-        <w:rPr>
-          <w:noProof/>
-          <w:color w:val="auto"/>
-        </w:rPr>
-        <w:t>8</w:t>
-      </w:r>
-      <w:r>
-        <w:rPr>
-          <w:noProof/>
-          <w:color w:val="auto"/>
-        </w:rPr>
-        <w:fldChar w:fldCharType="end"/>
-      </w:r>
-      <w:r>
-        <w:rPr>
-          <w:color w:val="auto"/>
-        </w:rPr>
+      <w:fldSimple w:instr=" SEQ Rysunek \* ARABIC ">
+        <w:r>
+          <w:rPr>
+            <w:noProof/>
+          </w:rPr>
+          <w:t>8</w:t>
+        </w:r>
+      </w:fldSimple>
+      <w:r>
         <w:t>. Wyniki uzyskane dla wagi ucznia = 0,4</w:t>
       </w:r>
     </w:p>
@@ -18576,7 +17529,6 @@
         <w:rPr>
           <w:noProof/>
         </w:rPr>
-        <w:lastRenderedPageBreak/>
         <w:drawing>
           <wp:inline distT="0" distB="0" distL="0" distR="0" wp14:anchorId="6476F3BA" wp14:editId="3EE0B02C">
             <wp:extent cx="5733415" cy="2256790"/>
@@ -18618,52 +17570,19 @@
       <w:pPr>
         <w:pStyle w:val="Legenda"/>
         <w:jc w:val="center"/>
-        <w:rPr>
-          <w:color w:val="auto"/>
-        </w:rPr>
-      </w:pPr>
-      <w:r>
-        <w:rPr>
-          <w:color w:val="auto"/>
-        </w:rPr>
+      </w:pPr>
+      <w:r>
         <w:t>Rys. 1</w:t>
       </w:r>
-      <w:r>
-        <w:rPr>
-          <w:color w:val="auto"/>
-        </w:rPr>
-        <w:fldChar w:fldCharType="begin"/>
-      </w:r>
-      <w:r>
-        <w:rPr>
-          <w:color w:val="auto"/>
-        </w:rPr>
-        <w:instrText xml:space="preserve"> SEQ Rysunek \* ARABIC </w:instrText>
-      </w:r>
-      <w:r>
-        <w:rPr>
-          <w:color w:val="auto"/>
-        </w:rPr>
-        <w:fldChar w:fldCharType="separate"/>
-      </w:r>
-      <w:r>
-        <w:rPr>
-          <w:noProof/>
-          <w:color w:val="auto"/>
-        </w:rPr>
-        <w:t>9</w:t>
-      </w:r>
-      <w:r>
-        <w:rPr>
-          <w:noProof/>
-          <w:color w:val="auto"/>
-        </w:rPr>
-        <w:fldChar w:fldCharType="end"/>
-      </w:r>
-      <w:r>
-        <w:rPr>
-          <w:color w:val="auto"/>
-        </w:rPr>
+      <w:fldSimple w:instr=" SEQ Rysunek \* ARABIC ">
+        <w:r>
+          <w:rPr>
+            <w:noProof/>
+          </w:rPr>
+          <w:t>9</w:t>
+        </w:r>
+      </w:fldSimple>
+      <w:r>
         <w:t>. Wyniki uzyskane dla wagi slotu = 0,05</w:t>
       </w:r>
     </w:p>
@@ -18676,6 +17595,7 @@
         <w:rPr>
           <w:noProof/>
         </w:rPr>
+        <w:lastRenderedPageBreak/>
         <w:drawing>
           <wp:inline distT="0" distB="0" distL="0" distR="0" wp14:anchorId="22D8D513" wp14:editId="21EE2D43">
             <wp:extent cx="5733415" cy="2371725"/>
@@ -18717,52 +17637,19 @@
       <w:pPr>
         <w:pStyle w:val="Legenda"/>
         <w:jc w:val="center"/>
-        <w:rPr>
-          <w:color w:val="auto"/>
-        </w:rPr>
-      </w:pPr>
-      <w:r>
-        <w:rPr>
-          <w:color w:val="auto"/>
-        </w:rPr>
+      </w:pPr>
+      <w:r>
         <w:t xml:space="preserve">Rys. </w:t>
       </w:r>
-      <w:r>
-        <w:rPr>
-          <w:color w:val="auto"/>
-        </w:rPr>
-        <w:fldChar w:fldCharType="begin"/>
-      </w:r>
-      <w:r>
-        <w:rPr>
-          <w:color w:val="auto"/>
-        </w:rPr>
-        <w:instrText xml:space="preserve"> SEQ Rysunek \* ARABIC </w:instrText>
-      </w:r>
-      <w:r>
-        <w:rPr>
-          <w:color w:val="auto"/>
-        </w:rPr>
-        <w:fldChar w:fldCharType="separate"/>
-      </w:r>
-      <w:r>
-        <w:rPr>
-          <w:noProof/>
-          <w:color w:val="auto"/>
-        </w:rPr>
-        <w:t>20</w:t>
-      </w:r>
-      <w:r>
-        <w:rPr>
-          <w:noProof/>
-          <w:color w:val="auto"/>
-        </w:rPr>
-        <w:fldChar w:fldCharType="end"/>
-      </w:r>
-      <w:r>
-        <w:rPr>
-          <w:color w:val="auto"/>
-        </w:rPr>
+      <w:fldSimple w:instr=" SEQ Rysunek \* ARABIC ">
+        <w:r>
+          <w:rPr>
+            <w:noProof/>
+          </w:rPr>
+          <w:t>20</w:t>
+        </w:r>
+      </w:fldSimple>
+      <w:r>
         <w:t>. Wyniki uzyskane dla wagi slotu = 0,5</w:t>
       </w:r>
     </w:p>
@@ -18778,7 +17665,7 @@
         <w:rPr>
           <w:lang w:val="pl-PL"/>
         </w:rPr>
-        <w:t>Wyższa waga slotu wpływa na zmniejszenie liczby czy długości trwania tzw. okienek pomiędzy zajęciami prowadzonymi przez danego nauczyciela. Poprzez ustawienie wyższej wartości tej wagi dążymy do sytuacji, w której nauczyciel nie będzie zmuszony czekać przez pewien czas na kolejne zajęcia.</w:t>
+        <w:t>Wyższa waga slotu wpływa na zmniejszenie liczby, czy długości trwania tzw. okienek pomiędzy zajęciami prowadzonymi przez danego nauczyciela. Poprzez ustawienie wyższej wartości tej wagi dążymy do sytuacji, w której nauczyciel nie będzie zmuszony czekać przez pewien czas na kolejne zajęcia.</w:t>
       </w:r>
     </w:p>
     <w:p>
@@ -18842,7 +17729,6 @@
         <w:rPr>
           <w:noProof/>
         </w:rPr>
-        <w:lastRenderedPageBreak/>
         <w:drawing>
           <wp:inline distT="0" distB="0" distL="0" distR="0" wp14:anchorId="11945250" wp14:editId="1998668B">
             <wp:extent cx="5733415" cy="2291715"/>
@@ -18884,52 +17770,19 @@
       <w:pPr>
         <w:pStyle w:val="Legenda"/>
         <w:jc w:val="center"/>
-        <w:rPr>
-          <w:color w:val="auto"/>
-        </w:rPr>
-      </w:pPr>
-      <w:r>
-        <w:rPr>
-          <w:color w:val="auto"/>
-        </w:rPr>
+      </w:pPr>
+      <w:r>
         <w:t xml:space="preserve">Rys. </w:t>
       </w:r>
-      <w:r>
-        <w:rPr>
-          <w:color w:val="auto"/>
-        </w:rPr>
-        <w:fldChar w:fldCharType="begin"/>
-      </w:r>
-      <w:r>
-        <w:rPr>
-          <w:color w:val="auto"/>
-        </w:rPr>
-        <w:instrText xml:space="preserve"> SEQ Rysunek \* ARABIC </w:instrText>
-      </w:r>
-      <w:r>
-        <w:rPr>
-          <w:color w:val="auto"/>
-        </w:rPr>
-        <w:fldChar w:fldCharType="separate"/>
-      </w:r>
-      <w:r>
-        <w:rPr>
-          <w:noProof/>
-          <w:color w:val="auto"/>
-        </w:rPr>
-        <w:t>21</w:t>
-      </w:r>
-      <w:r>
-        <w:rPr>
-          <w:noProof/>
-          <w:color w:val="auto"/>
-        </w:rPr>
-        <w:fldChar w:fldCharType="end"/>
-      </w:r>
-      <w:r>
-        <w:rPr>
-          <w:color w:val="auto"/>
-        </w:rPr>
+      <w:fldSimple w:instr=" SEQ Rysunek \* ARABIC ">
+        <w:r>
+          <w:rPr>
+            <w:noProof/>
+          </w:rPr>
+          <w:t>21</w:t>
+        </w:r>
+      </w:fldSimple>
+      <w:r>
         <w:t>. Wyniki uzyskane dla wagi czasu pacy = 0,1</w:t>
       </w:r>
     </w:p>
@@ -18942,6 +17795,7 @@
         <w:rPr>
           <w:noProof/>
         </w:rPr>
+        <w:lastRenderedPageBreak/>
         <w:drawing>
           <wp:inline distT="0" distB="0" distL="0" distR="0" wp14:anchorId="1CC109F7" wp14:editId="5A2ABDD3">
             <wp:extent cx="5733415" cy="2384425"/>
@@ -18983,52 +17837,19 @@
       <w:pPr>
         <w:pStyle w:val="Legenda"/>
         <w:jc w:val="center"/>
-        <w:rPr>
-          <w:color w:val="auto"/>
-        </w:rPr>
-      </w:pPr>
-      <w:r>
-        <w:rPr>
-          <w:color w:val="auto"/>
-        </w:rPr>
+      </w:pPr>
+      <w:r>
         <w:t xml:space="preserve">Rys. </w:t>
       </w:r>
-      <w:r>
-        <w:rPr>
-          <w:color w:val="auto"/>
-        </w:rPr>
-        <w:fldChar w:fldCharType="begin"/>
-      </w:r>
-      <w:r>
-        <w:rPr>
-          <w:color w:val="auto"/>
-        </w:rPr>
-        <w:instrText xml:space="preserve"> SEQ Rysunek \* ARABIC </w:instrText>
-      </w:r>
-      <w:r>
-        <w:rPr>
-          <w:color w:val="auto"/>
-        </w:rPr>
-        <w:fldChar w:fldCharType="separate"/>
-      </w:r>
-      <w:r>
-        <w:rPr>
-          <w:noProof/>
-          <w:color w:val="auto"/>
-        </w:rPr>
-        <w:t>22</w:t>
-      </w:r>
-      <w:r>
-        <w:rPr>
-          <w:noProof/>
-          <w:color w:val="auto"/>
-        </w:rPr>
-        <w:fldChar w:fldCharType="end"/>
-      </w:r>
-      <w:r>
-        <w:rPr>
-          <w:color w:val="auto"/>
-        </w:rPr>
+      <w:fldSimple w:instr=" SEQ Rysunek \* ARABIC ">
+        <w:r>
+          <w:rPr>
+            <w:noProof/>
+          </w:rPr>
+          <w:t>22</w:t>
+        </w:r>
+      </w:fldSimple>
+      <w:r>
         <w:t>. Wyniki uzyskane dla wagi czasu pracy = 0,55</w:t>
       </w:r>
     </w:p>
@@ -19086,7 +17907,6 @@
         <w:rPr>
           <w:noProof/>
         </w:rPr>
-        <w:lastRenderedPageBreak/>
         <w:drawing>
           <wp:inline distT="0" distB="0" distL="0" distR="0" wp14:anchorId="336200A5" wp14:editId="559D8A55">
             <wp:extent cx="5733415" cy="2454910"/>
@@ -19128,52 +17948,19 @@
       <w:pPr>
         <w:pStyle w:val="Legenda"/>
         <w:jc w:val="center"/>
-        <w:rPr>
-          <w:color w:val="auto"/>
-        </w:rPr>
-      </w:pPr>
-      <w:r>
-        <w:rPr>
-          <w:color w:val="auto"/>
-        </w:rPr>
+      </w:pPr>
+      <w:r>
         <w:t xml:space="preserve">Rys. </w:t>
       </w:r>
-      <w:r>
-        <w:rPr>
-          <w:color w:val="auto"/>
-        </w:rPr>
-        <w:fldChar w:fldCharType="begin"/>
-      </w:r>
-      <w:r>
-        <w:rPr>
-          <w:color w:val="auto"/>
-        </w:rPr>
-        <w:instrText xml:space="preserve"> SEQ Rysunek \* ARABIC </w:instrText>
-      </w:r>
-      <w:r>
-        <w:rPr>
-          <w:color w:val="auto"/>
-        </w:rPr>
-        <w:fldChar w:fldCharType="separate"/>
-      </w:r>
-      <w:r>
-        <w:rPr>
-          <w:noProof/>
-          <w:color w:val="auto"/>
-        </w:rPr>
-        <w:t>23</w:t>
-      </w:r>
-      <w:r>
-        <w:rPr>
-          <w:noProof/>
-          <w:color w:val="auto"/>
-        </w:rPr>
-        <w:fldChar w:fldCharType="end"/>
-      </w:r>
-      <w:r>
-        <w:rPr>
-          <w:color w:val="auto"/>
-        </w:rPr>
+      <w:fldSimple w:instr=" SEQ Rysunek \* ARABIC ">
+        <w:r>
+          <w:rPr>
+            <w:noProof/>
+          </w:rPr>
+          <w:t>23</w:t>
+        </w:r>
+      </w:fldSimple>
+      <w:r>
         <w:t>. Wyniki uzyskane dla selekcji BEST</w:t>
       </w:r>
     </w:p>
@@ -19186,6 +17973,7 @@
         <w:rPr>
           <w:noProof/>
         </w:rPr>
+        <w:lastRenderedPageBreak/>
         <w:drawing>
           <wp:inline distT="0" distB="0" distL="0" distR="0" wp14:anchorId="70353D5D" wp14:editId="6B72001C">
             <wp:extent cx="5733415" cy="2292350"/>
@@ -19227,52 +18015,19 @@
       <w:pPr>
         <w:pStyle w:val="Legenda"/>
         <w:jc w:val="center"/>
-        <w:rPr>
-          <w:color w:val="auto"/>
-        </w:rPr>
-      </w:pPr>
-      <w:r>
-        <w:rPr>
-          <w:color w:val="auto"/>
-        </w:rPr>
+      </w:pPr>
+      <w:r>
         <w:t xml:space="preserve">Rys. </w:t>
       </w:r>
-      <w:r>
-        <w:rPr>
-          <w:color w:val="auto"/>
-        </w:rPr>
-        <w:fldChar w:fldCharType="begin"/>
-      </w:r>
-      <w:r>
-        <w:rPr>
-          <w:color w:val="auto"/>
-        </w:rPr>
-        <w:instrText xml:space="preserve"> SEQ Rysunek \* ARABIC </w:instrText>
-      </w:r>
-      <w:r>
-        <w:rPr>
-          <w:color w:val="auto"/>
-        </w:rPr>
-        <w:fldChar w:fldCharType="separate"/>
-      </w:r>
-      <w:r>
-        <w:rPr>
-          <w:noProof/>
-          <w:color w:val="auto"/>
-        </w:rPr>
-        <w:t>24</w:t>
-      </w:r>
-      <w:r>
-        <w:rPr>
-          <w:noProof/>
-          <w:color w:val="auto"/>
-        </w:rPr>
-        <w:fldChar w:fldCharType="end"/>
-      </w:r>
-      <w:r>
-        <w:rPr>
-          <w:color w:val="auto"/>
-        </w:rPr>
+      <w:fldSimple w:instr=" SEQ Rysunek \* ARABIC ">
+        <w:r>
+          <w:rPr>
+            <w:noProof/>
+          </w:rPr>
+          <w:t>24</w:t>
+        </w:r>
+      </w:fldSimple>
+      <w:r>
         <w:t>. Wyniki uzyskane dla selekcji ROULETTE</w:t>
       </w:r>
     </w:p>
@@ -19326,14 +18081,8 @@
       <w:pPr>
         <w:pStyle w:val="Legenda"/>
         <w:jc w:val="center"/>
-        <w:rPr>
-          <w:color w:val="auto"/>
-        </w:rPr>
-      </w:pPr>
-      <w:r>
-        <w:rPr>
-          <w:color w:val="auto"/>
-        </w:rPr>
+      </w:pPr>
+      <w:r>
         <w:t>Rys.  25.Wyniki uzyskane dla selekcji TOURNAMENT</w:t>
       </w:r>
     </w:p>
@@ -19345,22 +18094,14 @@
       <w:r>
         <w:t>W przypadku testowanego zestawu parametrów, wszystkie metody selekcji pozwalają na uzyskanie podobnych wyników.</w:t>
       </w:r>
-      <w:r>
-        <w:t xml:space="preserve"> Najlepiej działa selekcja BEST – pozwala na opuszczenie lokalnych minimów i osiągnięcie najniższej wartości funkcji przystosowania.</w:t>
-      </w:r>
     </w:p>
     <w:p>
       <w:pPr>
         <w:pStyle w:val="Nagwek2"/>
-        <w:numPr>
-          <w:ilvl w:val="1"/>
-          <w:numId w:val="9"/>
-        </w:numPr>
       </w:pPr>
       <w:bookmarkStart w:id="21" w:name="_Toc132747824"/>
       <w:r>
-        <w:lastRenderedPageBreak/>
-        <w:t>Wpływ metody krzyżowania</w:t>
+        <w:t>5.9. Wpływ metody krzyżowania</w:t>
       </w:r>
       <w:bookmarkEnd w:id="21"/>
     </w:p>
@@ -19410,6 +18151,7 @@
         <w:rPr>
           <w:noProof/>
         </w:rPr>
+        <w:lastRenderedPageBreak/>
         <w:drawing>
           <wp:inline distT="0" distB="0" distL="0" distR="0" wp14:anchorId="42A50125" wp14:editId="4F29BBD6">
             <wp:extent cx="5733415" cy="2395855"/>
@@ -19451,14 +18193,8 @@
       <w:pPr>
         <w:pStyle w:val="Legenda"/>
         <w:jc w:val="center"/>
-        <w:rPr>
-          <w:color w:val="auto"/>
-        </w:rPr>
-      </w:pPr>
-      <w:r>
-        <w:rPr>
-          <w:color w:val="auto"/>
-        </w:rPr>
+      </w:pPr>
+      <w:r>
         <w:t>Rys. 26. Wyniki uzyskane dla krzyżowania ALL_DAY</w:t>
       </w:r>
     </w:p>
@@ -19516,14 +18252,8 @@
       <w:pPr>
         <w:pStyle w:val="Legenda"/>
         <w:jc w:val="center"/>
-        <w:rPr>
-          <w:color w:val="auto"/>
-        </w:rPr>
-      </w:pPr>
-      <w:r>
-        <w:rPr>
-          <w:color w:val="auto"/>
-        </w:rPr>
+      </w:pPr>
+      <w:r>
         <w:t>Rys. 27. Wyniki uzyskane dla krzyżowania SINGLE_BLOCK</w:t>
       </w:r>
     </w:p>
@@ -19540,48 +18270,28 @@
     <w:p>
       <w:pPr>
         <w:pStyle w:val="Nagwek2"/>
-        <w:numPr>
-          <w:ilvl w:val="1"/>
-          <w:numId w:val="9"/>
-        </w:numPr>
       </w:pPr>
       <w:bookmarkStart w:id="22" w:name="_Toc132747825"/>
       <w:r>
-        <w:t>Wpływ metody mutacji</w:t>
+        <w:t>5.10. Wpływ metody mutacji</w:t>
       </w:r>
       <w:bookmarkEnd w:id="22"/>
     </w:p>
-    <w:p>
-      <w:pPr>
-        <w:jc w:val="both"/>
-      </w:pPr>
-      <w:r>
-        <w:t xml:space="preserve">Na rysunkach </w:t>
-      </w:r>
-      <w:r>
-        <w:t>28</w:t>
-      </w:r>
-      <w:r>
-        <w:t xml:space="preserve"> i 2</w:t>
-      </w:r>
-      <w:r>
-        <w:t>9</w:t>
-      </w:r>
-      <w:r>
-        <w:t xml:space="preserve"> przedstawiono wyniki uzyskane przez algorytm dla </w:t>
-      </w:r>
-      <w:r>
-        <w:t xml:space="preserve">każdej </w:t>
-      </w:r>
-      <w:r>
-        <w:br/>
-        <w:t>z zaimplementowanych przez nas metod mutacji.</w:t>
-      </w:r>
-    </w:p>
     <w:p/>
     <w:p>
       <w:pPr>
-        <w:keepNext/>
+        <w:jc w:val="center"/>
+      </w:pPr>
+      <w:r>
+        <w:t>Metoda mutacji: SHIFT</w:t>
+      </w:r>
+    </w:p>
+    <w:p>
+      <w:pPr>
+        <w:jc w:val="center"/>
+        <w:rPr>
+          <w:lang w:val="en-US"/>
+        </w:rPr>
       </w:pPr>
       <w:r>
         <w:rPr>
@@ -19627,31 +18337,53 @@
     </w:p>
     <w:p>
       <w:pPr>
-        <w:pStyle w:val="Legenda"/>
         <w:jc w:val="center"/>
         <w:rPr>
-          <w:color w:val="auto"/>
-          <w:lang w:val="pl-PL"/>
-        </w:rPr>
-      </w:pPr>
-      <w:r>
-        <w:rPr>
-          <w:color w:val="auto"/>
-        </w:rPr>
-        <w:t>Rys. 28. Wyniki uzyskane dla mutacji SHIFT</w:t>
-      </w:r>
-    </w:p>
-    <w:p>
-      <w:pPr>
-        <w:rPr>
-          <w:lang w:val="pl-PL"/>
-        </w:rPr>
-      </w:pPr>
-    </w:p>
-    <w:p>
-      <w:pPr>
-        <w:keepNext/>
+          <w:lang w:val="en-US"/>
+        </w:rPr>
+      </w:pPr>
+    </w:p>
+    <w:p>
+      <w:pPr>
         <w:jc w:val="center"/>
+        <w:rPr>
+          <w:lang w:val="en-US"/>
+        </w:rPr>
+      </w:pPr>
+      <w:r>
+        <w:rPr>
+          <w:lang w:val="en-US"/>
+        </w:rPr>
+        <w:t xml:space="preserve">Metoda </w:t>
+      </w:r>
+      <w:r>
+        <w:rPr>
+          <w:lang w:val="en-US"/>
+        </w:rPr>
+        <w:t>mutacji</w:t>
+      </w:r>
+      <w:r>
+        <w:rPr>
+          <w:lang w:val="en-US"/>
+        </w:rPr>
+        <w:t xml:space="preserve">: </w:t>
+      </w:r>
+      <w:r>
+        <w:rPr>
+          <w:lang w:val="en-US"/>
+        </w:rPr>
+        <w:t>CHANGE_TEACHER</w:t>
+      </w:r>
+    </w:p>
+    <w:p>
+      <w:pPr>
+        <w:rPr>
+          <w:rFonts w:cs="Times New Roman"/>
+          <w:bCs/>
+          <w:color w:val="FF0000"/>
+          <w:szCs w:val="24"/>
+          <w:lang w:val="en-US"/>
+        </w:rPr>
       </w:pPr>
       <w:r>
         <w:rPr>
@@ -19696,54 +18428,23 @@
     </w:p>
     <w:p>
       <w:pPr>
-        <w:pStyle w:val="Legenda"/>
-        <w:jc w:val="center"/>
+        <w:ind w:firstLine="720"/>
+        <w:jc w:val="both"/>
         <w:rPr>
           <w:rFonts w:cs="Times New Roman"/>
           <w:bCs/>
-          <w:color w:val="auto"/>
-          <w:szCs w:val="24"/>
-          <w:lang w:val="pl-PL"/>
-        </w:rPr>
-      </w:pPr>
-      <w:r>
-        <w:rPr>
-          <w:color w:val="auto"/>
-        </w:rPr>
-        <w:t>Rys.</w:t>
-      </w:r>
-      <w:r>
-        <w:rPr>
-          <w:color w:val="auto"/>
-        </w:rPr>
-        <w:t>29</w:t>
-      </w:r>
-      <w:r>
-        <w:rPr>
-          <w:color w:val="auto"/>
-        </w:rPr>
-        <w:t>. Wyniki uzyskane dla mutacji CHANGE_TEACHER</w:t>
-      </w:r>
-    </w:p>
-    <w:p>
-      <w:pPr>
-        <w:ind w:firstLine="720"/>
-        <w:jc w:val="both"/>
+          <w:szCs w:val="24"/>
+          <w:lang w:val="en-US"/>
+        </w:rPr>
+      </w:pPr>
+      <w:r>
         <w:rPr>
           <w:rFonts w:cs="Times New Roman"/>
           <w:bCs/>
           <w:szCs w:val="24"/>
-          <w:lang w:val="pl-PL"/>
-        </w:rPr>
-      </w:pPr>
-      <w:r>
-        <w:rPr>
-          <w:rFonts w:cs="Times New Roman"/>
-          <w:bCs/>
-          <w:szCs w:val="24"/>
-          <w:lang w:val="pl-PL"/>
-        </w:rPr>
-        <w:t>Skuteczność obu metod mutacji zależy w dużej mierze od aktualnie rozpatrywanego przypadku oraz wygenerowanej populacji początkowej.</w:t>
+          <w:lang w:val="en-US"/>
+        </w:rPr>
+        <w:t xml:space="preserve">Skuteczność obu metod mutacji zależy w dużej mierze od aktualnie rozpatrywanego przypadku oraz wygenerowanej populacji początkowej. </w:t>
       </w:r>
     </w:p>
     <w:p>
@@ -19754,6 +18455,36 @@
           <w:color w:val="FF0000"/>
           <w:szCs w:val="24"/>
         </w:rPr>
+      </w:pPr>
+    </w:p>
+    <w:p>
+      <w:pPr>
+        <w:ind w:firstLine="720"/>
+        <w:jc w:val="both"/>
+      </w:pPr>
+    </w:p>
+    <w:p>
+      <w:pPr>
+        <w:ind w:firstLine="720"/>
+        <w:jc w:val="both"/>
+      </w:pPr>
+    </w:p>
+    <w:p>
+      <w:pPr>
+        <w:ind w:firstLine="720"/>
+        <w:jc w:val="both"/>
+      </w:pPr>
+    </w:p>
+    <w:p>
+      <w:pPr>
+        <w:ind w:firstLine="720"/>
+        <w:jc w:val="both"/>
+      </w:pPr>
+    </w:p>
+    <w:p>
+      <w:pPr>
+        <w:ind w:firstLine="720"/>
+        <w:jc w:val="both"/>
       </w:pPr>
     </w:p>
     <w:p/>
@@ -19780,441 +18511,31 @@
     </w:p>
     <w:p>
       <w:pPr>
-        <w:ind w:firstLine="360"/>
-        <w:jc w:val="both"/>
-      </w:pPr>
-      <w:r>
-        <w:t xml:space="preserve">Ułożenie planu zajęć dla szkoły językowej okazało się dość wymagającym zadaniem głównie ze względu na dopuszczalność rozwiązań dla algorytmu genetycznego. Wymagało to wnikliwego przemyślenia problemu oraz poszczególnych części algorytmu. </w:t>
-      </w:r>
-      <w:r>
-        <w:t xml:space="preserve">Szczególnie trudne okazało się zaimplementowanie metod krzyżowania tak, by łącząc oba rozwiązania zachować wszystkie istniejące grupy studentów oraz wszystkie warunki dopuszczalności. Wymagały one dodania pewnych elementów poprawiających dopuszczalność rozwiązań. </w:t>
-      </w:r>
-      <w:r>
-        <w:t>Rozwijając ten projekt istnieje szansa na możliwość wykorzystania takiego podejścia do problemu w rzeczywistym przypadku.</w:t>
-      </w:r>
-    </w:p>
-    <w:p/>
-    <w:p>
-      <w:pPr>
-        <w:jc w:val="both"/>
-        <w:rPr>
-          <w:b/>
+        <w:jc w:val="both"/>
+        <w:rPr>
+          <w:rFonts w:cs="Times New Roman"/>
           <w:bCs/>
-        </w:rPr>
-      </w:pPr>
-      <w:r>
-        <w:rPr>
-          <w:b/>
+          <w:color w:val="FF0000"/>
+          <w:szCs w:val="24"/>
+        </w:rPr>
+      </w:pPr>
+      <w:r>
+        <w:rPr>
+          <w:rFonts w:cs="Times New Roman"/>
           <w:bCs/>
-        </w:rPr>
-        <w:lastRenderedPageBreak/>
-        <w:t>Wnioski odnośnie parametrów algorytmu</w:t>
-      </w:r>
-    </w:p>
-    <w:p>
-      <w:pPr>
-        <w:ind w:firstLine="360"/>
+          <w:color w:val="FF0000"/>
+          <w:szCs w:val="24"/>
+        </w:rPr>
+        <w:t>Podsumowanie/wnioski.</w:t>
+      </w:r>
+    </w:p>
+    <w:p>
+      <w:pPr>
         <w:jc w:val="both"/>
         <w:rPr>
           <w:rFonts w:cs="Times New Roman"/>
           <w:bCs/>
-          <w:szCs w:val="24"/>
-        </w:rPr>
-      </w:pPr>
-      <w:r>
-        <w:rPr>
-          <w:rFonts w:cs="Times New Roman"/>
-          <w:bCs/>
-          <w:szCs w:val="24"/>
-        </w:rPr>
-        <w:t>Algorytm genetyczny okazał się skutecznym narzędziem do uzyskania rozwiązania zbliżonego optymalnego. Dla większości zestawów parametrów funkcja przystosowania była skutecznie optymalizowana, a niektóre zestawy były również odporne na występowanie lokalnych ekstremów.</w:t>
-      </w:r>
-    </w:p>
-    <w:p>
-      <w:pPr>
-        <w:ind w:firstLine="360"/>
-        <w:jc w:val="both"/>
-        <w:rPr>
-          <w:rFonts w:cs="Times New Roman"/>
-          <w:bCs/>
-          <w:szCs w:val="24"/>
-        </w:rPr>
-      </w:pPr>
-      <w:r>
-        <w:rPr>
-          <w:rFonts w:cs="Times New Roman"/>
-          <w:bCs/>
-          <w:szCs w:val="24"/>
-        </w:rPr>
-        <w:t xml:space="preserve">Wnioski co do wpływu liczby iteracji na </w:t>
-      </w:r>
-      <w:r>
-        <w:rPr>
-          <w:rFonts w:cs="Times New Roman"/>
-          <w:bCs/>
-          <w:szCs w:val="24"/>
-        </w:rPr>
-        <w:t>jakość rozwiązania są takie same jak dla innych problemów rozwiązanych z wykorzystaniem algorytmu genetycznego – większa liczba iteracji zazwyczaj poprawia rozwiązanie, ale wiąże się to z większą złożonością.</w:t>
-      </w:r>
-    </w:p>
-    <w:p>
-      <w:pPr>
-        <w:ind w:firstLine="360"/>
-        <w:jc w:val="both"/>
-        <w:rPr>
-          <w:rFonts w:cs="Times New Roman"/>
-          <w:bCs/>
-          <w:szCs w:val="24"/>
-        </w:rPr>
-      </w:pPr>
-      <w:r>
-        <w:rPr>
-          <w:rFonts w:cs="Times New Roman"/>
-          <w:bCs/>
-          <w:szCs w:val="24"/>
-        </w:rPr>
-        <w:t>Zastosowanie większych prawdopodobieństw operacji krzyżowania i mutacji pozwala na zwiększenie szansy na opuszczenie lokalnych ekstremów – pozwala na lepszą eksplorację przestrzeni rozwiązań.</w:t>
-      </w:r>
-    </w:p>
-    <w:p>
-      <w:pPr>
-        <w:ind w:firstLine="360"/>
-        <w:jc w:val="both"/>
-        <w:rPr>
-          <w:rFonts w:cs="Times New Roman"/>
-          <w:bCs/>
-          <w:szCs w:val="24"/>
-        </w:rPr>
-      </w:pPr>
-      <w:r>
-        <w:rPr>
-          <w:rFonts w:cs="Times New Roman"/>
-          <w:bCs/>
-          <w:szCs w:val="24"/>
-        </w:rPr>
-        <w:t>Większe prawdopodobieństwo na połączenie grup pozwalało na zastosowanie mniejszej liczby grup i znacznie poprawiało rozwiązanie.</w:t>
-      </w:r>
-    </w:p>
-    <w:p>
-      <w:pPr>
-        <w:ind w:firstLine="360"/>
-        <w:jc w:val="both"/>
-        <w:rPr>
-          <w:rFonts w:cs="Times New Roman"/>
-          <w:bCs/>
-          <w:szCs w:val="24"/>
-        </w:rPr>
-      </w:pPr>
-      <w:r>
-        <w:rPr>
-          <w:rFonts w:cs="Times New Roman"/>
-          <w:bCs/>
-          <w:szCs w:val="24"/>
-        </w:rPr>
-        <w:t>W kontekście współczynników kary w funkcji przystosowania największe znaczenie miała waga czasu pracy, która znacznie pogarszała wartość funkcji przystosowania</w:t>
-      </w:r>
-      <w:r>
-        <w:rPr>
-          <w:rFonts w:cs="Times New Roman"/>
-          <w:bCs/>
-          <w:szCs w:val="24"/>
-        </w:rPr>
-        <w:br/>
-      </w:r>
-      <w:r>
-        <w:rPr>
-          <w:rFonts w:cs="Times New Roman"/>
-          <w:bCs/>
-          <w:szCs w:val="24"/>
-        </w:rPr>
-        <w:t>w przypadku przypisania lektora do godzin, które mu nie odpowiadają.</w:t>
-      </w:r>
-    </w:p>
-    <w:p>
-      <w:pPr>
-        <w:ind w:firstLine="360"/>
-        <w:jc w:val="both"/>
-        <w:rPr>
-          <w:rFonts w:cs="Times New Roman"/>
-          <w:bCs/>
-          <w:szCs w:val="24"/>
-        </w:rPr>
-      </w:pPr>
-      <w:r>
-        <w:rPr>
-          <w:rFonts w:cs="Times New Roman"/>
-          <w:bCs/>
-          <w:szCs w:val="24"/>
-        </w:rPr>
-        <w:t>Wszystkie metody selekcji dały zadowalające rezultaty i żadna z nich nie wyróżniła się.</w:t>
-      </w:r>
-    </w:p>
-    <w:p>
-      <w:pPr>
-        <w:ind w:firstLine="360"/>
-        <w:jc w:val="both"/>
-        <w:rPr>
-          <w:rFonts w:cs="Times New Roman"/>
-          <w:bCs/>
-          <w:szCs w:val="24"/>
-        </w:rPr>
-      </w:pPr>
-      <w:r>
-        <w:rPr>
-          <w:rFonts w:cs="Times New Roman"/>
-          <w:bCs/>
-          <w:szCs w:val="24"/>
-        </w:rPr>
-        <w:t>Metoda krzyżowania polegająca na wymianie całego dnia przyniosła znacząco lepsze rezultaty niż metoda polegająca na wymianie pojedynczego bloku zajęciowego, gdyż pozwoliła na dobrą eksplorację przestrzeni rozwiązań i nie zmieniała znacząco rozwiązań poprzez usuwanie kolidujących grup.</w:t>
-      </w:r>
-    </w:p>
-    <w:p>
-      <w:pPr>
-        <w:ind w:firstLine="360"/>
-        <w:jc w:val="both"/>
-        <w:rPr>
-          <w:rFonts w:cs="Times New Roman"/>
-          <w:bCs/>
-          <w:szCs w:val="24"/>
-        </w:rPr>
-      </w:pPr>
-      <w:r>
-        <w:rPr>
-          <w:rFonts w:cs="Times New Roman"/>
-          <w:bCs/>
-          <w:szCs w:val="24"/>
-        </w:rPr>
-        <w:t>Metoda mutacji polegająca na zmianie nauczyciela grupy pozwoliła na uzyskanie lepszych rozwiązań niż metoda polegająca na przesunięciu grupy, gdyż przesunięcie grupy</w:t>
-      </w:r>
-      <w:r>
-        <w:rPr>
-          <w:rFonts w:cs="Times New Roman"/>
-          <w:bCs/>
-          <w:szCs w:val="24"/>
-        </w:rPr>
-        <w:br/>
-      </w:r>
-      <w:r>
-        <w:rPr>
-          <w:rFonts w:cs="Times New Roman"/>
-          <w:bCs/>
-          <w:szCs w:val="24"/>
-        </w:rPr>
-        <w:t xml:space="preserve">o jeden blok </w:t>
-      </w:r>
-      <w:r>
-        <w:rPr>
-          <w:rFonts w:cs="Times New Roman"/>
-          <w:bCs/>
-          <w:szCs w:val="24"/>
-        </w:rPr>
-        <w:t>15-minutowy nie wpływa zazwyczaj na funkcję przystosowania – nauczyciele mają swoje preferowane godziny zazwyczaj ułożone w zwartych blokach.</w:t>
-      </w:r>
-    </w:p>
-    <w:p>
-      <w:pPr>
-        <w:ind w:firstLine="360"/>
-        <w:jc w:val="both"/>
-        <w:rPr>
-          <w:rFonts w:cs="Times New Roman"/>
-          <w:bCs/>
-          <w:szCs w:val="24"/>
-        </w:rPr>
-      </w:pPr>
-    </w:p>
-    <w:p>
-      <w:pPr>
-        <w:jc w:val="both"/>
-        <w:rPr>
-          <w:rFonts w:cs="Times New Roman"/>
-          <w:bCs/>
-          <w:szCs w:val="24"/>
-        </w:rPr>
-      </w:pPr>
-    </w:p>
-    <w:p>
-      <w:pPr>
-        <w:jc w:val="both"/>
-        <w:rPr>
-          <w:rFonts w:cs="Times New Roman"/>
-          <w:b/>
-          <w:szCs w:val="24"/>
-        </w:rPr>
-      </w:pPr>
-      <w:r>
-        <w:rPr>
-          <w:rFonts w:cs="Times New Roman"/>
-          <w:b/>
-          <w:szCs w:val="24"/>
-        </w:rPr>
-        <w:t>Kroki dalszego rozwoju</w:t>
-      </w:r>
-    </w:p>
-    <w:p>
-      <w:pPr>
-        <w:ind w:firstLine="360"/>
-        <w:rPr>
-          <w:rFonts w:cs="Times New Roman"/>
-          <w:bCs/>
-          <w:szCs w:val="24"/>
-        </w:rPr>
-      </w:pPr>
-      <w:r>
-        <w:rPr>
-          <w:rFonts w:cs="Times New Roman"/>
-          <w:bCs/>
-          <w:szCs w:val="24"/>
-        </w:rPr>
-        <w:t>Rozwinięciem projektu mogłoby być:</w:t>
-      </w:r>
-    </w:p>
-    <w:p>
-      <w:pPr>
-        <w:pStyle w:val="Akapitzlist"/>
-        <w:numPr>
-          <w:ilvl w:val="0"/>
-          <w:numId w:val="23"/>
-        </w:numPr>
-        <w:rPr>
-          <w:rFonts w:cs="Times New Roman"/>
-          <w:bCs/>
-          <w:szCs w:val="24"/>
-        </w:rPr>
-      </w:pPr>
-      <w:r>
-        <w:rPr>
-          <w:rFonts w:cs="Times New Roman"/>
-          <w:bCs/>
-          <w:szCs w:val="24"/>
-        </w:rPr>
-        <w:t>rozszerzenie modelu matematycznego problemu o elastyczną długość zajęć – kilka predefiniowanych długości,</w:t>
-      </w:r>
-    </w:p>
-    <w:p>
-      <w:pPr>
-        <w:pStyle w:val="Akapitzlist"/>
-        <w:numPr>
-          <w:ilvl w:val="0"/>
-          <w:numId w:val="23"/>
-        </w:numPr>
-        <w:rPr>
-          <w:rFonts w:cs="Times New Roman"/>
-          <w:bCs/>
-          <w:szCs w:val="24"/>
-        </w:rPr>
-      </w:pPr>
-      <w:r>
-        <w:rPr>
-          <w:rFonts w:cs="Times New Roman"/>
-          <w:bCs/>
-          <w:szCs w:val="24"/>
-        </w:rPr>
-        <w:t xml:space="preserve">rozszerzenie algorytmu o kolejne metody selekcji, krzyżowania i mutacji oraz dodanie parametrów metod zamiast ustawionych na stałe </w:t>
-      </w:r>
-      <w:r>
-        <w:rPr>
-          <w:rFonts w:cs="Times New Roman"/>
-          <w:bCs/>
-          <w:szCs w:val="24"/>
-        </w:rPr>
-        <w:t>wartości,</w:t>
-      </w:r>
-    </w:p>
-    <w:p>
-      <w:pPr>
-        <w:pStyle w:val="Akapitzlist"/>
-        <w:numPr>
-          <w:ilvl w:val="0"/>
-          <w:numId w:val="23"/>
-        </w:numPr>
-        <w:rPr>
-          <w:rFonts w:cs="Times New Roman"/>
-          <w:bCs/>
-          <w:szCs w:val="24"/>
-        </w:rPr>
-      </w:pPr>
-      <w:r>
-        <w:rPr>
-          <w:rFonts w:cs="Times New Roman"/>
-          <w:bCs/>
-          <w:szCs w:val="24"/>
-        </w:rPr>
-        <w:t>ułożenie planu dla grup mających zajęcia więcej niż jeden raz w tygodniu,</w:t>
-      </w:r>
-    </w:p>
-    <w:p>
-      <w:pPr>
-        <w:pStyle w:val="Akapitzlist"/>
-        <w:numPr>
-          <w:ilvl w:val="0"/>
-          <w:numId w:val="23"/>
-        </w:numPr>
-        <w:rPr>
-          <w:rFonts w:cs="Times New Roman"/>
-          <w:bCs/>
-          <w:szCs w:val="24"/>
-        </w:rPr>
-      </w:pPr>
-      <w:r>
-        <w:rPr>
-          <w:rFonts w:cs="Times New Roman"/>
-          <w:bCs/>
-          <w:szCs w:val="24"/>
-        </w:rPr>
-        <w:t>dodanie większej liczby poziomów studentów (aktualnie są tylko 3),</w:t>
-      </w:r>
-    </w:p>
-    <w:p>
-      <w:pPr>
-        <w:pStyle w:val="Akapitzlist"/>
-        <w:numPr>
-          <w:ilvl w:val="0"/>
-          <w:numId w:val="23"/>
-        </w:numPr>
-        <w:rPr>
-          <w:rFonts w:cs="Times New Roman"/>
-          <w:bCs/>
-          <w:szCs w:val="24"/>
-        </w:rPr>
-      </w:pPr>
-      <w:r>
-        <w:rPr>
-          <w:rFonts w:cs="Times New Roman"/>
-          <w:bCs/>
-          <w:szCs w:val="24"/>
-        </w:rPr>
-        <w:t>uwzględnienie preferencji studentów odnośnie terminów zajęć.</w:t>
-      </w:r>
-    </w:p>
-    <w:p>
-      <w:pPr>
-        <w:ind w:firstLine="360"/>
-        <w:jc w:val="both"/>
-        <w:rPr>
-          <w:rFonts w:cs="Times New Roman"/>
-          <w:bCs/>
-          <w:szCs w:val="24"/>
-        </w:rPr>
-      </w:pPr>
-    </w:p>
-    <w:p>
-      <w:pPr>
-        <w:ind w:firstLine="360"/>
-        <w:jc w:val="both"/>
-        <w:rPr>
-          <w:rFonts w:cs="Times New Roman"/>
-          <w:bCs/>
-          <w:szCs w:val="24"/>
-        </w:rPr>
-      </w:pPr>
-    </w:p>
-    <w:p>
-      <w:pPr>
-        <w:ind w:firstLine="360"/>
-        <w:jc w:val="both"/>
-        <w:rPr>
-          <w:rFonts w:cs="Times New Roman"/>
-          <w:bCs/>
+          <w:color w:val="FF0000"/>
           <w:szCs w:val="24"/>
         </w:rPr>
       </w:pPr>
@@ -20251,29 +18572,8 @@
       <w:r>
         <w:t xml:space="preserve">[1] </w:t>
       </w:r>
-      <w:proofErr w:type="spellStart"/>
-      <w:r>
-        <w:t>Budhi</w:t>
-      </w:r>
-      <w:proofErr w:type="spellEnd"/>
-      <w:r>
-        <w:t xml:space="preserve">, G. S., </w:t>
-      </w:r>
-      <w:proofErr w:type="spellStart"/>
-      <w:r>
-        <w:t>Gunadi</w:t>
-      </w:r>
-      <w:proofErr w:type="spellEnd"/>
-      <w:r>
-        <w:t xml:space="preserve">, K., &amp; </w:t>
-      </w:r>
-      <w:proofErr w:type="spellStart"/>
-      <w:r>
-        <w:t>Wibowo</w:t>
-      </w:r>
-      <w:proofErr w:type="spellEnd"/>
-      <w:r>
-        <w:t xml:space="preserve">, D. A. (2015). </w:t>
+      <w:r>
+        <w:t xml:space="preserve">Budhi, G. S., Gunadi, K., &amp; Wibowo, D. A. (2015). </w:t>
       </w:r>
       <w:r>
         <w:rPr>
@@ -20293,46 +18593,18 @@
         <w:rPr>
           <w:lang w:val="en-US"/>
         </w:rPr>
-        <w:t xml:space="preserve">[2] Abdullah, S., &amp; </w:t>
-      </w:r>
-      <w:proofErr w:type="spellStart"/>
+        <w:t>[2] Abdullah, S., &amp; Turabieh, H. (2008, November). Generating university course timetable using genetic algorithms and local search. In 2008 Third International Conference on Convergence and Hybrid Information Technology (Vol. 1, pp. 254-260). IEEE.</w:t>
+      </w:r>
+    </w:p>
+    <w:p>
+      <w:pPr>
+        <w:jc w:val="both"/>
+      </w:pPr>
       <w:r>
         <w:rPr>
           <w:lang w:val="en-US"/>
         </w:rPr>
-        <w:t>Turabieh</w:t>
-      </w:r>
-      <w:proofErr w:type="spellEnd"/>
-      <w:r>
-        <w:rPr>
-          <w:lang w:val="en-US"/>
-        </w:rPr>
-        <w:t>, H. (2008, November). Generating university course timetable using genetic algorithms and local search. In 2008 Third International Conference on Convergence and Hybrid Information Technology (Vol. 1, pp. 254-260). IEEE.</w:t>
-      </w:r>
-    </w:p>
-    <w:p>
-      <w:pPr>
-        <w:jc w:val="both"/>
-      </w:pPr>
-      <w:r>
-        <w:rPr>
-          <w:lang w:val="en-US"/>
-        </w:rPr>
-        <w:t xml:space="preserve">[3] Abdullah, S., &amp; </w:t>
-      </w:r>
-      <w:proofErr w:type="spellStart"/>
-      <w:r>
-        <w:rPr>
-          <w:lang w:val="en-US"/>
-        </w:rPr>
-        <w:t>Turabieh</w:t>
-      </w:r>
-      <w:proofErr w:type="spellEnd"/>
-      <w:r>
-        <w:rPr>
-          <w:lang w:val="en-US"/>
-        </w:rPr>
-        <w:t xml:space="preserve">, H. (2008, November). Generating university course timetable using genetic algorithms and local search. In 2008 Third International Conference on Convergence and Hybrid Information Technology (Vol. 1, pp. 254-260). </w:t>
+        <w:t xml:space="preserve">[3] Abdullah, S., &amp; Turabieh, H. (2008, November). Generating university course timetable using genetic algorithms and local search. In 2008 Third International Conference on Convergence and Hybrid Information Technology (Vol. 1, pp. 254-260). </w:t>
       </w:r>
       <w:r>
         <w:t>IEEE.</w:t>
@@ -20950,116 +19222,89 @@
     </w:lvl>
   </w:abstractNum>
   <w:abstractNum w:abstractNumId="4" w15:restartNumberingAfterBreak="0">
-    <w:nsid w:val="132C3E82"/>
+    <w:nsid w:val="17D20DFF"/>
     <w:multiLevelType w:val="hybridMultilevel"/>
-    <w:tmpl w:val="8730B0FE"/>
-    <w:lvl w:ilvl="0" w:tplc="04150001">
+    <w:tmpl w:val="45483CEA"/>
+    <w:lvl w:ilvl="0" w:tplc="0415000F">
       <w:start w:val="1"/>
-      <w:numFmt w:val="bullet"/>
-      <w:lvlText w:val=""/>
+      <w:numFmt w:val="decimal"/>
+      <w:lvlText w:val="%1."/>
       <w:lvlJc w:val="left"/>
       <w:pPr>
-        <w:ind w:left="1080" w:hanging="360"/>
-      </w:pPr>
-      <w:rPr>
-        <w:rFonts w:ascii="Symbol" w:hAnsi="Symbol" w:hint="default"/>
-      </w:rPr>
+        <w:ind w:left="1440" w:hanging="360"/>
+      </w:pPr>
     </w:lvl>
-    <w:lvl w:ilvl="1" w:tplc="04150003" w:tentative="1">
+    <w:lvl w:ilvl="1" w:tplc="04150019">
       <w:start w:val="1"/>
-      <w:numFmt w:val="bullet"/>
-      <w:lvlText w:val="o"/>
+      <w:numFmt w:val="lowerLetter"/>
+      <w:lvlText w:val="%2."/>
       <w:lvlJc w:val="left"/>
       <w:pPr>
-        <w:ind w:left="1800" w:hanging="360"/>
-      </w:pPr>
-      <w:rPr>
-        <w:rFonts w:ascii="Courier New" w:hAnsi="Courier New" w:cs="Courier New" w:hint="default"/>
-      </w:rPr>
+        <w:ind w:left="2160" w:hanging="360"/>
+      </w:pPr>
     </w:lvl>
-    <w:lvl w:ilvl="2" w:tplc="04150005" w:tentative="1">
+    <w:lvl w:ilvl="2" w:tplc="0415001B" w:tentative="1">
       <w:start w:val="1"/>
-      <w:numFmt w:val="bullet"/>
-      <w:lvlText w:val=""/>
+      <w:numFmt w:val="lowerRoman"/>
+      <w:lvlText w:val="%3."/>
+      <w:lvlJc w:val="right"/>
+      <w:pPr>
+        <w:ind w:left="2880" w:hanging="180"/>
+      </w:pPr>
+    </w:lvl>
+    <w:lvl w:ilvl="3" w:tplc="0415000F" w:tentative="1">
+      <w:start w:val="1"/>
+      <w:numFmt w:val="decimal"/>
+      <w:lvlText w:val="%4."/>
       <w:lvlJc w:val="left"/>
       <w:pPr>
-        <w:ind w:left="2520" w:hanging="360"/>
-      </w:pPr>
-      <w:rPr>
-        <w:rFonts w:ascii="Wingdings" w:hAnsi="Wingdings" w:hint="default"/>
-      </w:rPr>
+        <w:ind w:left="3600" w:hanging="360"/>
+      </w:pPr>
     </w:lvl>
-    <w:lvl w:ilvl="3" w:tplc="04150001" w:tentative="1">
+    <w:lvl w:ilvl="4" w:tplc="04150019" w:tentative="1">
       <w:start w:val="1"/>
-      <w:numFmt w:val="bullet"/>
-      <w:lvlText w:val=""/>
+      <w:numFmt w:val="lowerLetter"/>
+      <w:lvlText w:val="%5."/>
       <w:lvlJc w:val="left"/>
       <w:pPr>
-        <w:ind w:left="3240" w:hanging="360"/>
-      </w:pPr>
-      <w:rPr>
-        <w:rFonts w:ascii="Symbol" w:hAnsi="Symbol" w:hint="default"/>
-      </w:rPr>
+        <w:ind w:left="4320" w:hanging="360"/>
+      </w:pPr>
     </w:lvl>
-    <w:lvl w:ilvl="4" w:tplc="04150003" w:tentative="1">
+    <w:lvl w:ilvl="5" w:tplc="0415001B" w:tentative="1">
       <w:start w:val="1"/>
-      <w:numFmt w:val="bullet"/>
-      <w:lvlText w:val="o"/>
+      <w:numFmt w:val="lowerRoman"/>
+      <w:lvlText w:val="%6."/>
+      <w:lvlJc w:val="right"/>
+      <w:pPr>
+        <w:ind w:left="5040" w:hanging="180"/>
+      </w:pPr>
+    </w:lvl>
+    <w:lvl w:ilvl="6" w:tplc="0415000F" w:tentative="1">
+      <w:start w:val="1"/>
+      <w:numFmt w:val="decimal"/>
+      <w:lvlText w:val="%7."/>
       <w:lvlJc w:val="left"/>
       <w:pPr>
-        <w:ind w:left="3960" w:hanging="360"/>
-      </w:pPr>
-      <w:rPr>
-        <w:rFonts w:ascii="Courier New" w:hAnsi="Courier New" w:cs="Courier New" w:hint="default"/>
-      </w:rPr>
+        <w:ind w:left="5760" w:hanging="360"/>
+      </w:pPr>
     </w:lvl>
-    <w:lvl w:ilvl="5" w:tplc="04150005" w:tentative="1">
+    <w:lvl w:ilvl="7" w:tplc="04150019" w:tentative="1">
       <w:start w:val="1"/>
-      <w:numFmt w:val="bullet"/>
-      <w:lvlText w:val=""/>
+      <w:numFmt w:val="lowerLetter"/>
+      <w:lvlText w:val="%8."/>
       <w:lvlJc w:val="left"/>
       <w:pPr>
-        <w:ind w:left="4680" w:hanging="360"/>
-      </w:pPr>
-      <w:rPr>
-        <w:rFonts w:ascii="Wingdings" w:hAnsi="Wingdings" w:hint="default"/>
-      </w:rPr>
+        <w:ind w:left="6480" w:hanging="360"/>
+      </w:pPr>
     </w:lvl>
-    <w:lvl w:ilvl="6" w:tplc="04150001" w:tentative="1">
+    <w:lvl w:ilvl="8" w:tplc="0415001B" w:tentative="1">
       <w:start w:val="1"/>
-      <w:numFmt w:val="bullet"/>
-      <w:lvlText w:val=""/>
-      <w:lvlJc w:val="left"/>
-      <w:pPr>
-        <w:ind w:left="5400" w:hanging="360"/>
-      </w:pPr>
-      <w:rPr>
-        <w:rFonts w:ascii="Symbol" w:hAnsi="Symbol" w:hint="default"/>
-      </w:rPr>
-    </w:lvl>
-    <w:lvl w:ilvl="7" w:tplc="04150003" w:tentative="1">
-      <w:start w:val="1"/>
-      <w:numFmt w:val="bullet"/>
-      <w:lvlText w:val="o"/>
-      <w:lvlJc w:val="left"/>
-      <w:pPr>
-        <w:ind w:left="6120" w:hanging="360"/>
-      </w:pPr>
-      <w:rPr>
-        <w:rFonts w:ascii="Courier New" w:hAnsi="Courier New" w:cs="Courier New" w:hint="default"/>
-      </w:rPr>
-    </w:lvl>
-    <w:lvl w:ilvl="8" w:tplc="04150005" w:tentative="1">
-      <w:start w:val="1"/>
-      <w:numFmt w:val="bullet"/>
-      <w:lvlText w:val=""/>
-      <w:lvlJc w:val="left"/>
-      <w:pPr>
-        <w:ind w:left="6840" w:hanging="360"/>
-      </w:pPr>
-      <w:rPr>
-        <w:rFonts w:ascii="Wingdings" w:hAnsi="Wingdings" w:hint="default"/>
-      </w:rPr>
+      <w:numFmt w:val="lowerRoman"/>
+      <w:lvlText w:val="%9."/>
+      <w:lvlJc w:val="right"/>
+      <w:pPr>
+        <w:ind w:left="7200" w:hanging="180"/>
+      </w:pPr>
     </w:lvl>
   </w:abstractNum>
   <w:abstractNum w:abstractNumId="5" w15:restartNumberingAfterBreak="0">
@@ -21440,6 +19685,92 @@
     </w:lvl>
   </w:abstractNum>
   <w:abstractNum w:abstractNumId="9" w15:restartNumberingAfterBreak="0">
+    <w:nsid w:val="26E3173F"/>
+    <w:multiLevelType w:val="hybridMultilevel"/>
+    <w:tmpl w:val="160C517E"/>
+    <w:lvl w:ilvl="0" w:tplc="0415000F">
+      <w:start w:val="1"/>
+      <w:numFmt w:val="decimal"/>
+      <w:lvlText w:val="%1."/>
+      <w:lvlJc w:val="left"/>
+      <w:pPr>
+        <w:ind w:left="1440" w:hanging="360"/>
+      </w:pPr>
+    </w:lvl>
+    <w:lvl w:ilvl="1" w:tplc="04150019">
+      <w:start w:val="1"/>
+      <w:numFmt w:val="lowerLetter"/>
+      <w:lvlText w:val="%2."/>
+      <w:lvlJc w:val="left"/>
+      <w:pPr>
+        <w:ind w:left="2160" w:hanging="360"/>
+      </w:pPr>
+    </w:lvl>
+    <w:lvl w:ilvl="2" w:tplc="0415001B" w:tentative="1">
+      <w:start w:val="1"/>
+      <w:numFmt w:val="lowerRoman"/>
+      <w:lvlText w:val="%3."/>
+      <w:lvlJc w:val="right"/>
+      <w:pPr>
+        <w:ind w:left="2880" w:hanging="180"/>
+      </w:pPr>
+    </w:lvl>
+    <w:lvl w:ilvl="3" w:tplc="0415000F" w:tentative="1">
+      <w:start w:val="1"/>
+      <w:numFmt w:val="decimal"/>
+      <w:lvlText w:val="%4."/>
+      <w:lvlJc w:val="left"/>
+      <w:pPr>
+        <w:ind w:left="3600" w:hanging="360"/>
+      </w:pPr>
+    </w:lvl>
+    <w:lvl w:ilvl="4" w:tplc="04150019" w:tentative="1">
+      <w:start w:val="1"/>
+      <w:numFmt w:val="lowerLetter"/>
+      <w:lvlText w:val="%5."/>
+      <w:lvlJc w:val="left"/>
+      <w:pPr>
+        <w:ind w:left="4320" w:hanging="360"/>
+      </w:pPr>
+    </w:lvl>
+    <w:lvl w:ilvl="5" w:tplc="0415001B" w:tentative="1">
+      <w:start w:val="1"/>
+      <w:numFmt w:val="lowerRoman"/>
+      <w:lvlText w:val="%6."/>
+      <w:lvlJc w:val="right"/>
+      <w:pPr>
+        <w:ind w:left="5040" w:hanging="180"/>
+      </w:pPr>
+    </w:lvl>
+    <w:lvl w:ilvl="6" w:tplc="0415000F" w:tentative="1">
+      <w:start w:val="1"/>
+      <w:numFmt w:val="decimal"/>
+      <w:lvlText w:val="%7."/>
+      <w:lvlJc w:val="left"/>
+      <w:pPr>
+        <w:ind w:left="5760" w:hanging="360"/>
+      </w:pPr>
+    </w:lvl>
+    <w:lvl w:ilvl="7" w:tplc="04150019" w:tentative="1">
+      <w:start w:val="1"/>
+      <w:numFmt w:val="lowerLetter"/>
+      <w:lvlText w:val="%8."/>
+      <w:lvlJc w:val="left"/>
+      <w:pPr>
+        <w:ind w:left="6480" w:hanging="360"/>
+      </w:pPr>
+    </w:lvl>
+    <w:lvl w:ilvl="8" w:tplc="0415001B" w:tentative="1">
+      <w:start w:val="1"/>
+      <w:numFmt w:val="lowerRoman"/>
+      <w:lvlText w:val="%9."/>
+      <w:lvlJc w:val="right"/>
+      <w:pPr>
+        <w:ind w:left="7200" w:hanging="180"/>
+      </w:pPr>
+    </w:lvl>
+  </w:abstractNum>
+  <w:abstractNum w:abstractNumId="10" w15:restartNumberingAfterBreak="0">
     <w:nsid w:val="29670321"/>
     <w:multiLevelType w:val="multilevel"/>
     <w:tmpl w:val="800E3C0E"/>
@@ -21552,7 +19883,7 @@
       </w:rPr>
     </w:lvl>
   </w:abstractNum>
-  <w:abstractNum w:abstractNumId="10" w15:restartNumberingAfterBreak="0">
+  <w:abstractNum w:abstractNumId="11" w15:restartNumberingAfterBreak="0">
     <w:nsid w:val="2A5236CF"/>
     <w:multiLevelType w:val="hybridMultilevel"/>
     <w:tmpl w:val="BDBA0092"/>
@@ -21638,95 +19969,6 @@
       <w:lvlJc w:val="right"/>
       <w:pPr>
         <w:ind w:left="6480" w:hanging="180"/>
-      </w:pPr>
-    </w:lvl>
-  </w:abstractNum>
-  <w:abstractNum w:abstractNumId="11" w15:restartNumberingAfterBreak="0">
-    <w:nsid w:val="2EC27BDE"/>
-    <w:multiLevelType w:val="hybridMultilevel"/>
-    <w:tmpl w:val="65168E7C"/>
-    <w:lvl w:ilvl="0" w:tplc="6C06A8B2">
-      <w:start w:val="10"/>
-      <w:numFmt w:val="decimal"/>
-      <w:lvlText w:val="%1."/>
-      <w:lvlJc w:val="left"/>
-      <w:pPr>
-        <w:ind w:left="1140" w:hanging="420"/>
-      </w:pPr>
-      <w:rPr>
-        <w:rFonts w:hint="default"/>
-      </w:rPr>
-    </w:lvl>
-    <w:lvl w:ilvl="1" w:tplc="04150019" w:tentative="1">
-      <w:start w:val="1"/>
-      <w:numFmt w:val="lowerLetter"/>
-      <w:lvlText w:val="%2."/>
-      <w:lvlJc w:val="left"/>
-      <w:pPr>
-        <w:ind w:left="1800" w:hanging="360"/>
-      </w:pPr>
-    </w:lvl>
-    <w:lvl w:ilvl="2" w:tplc="0415001B" w:tentative="1">
-      <w:start w:val="1"/>
-      <w:numFmt w:val="lowerRoman"/>
-      <w:lvlText w:val="%3."/>
-      <w:lvlJc w:val="right"/>
-      <w:pPr>
-        <w:ind w:left="2520" w:hanging="180"/>
-      </w:pPr>
-    </w:lvl>
-    <w:lvl w:ilvl="3" w:tplc="0415000F" w:tentative="1">
-      <w:start w:val="1"/>
-      <w:numFmt w:val="decimal"/>
-      <w:lvlText w:val="%4."/>
-      <w:lvlJc w:val="left"/>
-      <w:pPr>
-        <w:ind w:left="3240" w:hanging="360"/>
-      </w:pPr>
-    </w:lvl>
-    <w:lvl w:ilvl="4" w:tplc="04150019" w:tentative="1">
-      <w:start w:val="1"/>
-      <w:numFmt w:val="lowerLetter"/>
-      <w:lvlText w:val="%5."/>
-      <w:lvlJc w:val="left"/>
-      <w:pPr>
-        <w:ind w:left="3960" w:hanging="360"/>
-      </w:pPr>
-    </w:lvl>
-    <w:lvl w:ilvl="5" w:tplc="0415001B" w:tentative="1">
-      <w:start w:val="1"/>
-      <w:numFmt w:val="lowerRoman"/>
-      <w:lvlText w:val="%6."/>
-      <w:lvlJc w:val="right"/>
-      <w:pPr>
-        <w:ind w:left="4680" w:hanging="180"/>
-      </w:pPr>
-    </w:lvl>
-    <w:lvl w:ilvl="6" w:tplc="0415000F" w:tentative="1">
-      <w:start w:val="1"/>
-      <w:numFmt w:val="decimal"/>
-      <w:lvlText w:val="%7."/>
-      <w:lvlJc w:val="left"/>
-      <w:pPr>
-        <w:ind w:left="5400" w:hanging="360"/>
-      </w:pPr>
-    </w:lvl>
-    <w:lvl w:ilvl="7" w:tplc="04150019" w:tentative="1">
-      <w:start w:val="1"/>
-      <w:numFmt w:val="lowerLetter"/>
-      <w:lvlText w:val="%8."/>
-      <w:lvlJc w:val="left"/>
-      <w:pPr>
-        <w:ind w:left="6120" w:hanging="360"/>
-      </w:pPr>
-    </w:lvl>
-    <w:lvl w:ilvl="8" w:tplc="0415001B" w:tentative="1">
-      <w:start w:val="1"/>
-      <w:numFmt w:val="lowerRoman"/>
-      <w:lvlText w:val="%9."/>
-      <w:lvlJc w:val="right"/>
-      <w:pPr>
-        <w:ind w:left="6840" w:hanging="180"/>
       </w:pPr>
     </w:lvl>
   </w:abstractNum>
@@ -22891,13 +21133,13 @@
     <w:abstractNumId w:val="22"/>
   </w:num>
   <w:num w:numId="4" w16cid:durableId="892426082">
-    <w:abstractNumId w:val="9"/>
+    <w:abstractNumId w:val="10"/>
   </w:num>
   <w:num w:numId="5" w16cid:durableId="960762351">
     <w:abstractNumId w:val="13"/>
   </w:num>
   <w:num w:numId="6" w16cid:durableId="6256306">
-    <w:abstractNumId w:val="10"/>
+    <w:abstractNumId w:val="11"/>
   </w:num>
   <w:num w:numId="7" w16cid:durableId="272130347">
     <w:abstractNumId w:val="5"/>
@@ -22944,10 +21186,10 @@
   <w:num w:numId="21" w16cid:durableId="370695287">
     <w:abstractNumId w:val="21"/>
   </w:num>
-  <w:num w:numId="22" w16cid:durableId="1136603777">
-    <w:abstractNumId w:val="11"/>
+  <w:num w:numId="22" w16cid:durableId="1780567225">
+    <w:abstractNumId w:val="9"/>
   </w:num>
-  <w:num w:numId="23" w16cid:durableId="1163356914">
+  <w:num w:numId="23" w16cid:durableId="1153134536">
     <w:abstractNumId w:val="4"/>
   </w:num>
 </w:numbering>

</xml_diff>

<commit_message>
doc: Crossover methods - flow description
</commit_message>
<xml_diff>
--- a/doc/documentation.docx
+++ b/doc/documentation.docx
@@ -695,6 +695,7 @@
                 <w:lang w:val="en-GB"/>
               </w:rPr>
             </w:pPr>
+            <w:proofErr w:type="spellStart"/>
             <w:r>
               <w:rPr>
                 <w:rFonts w:eastAsia="Times New Roman"/>
@@ -702,7 +703,17 @@
                 <w:szCs w:val="24"/>
                 <w:lang w:val="en-GB"/>
               </w:rPr>
-              <w:t xml:space="preserve">Rafał </w:t>
+              <w:t>Rafał</w:t>
+            </w:r>
+            <w:proofErr w:type="spellEnd"/>
+            <w:r>
+              <w:rPr>
+                <w:rFonts w:eastAsia="Times New Roman"/>
+                <w:color w:val="000000"/>
+                <w:szCs w:val="24"/>
+                <w:lang w:val="en-GB"/>
+              </w:rPr>
+              <w:t xml:space="preserve"> </w:t>
             </w:r>
             <w:proofErr w:type="spellStart"/>
             <w:r>
@@ -12197,13 +12208,8 @@
       <w:r>
         <w:t xml:space="preserve">lista </w:t>
       </w:r>
-      <w:proofErr w:type="spellStart"/>
-      <w:r>
-        <w:t>sal</w:t>
-      </w:r>
-      <w:proofErr w:type="spellEnd"/>
-      <w:r>
-        <w:t xml:space="preserve"> lekcyjnych</w:t>
+      <w:r>
+        <w:t>sal lekcyjnych</w:t>
       </w:r>
       <w:r>
         <w:t>,</w:t>
@@ -13425,7 +13431,7 @@
     <w:p>
       <w:pPr>
         <w:ind w:firstLine="720"/>
-        <w:jc w:val="both"/>
+        <w:jc w:val="center"/>
         <w:rPr>
           <w:rFonts w:cs="Times New Roman"/>
           <w:lang w:val="pl-PL"/>
@@ -13791,7 +13797,19 @@
         <w:rPr>
           <w:rFonts w:cs="Times New Roman"/>
         </w:rPr>
-        <w:t>przez wymianę bloków zajęciowych z danego dnia</w:t>
+        <w:t xml:space="preserve">przez wymianę bloków zajęciowych z </w:t>
+      </w:r>
+      <w:r>
+        <w:rPr>
+          <w:rFonts w:cs="Times New Roman"/>
+        </w:rPr>
+        <w:t>całego</w:t>
+      </w:r>
+      <w:r>
+        <w:rPr>
+          <w:rFonts w:cs="Times New Roman"/>
+        </w:rPr>
+        <w:t xml:space="preserve"> dnia</w:t>
       </w:r>
     </w:p>
     <w:p>
@@ -13852,7 +13870,19 @@
         <w:rPr>
           <w:rFonts w:cs="Times New Roman"/>
         </w:rPr>
-        <w:t>W krzyżowaniu przez wymianę bloków zajęciowych z danego dnia najpierw losowany jest jeden dzień</w:t>
+        <w:t xml:space="preserve">W krzyżowaniu przez wymianę bloków zajęciowych z </w:t>
+      </w:r>
+      <w:r>
+        <w:rPr>
+          <w:rFonts w:cs="Times New Roman"/>
+        </w:rPr>
+        <w:t>całego</w:t>
+      </w:r>
+      <w:r>
+        <w:rPr>
+          <w:rFonts w:cs="Times New Roman"/>
+        </w:rPr>
+        <w:t xml:space="preserve"> dnia najpierw losowany jest jeden dzień</w:t>
       </w:r>
       <w:r>
         <w:rPr>
@@ -14531,17 +14561,35 @@
         <w:jc w:val="both"/>
       </w:pPr>
       <w:r>
-        <w:t xml:space="preserve">Na </w:t>
-      </w:r>
-      <w:r>
-        <w:rPr>
-          <w:i/>
-          <w:iCs/>
-        </w:rPr>
-        <w:t>Rys. 1.</w:t>
-      </w:r>
-      <w:r>
-        <w:t xml:space="preserve"> widoczne są dwa przykładowe rozwiązania przed krzyżowaniem. Kolorem pomarańczowym oznaczone są bloki zajęciowe dla pierwszego rozwiązania, natomiast zielonym – dla drugiego. Kolorem niebieskim oznaczone są bloki zajęciowe z wylosowanych dni </w:t>
+        <w:t>Krzyżowanie</w:t>
+      </w:r>
+      <w:r>
+        <w:t xml:space="preserve"> przez </w:t>
+      </w:r>
+      <w:r>
+        <w:t>wymianę bloków zajęciowych</w:t>
+      </w:r>
+      <w:r>
+        <w:t xml:space="preserve"> </w:t>
+      </w:r>
+      <w:r>
+        <w:t xml:space="preserve">z całego dnia </w:t>
+      </w:r>
+      <w:r>
+        <w:t>składa się z następujących kroków:</w:t>
+      </w:r>
+    </w:p>
+    <w:p>
+      <w:pPr>
+        <w:pStyle w:val="Akapitzlist"/>
+        <w:numPr>
+          <w:ilvl w:val="0"/>
+          <w:numId w:val="25"/>
+        </w:numPr>
+        <w:jc w:val="both"/>
+      </w:pPr>
+      <w:r>
+        <w:t xml:space="preserve">Wylosowanie dnia </w:t>
       </w:r>
       <m:oMath>
         <m:sSub>
@@ -14572,7 +14620,7 @@
         </m:sSub>
       </m:oMath>
       <w:r>
-        <w:t xml:space="preserve"> i </w:t>
+        <w:t xml:space="preserve"> z pierwszego rozwiązania i dnia </w:t>
       </w:r>
       <m:oMath>
         <m:sSub>
@@ -14603,6 +14651,499 @@
         </m:sSub>
       </m:oMath>
       <w:r>
+        <w:t xml:space="preserve"> z drugiego rozwiązania.</w:t>
+      </w:r>
+    </w:p>
+    <w:p>
+      <w:pPr>
+        <w:pStyle w:val="Akapitzlist"/>
+        <w:numPr>
+          <w:ilvl w:val="0"/>
+          <w:numId w:val="25"/>
+        </w:numPr>
+        <w:jc w:val="both"/>
+      </w:pPr>
+      <w:r>
+        <w:t>Przepisanie bloków zajęciowych z niewylosowanych dni w czystej postaci do rozwiązań potomnych.</w:t>
+      </w:r>
+    </w:p>
+    <w:p>
+      <w:pPr>
+        <w:pStyle w:val="Akapitzlist"/>
+        <w:numPr>
+          <w:ilvl w:val="0"/>
+          <w:numId w:val="25"/>
+        </w:numPr>
+        <w:jc w:val="both"/>
+      </w:pPr>
+      <w:r>
+        <w:t xml:space="preserve">Wyznaczenie liczby grup </w:t>
+      </w:r>
+      <m:oMath>
+        <m:r>
+          <w:rPr>
+            <w:rFonts w:ascii="Cambria Math" w:hAnsi="Cambria Math"/>
+          </w:rPr>
+          <m:t>N=</m:t>
+        </m:r>
+        <m:r>
+          <m:rPr>
+            <m:sty m:val="p"/>
+          </m:rPr>
+          <w:rPr>
+            <w:rFonts w:ascii="Cambria Math" w:hAnsi="Cambria Math"/>
+          </w:rPr>
+          <m:t>min⁡</m:t>
+        </m:r>
+        <m:r>
+          <w:rPr>
+            <w:rFonts w:ascii="Cambria Math" w:hAnsi="Cambria Math"/>
+          </w:rPr>
+          <m:t>(</m:t>
+        </m:r>
+        <m:sSub>
+          <m:sSubPr>
+            <m:ctrlPr>
+              <w:rPr>
+                <w:rFonts w:ascii="Cambria Math" w:hAnsi="Cambria Math"/>
+                <w:i/>
+              </w:rPr>
+            </m:ctrlPr>
+          </m:sSubPr>
+          <m:e>
+            <m:r>
+              <w:rPr>
+                <w:rFonts w:ascii="Cambria Math" w:hAnsi="Cambria Math"/>
+              </w:rPr>
+              <m:t>N</m:t>
+            </m:r>
+          </m:e>
+          <m:sub>
+            <m:r>
+              <w:rPr>
+                <w:rFonts w:ascii="Cambria Math" w:hAnsi="Cambria Math"/>
+              </w:rPr>
+              <m:t>1</m:t>
+            </m:r>
+          </m:sub>
+        </m:sSub>
+        <m:r>
+          <w:rPr>
+            <w:rFonts w:ascii="Cambria Math" w:hAnsi="Cambria Math"/>
+          </w:rPr>
+          <m:t>,</m:t>
+        </m:r>
+        <m:sSub>
+          <m:sSubPr>
+            <m:ctrlPr>
+              <w:rPr>
+                <w:rFonts w:ascii="Cambria Math" w:hAnsi="Cambria Math"/>
+                <w:i/>
+              </w:rPr>
+            </m:ctrlPr>
+          </m:sSubPr>
+          <m:e>
+            <m:r>
+              <w:rPr>
+                <w:rFonts w:ascii="Cambria Math" w:hAnsi="Cambria Math"/>
+              </w:rPr>
+              <m:t>N</m:t>
+            </m:r>
+          </m:e>
+          <m:sub>
+            <m:r>
+              <w:rPr>
+                <w:rFonts w:ascii="Cambria Math" w:hAnsi="Cambria Math"/>
+              </w:rPr>
+              <m:t>2</m:t>
+            </m:r>
+          </m:sub>
+        </m:sSub>
+        <m:r>
+          <w:rPr>
+            <w:rFonts w:ascii="Cambria Math" w:hAnsi="Cambria Math"/>
+          </w:rPr>
+          <m:t>)</m:t>
+        </m:r>
+      </m:oMath>
+      <w:r>
+        <w:t xml:space="preserve"> do przeniesienia z każdego rozwiązania.</w:t>
+      </w:r>
+    </w:p>
+    <w:p>
+      <w:pPr>
+        <w:pStyle w:val="Akapitzlist"/>
+        <w:numPr>
+          <w:ilvl w:val="0"/>
+          <w:numId w:val="25"/>
+        </w:numPr>
+        <w:jc w:val="both"/>
+      </w:pPr>
+      <w:r>
+        <w:t xml:space="preserve">Podmienienie </w:t>
+      </w:r>
+      <m:oMath>
+        <m:r>
+          <w:rPr>
+            <w:rFonts w:ascii="Cambria Math" w:hAnsi="Cambria Math"/>
+          </w:rPr>
+          <m:t>N</m:t>
+        </m:r>
+      </m:oMath>
+      <w:r>
+        <w:t xml:space="preserve"> grup.</w:t>
+      </w:r>
+    </w:p>
+    <w:p>
+      <w:pPr>
+        <w:pStyle w:val="Akapitzlist"/>
+        <w:numPr>
+          <w:ilvl w:val="0"/>
+          <w:numId w:val="25"/>
+        </w:numPr>
+        <w:jc w:val="both"/>
+      </w:pPr>
+      <w:r>
+        <w:t xml:space="preserve">Jeśli </w:t>
+      </w:r>
+      <m:oMath>
+        <m:sSub>
+          <m:sSubPr>
+            <m:ctrlPr>
+              <w:rPr>
+                <w:rFonts w:ascii="Cambria Math" w:hAnsi="Cambria Math"/>
+                <w:i/>
+              </w:rPr>
+            </m:ctrlPr>
+          </m:sSubPr>
+          <m:e>
+            <m:r>
+              <w:rPr>
+                <w:rFonts w:ascii="Cambria Math" w:hAnsi="Cambria Math"/>
+              </w:rPr>
+              <m:t>N</m:t>
+            </m:r>
+          </m:e>
+          <m:sub>
+            <m:r>
+              <w:rPr>
+                <w:rFonts w:ascii="Cambria Math" w:hAnsi="Cambria Math"/>
+              </w:rPr>
+              <m:t>1</m:t>
+            </m:r>
+          </m:sub>
+        </m:sSub>
+        <m:r>
+          <w:rPr>
+            <w:rFonts w:ascii="Cambria Math" w:hAnsi="Cambria Math"/>
+          </w:rPr>
+          <m:t>≠</m:t>
+        </m:r>
+        <m:sSub>
+          <m:sSubPr>
+            <m:ctrlPr>
+              <w:rPr>
+                <w:rFonts w:ascii="Cambria Math" w:hAnsi="Cambria Math"/>
+                <w:i/>
+              </w:rPr>
+            </m:ctrlPr>
+          </m:sSubPr>
+          <m:e>
+            <m:r>
+              <w:rPr>
+                <w:rFonts w:ascii="Cambria Math" w:hAnsi="Cambria Math"/>
+              </w:rPr>
+              <m:t>N</m:t>
+            </m:r>
+          </m:e>
+          <m:sub>
+            <m:r>
+              <w:rPr>
+                <w:rFonts w:ascii="Cambria Math" w:hAnsi="Cambria Math"/>
+              </w:rPr>
+              <m:t>2</m:t>
+            </m:r>
+          </m:sub>
+        </m:sSub>
+      </m:oMath>
+      <w:r>
+        <w:t xml:space="preserve"> – sztuczne wygenerowanie </w:t>
+      </w:r>
+      <m:oMath>
+        <m:func>
+          <m:funcPr>
+            <m:ctrlPr>
+              <w:rPr>
+                <w:rFonts w:ascii="Cambria Math" w:hAnsi="Cambria Math" w:cs="Times New Roman"/>
+              </w:rPr>
+            </m:ctrlPr>
+          </m:funcPr>
+          <m:fName>
+            <m:r>
+              <m:rPr>
+                <m:sty m:val="p"/>
+              </m:rPr>
+              <w:rPr>
+                <w:rFonts w:ascii="Cambria Math" w:hAnsi="Cambria Math" w:cs="Times New Roman"/>
+              </w:rPr>
+              <m:t>max</m:t>
+            </m:r>
+          </m:fName>
+          <m:e>
+            <m:d>
+              <m:dPr>
+                <m:ctrlPr>
+                  <w:rPr>
+                    <w:rFonts w:ascii="Cambria Math" w:hAnsi="Cambria Math" w:cs="Times New Roman"/>
+                    <w:i/>
+                  </w:rPr>
+                </m:ctrlPr>
+              </m:dPr>
+              <m:e>
+                <m:sSub>
+                  <m:sSubPr>
+                    <m:ctrlPr>
+                      <w:rPr>
+                        <w:rFonts w:ascii="Cambria Math" w:hAnsi="Cambria Math" w:cs="Times New Roman"/>
+                        <w:i/>
+                      </w:rPr>
+                    </m:ctrlPr>
+                  </m:sSubPr>
+                  <m:e>
+                    <m:r>
+                      <w:rPr>
+                        <w:rFonts w:ascii="Cambria Math" w:hAnsi="Cambria Math" w:cs="Times New Roman"/>
+                      </w:rPr>
+                      <m:t>N</m:t>
+                    </m:r>
+                  </m:e>
+                  <m:sub>
+                    <m:r>
+                      <w:rPr>
+                        <w:rFonts w:ascii="Cambria Math" w:hAnsi="Cambria Math" w:cs="Times New Roman"/>
+                      </w:rPr>
+                      <m:t>1</m:t>
+                    </m:r>
+                  </m:sub>
+                </m:sSub>
+                <m:r>
+                  <w:rPr>
+                    <w:rFonts w:ascii="Cambria Math" w:hAnsi="Cambria Math" w:cs="Times New Roman"/>
+                  </w:rPr>
+                  <m:t>,</m:t>
+                </m:r>
+                <m:sSub>
+                  <m:sSubPr>
+                    <m:ctrlPr>
+                      <w:rPr>
+                        <w:rFonts w:ascii="Cambria Math" w:hAnsi="Cambria Math" w:cs="Times New Roman"/>
+                        <w:i/>
+                      </w:rPr>
+                    </m:ctrlPr>
+                  </m:sSubPr>
+                  <m:e>
+                    <m:r>
+                      <w:rPr>
+                        <w:rFonts w:ascii="Cambria Math" w:hAnsi="Cambria Math" w:cs="Times New Roman"/>
+                      </w:rPr>
+                      <m:t>N</m:t>
+                    </m:r>
+                  </m:e>
+                  <m:sub>
+                    <m:r>
+                      <w:rPr>
+                        <w:rFonts w:ascii="Cambria Math" w:hAnsi="Cambria Math" w:cs="Times New Roman"/>
+                      </w:rPr>
+                      <m:t>2</m:t>
+                    </m:r>
+                  </m:sub>
+                </m:sSub>
+              </m:e>
+            </m:d>
+          </m:e>
+        </m:func>
+        <m:r>
+          <w:rPr>
+            <w:rFonts w:ascii="Cambria Math" w:hAnsi="Cambria Math" w:cs="Times New Roman"/>
+          </w:rPr>
+          <m:t>-</m:t>
+        </m:r>
+        <m:r>
+          <m:rPr>
+            <m:sty m:val="p"/>
+          </m:rPr>
+          <w:rPr>
+            <w:rFonts w:ascii="Cambria Math" w:hAnsi="Cambria Math" w:cs="Times New Roman"/>
+          </w:rPr>
+          <m:t>min⁡</m:t>
+        </m:r>
+        <m:r>
+          <w:rPr>
+            <w:rFonts w:ascii="Cambria Math" w:hAnsi="Cambria Math" w:cs="Times New Roman"/>
+          </w:rPr>
+          <m:t>(</m:t>
+        </m:r>
+        <m:sSub>
+          <m:sSubPr>
+            <m:ctrlPr>
+              <w:rPr>
+                <w:rFonts w:ascii="Cambria Math" w:hAnsi="Cambria Math" w:cs="Times New Roman"/>
+                <w:i/>
+              </w:rPr>
+            </m:ctrlPr>
+          </m:sSubPr>
+          <m:e>
+            <m:r>
+              <w:rPr>
+                <w:rFonts w:ascii="Cambria Math" w:hAnsi="Cambria Math" w:cs="Times New Roman"/>
+              </w:rPr>
+              <m:t>N</m:t>
+            </m:r>
+          </m:e>
+          <m:sub>
+            <m:r>
+              <w:rPr>
+                <w:rFonts w:ascii="Cambria Math" w:hAnsi="Cambria Math" w:cs="Times New Roman"/>
+              </w:rPr>
+              <m:t>1</m:t>
+            </m:r>
+          </m:sub>
+        </m:sSub>
+        <m:r>
+          <w:rPr>
+            <w:rFonts w:ascii="Cambria Math" w:hAnsi="Cambria Math" w:cs="Times New Roman"/>
+          </w:rPr>
+          <m:t>,</m:t>
+        </m:r>
+        <m:sSub>
+          <m:sSubPr>
+            <m:ctrlPr>
+              <w:rPr>
+                <w:rFonts w:ascii="Cambria Math" w:hAnsi="Cambria Math" w:cs="Times New Roman"/>
+                <w:i/>
+              </w:rPr>
+            </m:ctrlPr>
+          </m:sSubPr>
+          <m:e>
+            <m:r>
+              <w:rPr>
+                <w:rFonts w:ascii="Cambria Math" w:hAnsi="Cambria Math" w:cs="Times New Roman"/>
+              </w:rPr>
+              <m:t>N</m:t>
+            </m:r>
+          </m:e>
+          <m:sub>
+            <m:r>
+              <w:rPr>
+                <w:rFonts w:ascii="Cambria Math" w:hAnsi="Cambria Math" w:cs="Times New Roman"/>
+              </w:rPr>
+              <m:t>2</m:t>
+            </m:r>
+          </m:sub>
+        </m:sSub>
+        <m:r>
+          <w:rPr>
+            <w:rFonts w:ascii="Cambria Math" w:hAnsi="Cambria Math" w:cs="Times New Roman"/>
+          </w:rPr>
+          <m:t>)</m:t>
+        </m:r>
+      </m:oMath>
+      <w:r>
+        <w:t xml:space="preserve"> grup</w:t>
+      </w:r>
+      <w:r>
+        <w:br/>
+        <w:t>w celu zachowania liczby studentów i poziomów w grupach.</w:t>
+      </w:r>
+    </w:p>
+    <w:p>
+      <w:pPr>
+        <w:ind w:firstLine="360"/>
+        <w:jc w:val="both"/>
+        <w:rPr>
+          <w:rFonts w:cs="Times New Roman"/>
+        </w:rPr>
+      </w:pPr>
+    </w:p>
+    <w:p>
+      <w:pPr>
+        <w:ind w:firstLine="360"/>
+        <w:jc w:val="both"/>
+      </w:pPr>
+      <w:r>
+        <w:lastRenderedPageBreak/>
+        <w:t xml:space="preserve">Na </w:t>
+      </w:r>
+      <w:r>
+        <w:rPr>
+          <w:i/>
+          <w:iCs/>
+        </w:rPr>
+        <w:t>Rys. 1.</w:t>
+      </w:r>
+      <w:r>
+        <w:t xml:space="preserve"> widoczne są dwa przykładowe rozwiązania przed krzyżowaniem. Kolorem pomarańczowym oznaczone są bloki zajęciowe dla pierwszego rozwiązania, natomiast zielonym – dla drugiego. Kolorem niebieskim oznaczone są bloki zajęciowe z wylosowanych dni </w:t>
+      </w:r>
+      <m:oMath>
+        <m:sSub>
+          <m:sSubPr>
+            <m:ctrlPr>
+              <w:rPr>
+                <w:rFonts w:ascii="Cambria Math" w:hAnsi="Cambria Math"/>
+                <w:i/>
+              </w:rPr>
+            </m:ctrlPr>
+          </m:sSubPr>
+          <m:e>
+            <m:r>
+              <w:rPr>
+                <w:rFonts w:ascii="Cambria Math" w:hAnsi="Cambria Math"/>
+              </w:rPr>
+              <m:t>d</m:t>
+            </m:r>
+          </m:e>
+          <m:sub>
+            <m:r>
+              <w:rPr>
+                <w:rFonts w:ascii="Cambria Math" w:hAnsi="Cambria Math"/>
+              </w:rPr>
+              <m:t>1</m:t>
+            </m:r>
+          </m:sub>
+        </m:sSub>
+      </m:oMath>
+      <w:r>
+        <w:t xml:space="preserve"> i </w:t>
+      </w:r>
+      <m:oMath>
+        <m:sSub>
+          <m:sSubPr>
+            <m:ctrlPr>
+              <w:rPr>
+                <w:rFonts w:ascii="Cambria Math" w:hAnsi="Cambria Math"/>
+                <w:i/>
+              </w:rPr>
+            </m:ctrlPr>
+          </m:sSubPr>
+          <m:e>
+            <m:r>
+              <w:rPr>
+                <w:rFonts w:ascii="Cambria Math" w:hAnsi="Cambria Math"/>
+              </w:rPr>
+              <m:t>d</m:t>
+            </m:r>
+          </m:e>
+          <m:sub>
+            <m:r>
+              <w:rPr>
+                <w:rFonts w:ascii="Cambria Math" w:hAnsi="Cambria Math"/>
+              </w:rPr>
+              <m:t>2</m:t>
+            </m:r>
+          </m:sub>
+        </m:sSub>
+      </m:oMath>
+      <w:r>
         <w:t>.</w:t>
       </w:r>
     </w:p>
@@ -14626,7 +15167,6 @@
           <w:rFonts w:cs="Times New Roman"/>
           <w:noProof/>
         </w:rPr>
-        <w:lastRenderedPageBreak/>
         <w:drawing>
           <wp:inline distT="0" distB="0" distL="0" distR="0" wp14:anchorId="75B9909C" wp14:editId="6AEDA8A1">
             <wp:extent cx="5048955" cy="3858163"/>
@@ -14740,6 +15280,93 @@
         <w:t xml:space="preserve"> rozwiązania przed krzyżowaniem</w:t>
       </w:r>
     </w:p>
+    <w:p/>
+    <w:p>
+      <w:pPr>
+        <w:ind w:firstLine="360"/>
+        <w:jc w:val="both"/>
+      </w:pPr>
+      <w:r>
+        <w:t xml:space="preserve">Na </w:t>
+      </w:r>
+      <w:r>
+        <w:rPr>
+          <w:i/>
+          <w:iCs/>
+        </w:rPr>
+        <w:t>Rys. 2.</w:t>
+      </w:r>
+      <w:r>
+        <w:t xml:space="preserve"> widoczne są dwa przykładowe rozwiązania po krzyżowaniu. Kolorem pomarańczowym oznaczone są bloki zajęciowe dla pierwszego rozwiązania potomnego, natomiast zielonym – dla drugiego. Kolorem fioletowym oznaczone są bloki zajęciowe</w:t>
+      </w:r>
+      <w:r>
+        <w:br/>
+        <w:t xml:space="preserve">z wylosowanych dni </w:t>
+      </w:r>
+      <m:oMath>
+        <m:sSub>
+          <m:sSubPr>
+            <m:ctrlPr>
+              <w:rPr>
+                <w:rFonts w:ascii="Cambria Math" w:hAnsi="Cambria Math"/>
+                <w:i/>
+              </w:rPr>
+            </m:ctrlPr>
+          </m:sSubPr>
+          <m:e>
+            <m:r>
+              <w:rPr>
+                <w:rFonts w:ascii="Cambria Math" w:hAnsi="Cambria Math"/>
+              </w:rPr>
+              <m:t>d</m:t>
+            </m:r>
+          </m:e>
+          <m:sub>
+            <m:r>
+              <w:rPr>
+                <w:rFonts w:ascii="Cambria Math" w:hAnsi="Cambria Math"/>
+              </w:rPr>
+              <m:t>1</m:t>
+            </m:r>
+          </m:sub>
+        </m:sSub>
+      </m:oMath>
+      <w:r>
+        <w:t xml:space="preserve"> i </w:t>
+      </w:r>
+      <m:oMath>
+        <m:sSub>
+          <m:sSubPr>
+            <m:ctrlPr>
+              <w:rPr>
+                <w:rFonts w:ascii="Cambria Math" w:hAnsi="Cambria Math"/>
+                <w:i/>
+              </w:rPr>
+            </m:ctrlPr>
+          </m:sSubPr>
+          <m:e>
+            <m:r>
+              <w:rPr>
+                <w:rFonts w:ascii="Cambria Math" w:hAnsi="Cambria Math"/>
+              </w:rPr>
+              <m:t>d</m:t>
+            </m:r>
+          </m:e>
+          <m:sub>
+            <m:r>
+              <w:rPr>
+                <w:rFonts w:ascii="Cambria Math" w:hAnsi="Cambria Math"/>
+              </w:rPr>
+              <m:t>2</m:t>
+            </m:r>
+          </m:sub>
+        </m:sSub>
+      </m:oMath>
+      <w:r>
+        <w:t>, które zostały podmienione. Kolorem czerwonym oznaczone są bloki zajęciowe, które zostały sztucznie wygenerowane.</w:t>
+      </w:r>
+    </w:p>
+    <w:p/>
     <w:p>
       <w:pPr>
         <w:jc w:val="both"/>
@@ -14756,6 +15383,7 @@
           <w:rFonts w:cs="Times New Roman"/>
           <w:noProof/>
         </w:rPr>
+        <w:lastRenderedPageBreak/>
         <w:drawing>
           <wp:inline distT="0" distB="0" distL="0" distR="0" wp14:anchorId="64D92733" wp14:editId="02EC99BC">
             <wp:extent cx="4981575" cy="3811590"/>
@@ -14848,103 +15476,23 @@
         <w:rPr>
           <w:color w:val="auto"/>
         </w:rPr>
-        <w:t xml:space="preserve"> przez wymianę bloków zajęciowych z danego dnia</w:t>
-      </w:r>
-    </w:p>
-    <w:p>
-      <w:pPr>
-        <w:jc w:val="both"/>
-      </w:pPr>
-    </w:p>
-    <w:p>
-      <w:pPr>
-        <w:ind w:firstLine="360"/>
-        <w:jc w:val="both"/>
-      </w:pPr>
-      <w:r>
-        <w:lastRenderedPageBreak/>
-        <w:t xml:space="preserve">Na </w:t>
-      </w:r>
-      <w:r>
-        <w:rPr>
-          <w:i/>
-          <w:iCs/>
-        </w:rPr>
-        <w:t>Rys. 2.</w:t>
-      </w:r>
-      <w:r>
-        <w:t xml:space="preserve"> widoczne są dwa przykładowe rozwiązania po krzyżowaniu. Kolorem pomarańczowym oznaczone są bloki zajęciowe dla pierwszego rozwiązania potomnego, natomiast zielonym – dla drugiego. Kolorem fioletowym oznaczone są bloki zajęciowe</w:t>
-      </w:r>
-      <w:r>
-        <w:br/>
-        <w:t xml:space="preserve">z wylosowanych dni </w:t>
-      </w:r>
-      <m:oMath>
-        <m:sSub>
-          <m:sSubPr>
-            <m:ctrlPr>
-              <w:rPr>
-                <w:rFonts w:ascii="Cambria Math" w:hAnsi="Cambria Math"/>
-                <w:i/>
-              </w:rPr>
-            </m:ctrlPr>
-          </m:sSubPr>
-          <m:e>
-            <m:r>
-              <w:rPr>
-                <w:rFonts w:ascii="Cambria Math" w:hAnsi="Cambria Math"/>
-              </w:rPr>
-              <m:t>d</m:t>
-            </m:r>
-          </m:e>
-          <m:sub>
-            <m:r>
-              <w:rPr>
-                <w:rFonts w:ascii="Cambria Math" w:hAnsi="Cambria Math"/>
-              </w:rPr>
-              <m:t>1</m:t>
-            </m:r>
-          </m:sub>
-        </m:sSub>
-      </m:oMath>
-      <w:r>
-        <w:t xml:space="preserve"> i </w:t>
-      </w:r>
-      <m:oMath>
-        <m:sSub>
-          <m:sSubPr>
-            <m:ctrlPr>
-              <w:rPr>
-                <w:rFonts w:ascii="Cambria Math" w:hAnsi="Cambria Math"/>
-                <w:i/>
-              </w:rPr>
-            </m:ctrlPr>
-          </m:sSubPr>
-          <m:e>
-            <m:r>
-              <w:rPr>
-                <w:rFonts w:ascii="Cambria Math" w:hAnsi="Cambria Math"/>
-              </w:rPr>
-              <m:t>d</m:t>
-            </m:r>
-          </m:e>
-          <m:sub>
-            <m:r>
-              <w:rPr>
-                <w:rFonts w:ascii="Cambria Math" w:hAnsi="Cambria Math"/>
-              </w:rPr>
-              <m:t>2</m:t>
-            </m:r>
-          </m:sub>
-        </m:sSub>
-      </m:oMath>
-      <w:r>
-        <w:t>, które zostały podmienione. Kolorem czerwonym oznaczone są bloki zajęciowe, które zostały sztucznie wygenerowane.</w:t>
-      </w:r>
-    </w:p>
-    <w:p>
-      <w:pPr>
-        <w:ind w:firstLine="360"/>
+        <w:t xml:space="preserve"> przez wymianę bloków zajęciowych z </w:t>
+      </w:r>
+      <w:r>
+        <w:rPr>
+          <w:color w:val="auto"/>
+        </w:rPr>
+        <w:t>całego</w:t>
+      </w:r>
+      <w:r>
+        <w:rPr>
+          <w:color w:val="auto"/>
+        </w:rPr>
+        <w:t xml:space="preserve"> dnia</w:t>
+      </w:r>
+    </w:p>
+    <w:p>
+      <w:pPr>
         <w:jc w:val="both"/>
       </w:pPr>
     </w:p>
@@ -14968,6 +15516,9 @@
       <w:pPr>
         <w:ind w:firstLine="360"/>
         <w:jc w:val="both"/>
+        <w:rPr>
+          <w:rFonts w:cs="Times New Roman"/>
+        </w:rPr>
       </w:pPr>
       <w:r>
         <w:rPr>
@@ -15111,7 +15662,31 @@
         <w:rPr>
           <w:rFonts w:cs="Times New Roman"/>
         </w:rPr>
-        <w:t xml:space="preserve"> jest przepisywany do potomnego rozwiązania drugiego w to samo miejsce, które zajmował w rozwiązaniu pierwszym</w:t>
+        <w:t xml:space="preserve"> jest przepisywany do </w:t>
+      </w:r>
+      <w:r>
+        <w:rPr>
+          <w:rFonts w:cs="Times New Roman"/>
+        </w:rPr>
+        <w:t xml:space="preserve">drugiego </w:t>
+      </w:r>
+      <w:r>
+        <w:rPr>
+          <w:rFonts w:cs="Times New Roman"/>
+        </w:rPr>
+        <w:t>rozwiązania</w:t>
+      </w:r>
+      <w:r>
+        <w:rPr>
+          <w:rFonts w:cs="Times New Roman"/>
+        </w:rPr>
+        <w:t xml:space="preserve"> potomnego </w:t>
+      </w:r>
+      <w:r>
+        <w:rPr>
+          <w:rFonts w:cs="Times New Roman"/>
+        </w:rPr>
+        <w:t>w to samo miejsce, które zajmował w rozwiązaniu pierwszym</w:t>
       </w:r>
       <w:r>
         <w:rPr>
@@ -15123,7 +15698,19 @@
         <w:rPr>
           <w:rFonts w:cs="Times New Roman"/>
         </w:rPr>
-        <w:t>Jeśli taka zamiana wywołała kolizję, to kolidujące grupy są usuwane, a w ich miejsce są sztucznie generowane grupy tak, aby zachować liczbę studentów na odpowiednich poziomach.</w:t>
+        <w:t>Pozostałe grupy są przepisywane w czystej postaci</w:t>
+      </w:r>
+      <w:r>
+        <w:rPr>
+          <w:rFonts w:cs="Times New Roman"/>
+        </w:rPr>
+        <w:t xml:space="preserve">. </w:t>
+      </w:r>
+      <w:r>
+        <w:rPr>
+          <w:rFonts w:cs="Times New Roman"/>
+        </w:rPr>
+        <w:t>Jeśli zamiana wywołała kolizję, to kolidujące grupy są usuwane, a w ich miejsce są sztucznie generowane grupy tak, aby zachować liczbę studentów na odpowiednich poziomach.</w:t>
       </w:r>
       <w:r>
         <w:rPr>
@@ -15135,8 +15722,415 @@
         <w:rPr>
           <w:rFonts w:cs="Times New Roman"/>
         </w:rPr>
-        <w:t>Pozostałe grupy są przepisywane w czystej postaci. Analogicznie w drugą stronę.</w:t>
-      </w:r>
+        <w:t>Analogicznie w drugą stronę.</w:t>
+      </w:r>
+    </w:p>
+    <w:p>
+      <w:pPr>
+        <w:ind w:firstLine="360"/>
+        <w:jc w:val="both"/>
+      </w:pPr>
+      <w:r>
+        <w:t xml:space="preserve">Krzyżowanie przez wymianę </w:t>
+      </w:r>
+      <w:r>
+        <w:t xml:space="preserve">pojedynczego </w:t>
+      </w:r>
+      <w:r>
+        <w:t>blok</w:t>
+      </w:r>
+      <w:r>
+        <w:t>u</w:t>
+      </w:r>
+      <w:r>
+        <w:t xml:space="preserve"> zajęciow</w:t>
+      </w:r>
+      <w:r>
+        <w:t>ego</w:t>
+      </w:r>
+      <w:r>
+        <w:t xml:space="preserve"> składa się z następujących kroków:</w:t>
+      </w:r>
+    </w:p>
+    <w:p>
+      <w:pPr>
+        <w:pStyle w:val="Akapitzlist"/>
+        <w:numPr>
+          <w:ilvl w:val="0"/>
+          <w:numId w:val="27"/>
+        </w:numPr>
+        <w:jc w:val="both"/>
+      </w:pPr>
+      <w:r>
+        <w:t xml:space="preserve">Wylosowanie </w:t>
+      </w:r>
+      <w:r>
+        <w:t>bloku zajęciowego</w:t>
+      </w:r>
+      <w:r>
+        <w:t xml:space="preserve"> </w:t>
+      </w:r>
+      <m:oMath>
+        <m:sSub>
+          <m:sSubPr>
+            <m:ctrlPr>
+              <w:rPr>
+                <w:rFonts w:ascii="Cambria Math" w:hAnsi="Cambria Math"/>
+                <w:i/>
+              </w:rPr>
+            </m:ctrlPr>
+          </m:sSubPr>
+          <m:e>
+            <m:r>
+              <w:rPr>
+                <w:rFonts w:ascii="Cambria Math" w:hAnsi="Cambria Math"/>
+              </w:rPr>
+              <m:t>b</m:t>
+            </m:r>
+          </m:e>
+          <m:sub>
+            <m:r>
+              <w:rPr>
+                <w:rFonts w:ascii="Cambria Math" w:hAnsi="Cambria Math"/>
+              </w:rPr>
+              <m:t>1</m:t>
+            </m:r>
+          </m:sub>
+        </m:sSub>
+      </m:oMath>
+      <w:r>
+        <w:t xml:space="preserve"> z pierwszego rozwiązania i </w:t>
+      </w:r>
+      <w:r>
+        <w:t>bloku zajęciowego</w:t>
+      </w:r>
+      <w:r>
+        <w:t xml:space="preserve"> </w:t>
+      </w:r>
+      <m:oMath>
+        <m:sSub>
+          <m:sSubPr>
+            <m:ctrlPr>
+              <w:rPr>
+                <w:rFonts w:ascii="Cambria Math" w:hAnsi="Cambria Math"/>
+                <w:i/>
+              </w:rPr>
+            </m:ctrlPr>
+          </m:sSubPr>
+          <m:e>
+            <m:r>
+              <w:rPr>
+                <w:rFonts w:ascii="Cambria Math" w:hAnsi="Cambria Math"/>
+              </w:rPr>
+              <m:t>b</m:t>
+            </m:r>
+          </m:e>
+          <m:sub>
+            <m:r>
+              <w:rPr>
+                <w:rFonts w:ascii="Cambria Math" w:hAnsi="Cambria Math"/>
+              </w:rPr>
+              <m:t>2</m:t>
+            </m:r>
+          </m:sub>
+        </m:sSub>
+      </m:oMath>
+      <w:r>
+        <w:t xml:space="preserve"> z drugiego rozwiązania.</w:t>
+      </w:r>
+    </w:p>
+    <w:p>
+      <w:pPr>
+        <w:pStyle w:val="Akapitzlist"/>
+        <w:numPr>
+          <w:ilvl w:val="0"/>
+          <w:numId w:val="27"/>
+        </w:numPr>
+        <w:jc w:val="both"/>
+      </w:pPr>
+      <w:r>
+        <w:t>Przepisanie</w:t>
+      </w:r>
+      <w:r>
+        <w:t xml:space="preserve"> bloku zajęciowego </w:t>
+      </w:r>
+      <m:oMath>
+        <m:sSub>
+          <m:sSubPr>
+            <m:ctrlPr>
+              <w:rPr>
+                <w:rFonts w:ascii="Cambria Math" w:hAnsi="Cambria Math"/>
+                <w:i/>
+              </w:rPr>
+            </m:ctrlPr>
+          </m:sSubPr>
+          <m:e>
+            <m:r>
+              <w:rPr>
+                <w:rFonts w:ascii="Cambria Math" w:hAnsi="Cambria Math"/>
+              </w:rPr>
+              <m:t>b</m:t>
+            </m:r>
+          </m:e>
+          <m:sub>
+            <m:r>
+              <w:rPr>
+                <w:rFonts w:ascii="Cambria Math" w:hAnsi="Cambria Math"/>
+              </w:rPr>
+              <m:t>1</m:t>
+            </m:r>
+          </m:sub>
+        </m:sSub>
+      </m:oMath>
+      <w:r>
+        <w:t xml:space="preserve"> do drugiego rozwiązania potomnego w to samo miejsce, które zajmował w pierwszym rozwiązaniu.</w:t>
+      </w:r>
+    </w:p>
+    <w:p>
+      <w:pPr>
+        <w:pStyle w:val="Akapitzlist"/>
+        <w:numPr>
+          <w:ilvl w:val="0"/>
+          <w:numId w:val="27"/>
+        </w:numPr>
+        <w:jc w:val="both"/>
+      </w:pPr>
+      <w:r>
+        <w:t xml:space="preserve">Przepisanie bloku zajęciowego </w:t>
+      </w:r>
+      <m:oMath>
+        <m:sSub>
+          <m:sSubPr>
+            <m:ctrlPr>
+              <w:rPr>
+                <w:rFonts w:ascii="Cambria Math" w:hAnsi="Cambria Math"/>
+                <w:i/>
+              </w:rPr>
+            </m:ctrlPr>
+          </m:sSubPr>
+          <m:e>
+            <m:r>
+              <w:rPr>
+                <w:rFonts w:ascii="Cambria Math" w:hAnsi="Cambria Math"/>
+              </w:rPr>
+              <m:t>b</m:t>
+            </m:r>
+          </m:e>
+          <m:sub>
+            <m:r>
+              <w:rPr>
+                <w:rFonts w:ascii="Cambria Math" w:hAnsi="Cambria Math"/>
+              </w:rPr>
+              <m:t>2</m:t>
+            </m:r>
+          </m:sub>
+        </m:sSub>
+      </m:oMath>
+      <w:r>
+        <w:t xml:space="preserve"> do pierwszego rozwiązania potomnego w to samo miejsce, które zajmował w drugim rozwiązaniu.</w:t>
+      </w:r>
+    </w:p>
+    <w:p>
+      <w:pPr>
+        <w:pStyle w:val="Akapitzlist"/>
+        <w:numPr>
+          <w:ilvl w:val="0"/>
+          <w:numId w:val="27"/>
+        </w:numPr>
+        <w:jc w:val="both"/>
+      </w:pPr>
+      <w:r>
+        <w:t>Usunięcie grup, który powodowałyby kolizję w związku z podmianą grup.</w:t>
+      </w:r>
+    </w:p>
+    <w:p>
+      <w:pPr>
+        <w:pStyle w:val="Akapitzlist"/>
+        <w:numPr>
+          <w:ilvl w:val="0"/>
+          <w:numId w:val="27"/>
+        </w:numPr>
+        <w:jc w:val="both"/>
+      </w:pPr>
+      <w:r>
+        <w:t>Przepisanie pozostałych grup w czystej postaci do rozwiązań potomnych.</w:t>
+      </w:r>
+    </w:p>
+    <w:p>
+      <w:pPr>
+        <w:pStyle w:val="Akapitzlist"/>
+        <w:numPr>
+          <w:ilvl w:val="0"/>
+          <w:numId w:val="27"/>
+        </w:numPr>
+        <w:jc w:val="both"/>
+      </w:pPr>
+      <w:r>
+        <w:t xml:space="preserve">Jeśli jakieś grupy zostały usunięte w wyniku kolizji - sztuczne wygenerowanie </w:t>
+      </w:r>
+      <w:r>
+        <w:t>grup</w:t>
+      </w:r>
+      <w:r>
+        <w:t xml:space="preserve"> </w:t>
+      </w:r>
+      <w:r>
+        <w:t>w celu zachowania liczby studentów i poziomów w grupach.</w:t>
+      </w:r>
+    </w:p>
+    <w:p>
+      <w:pPr>
+        <w:jc w:val="both"/>
+      </w:pPr>
+    </w:p>
+    <w:p>
+      <w:pPr>
+        <w:ind w:firstLine="360"/>
+        <w:jc w:val="both"/>
+      </w:pPr>
+      <w:r>
+        <w:lastRenderedPageBreak/>
+        <w:t xml:space="preserve">Na </w:t>
+      </w:r>
+      <w:r>
+        <w:rPr>
+          <w:i/>
+          <w:iCs/>
+        </w:rPr>
+        <w:t>Rys. 3.</w:t>
+      </w:r>
+      <w:r>
+        <w:t xml:space="preserve"> widoczne są dwa przykładowe rozwiązania przed krzyżowaniem. Kolorem pomarańczowym oznaczone są bloki zajęciowe dla pierwszego rozwiązania, natomiast zielonym – dla drugiego. Kolorem fioletowym oznaczone są wylosowane bloki zajęciowe </w:t>
+      </w:r>
+      <m:oMath>
+        <m:sSub>
+          <m:sSubPr>
+            <m:ctrlPr>
+              <w:rPr>
+                <w:rFonts w:ascii="Cambria Math" w:hAnsi="Cambria Math"/>
+                <w:i/>
+              </w:rPr>
+            </m:ctrlPr>
+          </m:sSubPr>
+          <m:e>
+            <m:r>
+              <w:rPr>
+                <w:rFonts w:ascii="Cambria Math" w:hAnsi="Cambria Math"/>
+              </w:rPr>
+              <m:t>b</m:t>
+            </m:r>
+          </m:e>
+          <m:sub>
+            <m:r>
+              <w:rPr>
+                <w:rFonts w:ascii="Cambria Math" w:hAnsi="Cambria Math"/>
+              </w:rPr>
+              <m:t>1</m:t>
+            </m:r>
+          </m:sub>
+        </m:sSub>
+      </m:oMath>
+      <w:r>
+        <w:t xml:space="preserve"> i </w:t>
+      </w:r>
+      <m:oMath>
+        <m:sSub>
+          <m:sSubPr>
+            <m:ctrlPr>
+              <w:rPr>
+                <w:rFonts w:ascii="Cambria Math" w:hAnsi="Cambria Math"/>
+                <w:i/>
+              </w:rPr>
+            </m:ctrlPr>
+          </m:sSubPr>
+          <m:e>
+            <m:r>
+              <w:rPr>
+                <w:rFonts w:ascii="Cambria Math" w:hAnsi="Cambria Math"/>
+              </w:rPr>
+              <m:t>b</m:t>
+            </m:r>
+          </m:e>
+          <m:sub>
+            <m:r>
+              <w:rPr>
+                <w:rFonts w:ascii="Cambria Math" w:hAnsi="Cambria Math"/>
+              </w:rPr>
+              <m:t>2</m:t>
+            </m:r>
+          </m:sub>
+        </m:sSub>
+      </m:oMath>
+      <w:r>
+        <w:t xml:space="preserve">. Kolorem niebieskim oznaczone są bloki zajęciowe kolidujące z </w:t>
+      </w:r>
+      <m:oMath>
+        <m:sSub>
+          <m:sSubPr>
+            <m:ctrlPr>
+              <w:rPr>
+                <w:rFonts w:ascii="Cambria Math" w:hAnsi="Cambria Math"/>
+                <w:i/>
+              </w:rPr>
+            </m:ctrlPr>
+          </m:sSubPr>
+          <m:e>
+            <m:r>
+              <w:rPr>
+                <w:rFonts w:ascii="Cambria Math" w:hAnsi="Cambria Math"/>
+              </w:rPr>
+              <m:t>b</m:t>
+            </m:r>
+          </m:e>
+          <m:sub>
+            <m:r>
+              <w:rPr>
+                <w:rFonts w:ascii="Cambria Math" w:hAnsi="Cambria Math"/>
+              </w:rPr>
+              <m:t>1</m:t>
+            </m:r>
+          </m:sub>
+        </m:sSub>
+      </m:oMath>
+      <w:r>
+        <w:t xml:space="preserve"> bądź </w:t>
+      </w:r>
+      <m:oMath>
+        <m:sSub>
+          <m:sSubPr>
+            <m:ctrlPr>
+              <w:rPr>
+                <w:rFonts w:ascii="Cambria Math" w:hAnsi="Cambria Math"/>
+                <w:i/>
+              </w:rPr>
+            </m:ctrlPr>
+          </m:sSubPr>
+          <m:e>
+            <m:r>
+              <w:rPr>
+                <w:rFonts w:ascii="Cambria Math" w:hAnsi="Cambria Math"/>
+              </w:rPr>
+              <m:t>b</m:t>
+            </m:r>
+          </m:e>
+          <m:sub>
+            <m:r>
+              <w:rPr>
+                <w:rFonts w:ascii="Cambria Math" w:hAnsi="Cambria Math"/>
+              </w:rPr>
+              <m:t>2</m:t>
+            </m:r>
+          </m:sub>
+        </m:sSub>
+      </m:oMath>
+      <w:r>
+        <w:t>.</w:t>
+      </w:r>
+    </w:p>
+    <w:p>
+      <w:pPr>
+        <w:jc w:val="both"/>
+      </w:pPr>
     </w:p>
     <w:p>
       <w:pPr>
@@ -15191,7 +16185,6 @@
         <w:pStyle w:val="Legenda"/>
         <w:jc w:val="center"/>
         <w:rPr>
-          <w:rFonts w:cs="Times New Roman"/>
           <w:color w:val="auto"/>
         </w:rPr>
       </w:pPr>
@@ -15239,17 +16232,10 @@
         <w:t>. Dwa przykładowe rozwiązania przed krzyżowaniem</w:t>
       </w:r>
     </w:p>
-    <w:p>
-      <w:pPr>
-        <w:jc w:val="both"/>
-        <w:rPr>
-          <w:rFonts w:cs="Times New Roman"/>
-        </w:rPr>
-      </w:pPr>
-    </w:p>
-    <w:p>
-      <w:pPr>
-        <w:ind w:firstLine="360"/>
+    <w:p/>
+    <w:p>
+      <w:pPr>
+        <w:ind w:firstLine="720"/>
         <w:jc w:val="both"/>
       </w:pPr>
       <w:r>
@@ -15260,10 +16246,10 @@
           <w:i/>
           <w:iCs/>
         </w:rPr>
-        <w:t>Rys. 3.</w:t>
-      </w:r>
-      <w:r>
-        <w:t xml:space="preserve"> widoczne są dwa przykładowe rozwiązania przed krzyżowaniem. Kolorem pomarańczowym oznaczone są bloki zajęciowe dla pierwszego rozwiązania, natomiast zielonym – dla drugiego. Kolorem fioletowym oznaczone są wylosowane bloki zajęciowe </w:t>
+        <w:t>Rys. 4.</w:t>
+      </w:r>
+      <w:r>
+        <w:t xml:space="preserve"> widoczne są dwa przykładowe rozwiązania po krzyżowaniu. Kolorem pomarańczowym oznaczone są bloki zajęciowe dla pierwszego rozwiązania, natomiast zielonym – dla drugiego. Kolorem fioletowym oznaczone są wylosowane bloki zajęciowe </w:t>
       </w:r>
       <m:oMath>
         <m:sSub>
@@ -15325,76 +16311,10 @@
         </m:sSub>
       </m:oMath>
       <w:r>
-        <w:t xml:space="preserve">. Kolorem niebieskim oznaczone są bloki zajęciowe kolidujące z </w:t>
-      </w:r>
-      <m:oMath>
-        <m:sSub>
-          <m:sSubPr>
-            <m:ctrlPr>
-              <w:rPr>
-                <w:rFonts w:ascii="Cambria Math" w:hAnsi="Cambria Math"/>
-                <w:i/>
-              </w:rPr>
-            </m:ctrlPr>
-          </m:sSubPr>
-          <m:e>
-            <m:r>
-              <w:rPr>
-                <w:rFonts w:ascii="Cambria Math" w:hAnsi="Cambria Math"/>
-              </w:rPr>
-              <m:t>b</m:t>
-            </m:r>
-          </m:e>
-          <m:sub>
-            <m:r>
-              <w:rPr>
-                <w:rFonts w:ascii="Cambria Math" w:hAnsi="Cambria Math"/>
-              </w:rPr>
-              <m:t>1</m:t>
-            </m:r>
-          </m:sub>
-        </m:sSub>
-      </m:oMath>
-      <w:r>
-        <w:t xml:space="preserve"> bądź </w:t>
-      </w:r>
-      <m:oMath>
-        <m:sSub>
-          <m:sSubPr>
-            <m:ctrlPr>
-              <w:rPr>
-                <w:rFonts w:ascii="Cambria Math" w:hAnsi="Cambria Math"/>
-                <w:i/>
-              </w:rPr>
-            </m:ctrlPr>
-          </m:sSubPr>
-          <m:e>
-            <m:r>
-              <w:rPr>
-                <w:rFonts w:ascii="Cambria Math" w:hAnsi="Cambria Math"/>
-              </w:rPr>
-              <m:t>b</m:t>
-            </m:r>
-          </m:e>
-          <m:sub>
-            <m:r>
-              <w:rPr>
-                <w:rFonts w:ascii="Cambria Math" w:hAnsi="Cambria Math"/>
-              </w:rPr>
-              <m:t>2</m:t>
-            </m:r>
-          </m:sub>
-        </m:sSub>
-      </m:oMath>
-      <w:r>
-        <w:t>.</w:t>
-      </w:r>
-    </w:p>
-    <w:p>
-      <w:pPr>
-        <w:jc w:val="both"/>
-      </w:pPr>
-    </w:p>
+        <w:t>. Kolorem czerwonym oznaczone są bloki zajęciowe, które zostały sztucznie wygenerowane.</w:t>
+      </w:r>
+    </w:p>
+    <w:p/>
     <w:p>
       <w:pPr>
         <w:ind w:firstLine="360"/>
@@ -15505,103 +16425,7 @@
         <w:t>. Dwa przykładowe rozwiązania po krzyżowaniu przez wymianę pojedynczego bloku zajęciowego</w:t>
       </w:r>
     </w:p>
-    <w:p>
-      <w:pPr>
-        <w:jc w:val="both"/>
-      </w:pPr>
-    </w:p>
-    <w:p>
-      <w:pPr>
-        <w:ind w:firstLine="720"/>
-        <w:jc w:val="both"/>
-      </w:pPr>
-      <w:r>
-        <w:t xml:space="preserve">Na </w:t>
-      </w:r>
-      <w:r>
-        <w:rPr>
-          <w:i/>
-          <w:iCs/>
-        </w:rPr>
-        <w:t>Rys. 4.</w:t>
-      </w:r>
-      <w:r>
-        <w:t xml:space="preserve"> widoczne są dwa przykładowe rozwiązania po krzyżowaniu. Kolorem pomarańczowym oznaczone są bloki zajęciowe dla pierwszego rozwiązania, natomiast zielonym – dla drugiego. Kolorem fioletowym oznaczone są wylosowane bloki zajęciowe </w:t>
-      </w:r>
-      <m:oMath>
-        <m:sSub>
-          <m:sSubPr>
-            <m:ctrlPr>
-              <w:rPr>
-                <w:rFonts w:ascii="Cambria Math" w:hAnsi="Cambria Math"/>
-                <w:i/>
-              </w:rPr>
-            </m:ctrlPr>
-          </m:sSubPr>
-          <m:e>
-            <m:r>
-              <w:rPr>
-                <w:rFonts w:ascii="Cambria Math" w:hAnsi="Cambria Math"/>
-              </w:rPr>
-              <m:t>b</m:t>
-            </m:r>
-          </m:e>
-          <m:sub>
-            <m:r>
-              <w:rPr>
-                <w:rFonts w:ascii="Cambria Math" w:hAnsi="Cambria Math"/>
-              </w:rPr>
-              <m:t>1</m:t>
-            </m:r>
-          </m:sub>
-        </m:sSub>
-      </m:oMath>
-      <w:r>
-        <w:t xml:space="preserve"> i </w:t>
-      </w:r>
-      <m:oMath>
-        <m:sSub>
-          <m:sSubPr>
-            <m:ctrlPr>
-              <w:rPr>
-                <w:rFonts w:ascii="Cambria Math" w:hAnsi="Cambria Math"/>
-                <w:i/>
-              </w:rPr>
-            </m:ctrlPr>
-          </m:sSubPr>
-          <m:e>
-            <m:r>
-              <w:rPr>
-                <w:rFonts w:ascii="Cambria Math" w:hAnsi="Cambria Math"/>
-              </w:rPr>
-              <m:t>b</m:t>
-            </m:r>
-          </m:e>
-          <m:sub>
-            <m:r>
-              <w:rPr>
-                <w:rFonts w:ascii="Cambria Math" w:hAnsi="Cambria Math"/>
-              </w:rPr>
-              <m:t>2</m:t>
-            </m:r>
-          </m:sub>
-        </m:sSub>
-      </m:oMath>
-      <w:r>
-        <w:t xml:space="preserve">. </w:t>
-      </w:r>
-      <w:r>
-        <w:t>Kolorem czerwonym oznaczone są bloki zajęciowe, które zostały sztucznie wygenerowane.</w:t>
-      </w:r>
-    </w:p>
-    <w:p>
-      <w:pPr>
-        <w:jc w:val="both"/>
-        <w:rPr>
-          <w:rFonts w:cs="Times New Roman"/>
-        </w:rPr>
-      </w:pPr>
-    </w:p>
+    <w:p/>
     <w:p>
       <w:pPr>
         <w:pStyle w:val="Nagwek3"/>
@@ -15914,7 +16738,7 @@
         <w:pStyle w:val="Akapitzlist"/>
         <w:numPr>
           <w:ilvl w:val="0"/>
-          <w:numId w:val="25"/>
+          <w:numId w:val="27"/>
         </w:numPr>
         <w:jc w:val="both"/>
       </w:pPr>
@@ -15927,7 +16751,7 @@
         <w:pStyle w:val="Akapitzlist"/>
         <w:numPr>
           <w:ilvl w:val="0"/>
-          <w:numId w:val="25"/>
+          <w:numId w:val="27"/>
         </w:numPr>
         <w:jc w:val="both"/>
       </w:pPr>
@@ -15940,7 +16764,7 @@
         <w:pStyle w:val="Akapitzlist"/>
         <w:numPr>
           <w:ilvl w:val="0"/>
-          <w:numId w:val="25"/>
+          <w:numId w:val="27"/>
         </w:numPr>
         <w:jc w:val="both"/>
       </w:pPr>
@@ -15953,7 +16777,7 @@
         <w:pStyle w:val="Akapitzlist"/>
         <w:numPr>
           <w:ilvl w:val="0"/>
-          <w:numId w:val="25"/>
+          <w:numId w:val="27"/>
         </w:numPr>
         <w:jc w:val="both"/>
       </w:pPr>
@@ -15966,7 +16790,7 @@
         <w:pStyle w:val="Akapitzlist"/>
         <w:numPr>
           <w:ilvl w:val="0"/>
-          <w:numId w:val="25"/>
+          <w:numId w:val="27"/>
         </w:numPr>
         <w:jc w:val="both"/>
       </w:pPr>
@@ -15979,7 +16803,7 @@
         <w:pStyle w:val="Akapitzlist"/>
         <w:numPr>
           <w:ilvl w:val="1"/>
-          <w:numId w:val="25"/>
+          <w:numId w:val="27"/>
         </w:numPr>
         <w:jc w:val="both"/>
       </w:pPr>
@@ -15992,7 +16816,7 @@
         <w:pStyle w:val="Akapitzlist"/>
         <w:numPr>
           <w:ilvl w:val="1"/>
-          <w:numId w:val="25"/>
+          <w:numId w:val="27"/>
         </w:numPr>
         <w:jc w:val="both"/>
       </w:pPr>
@@ -21189,6 +22013,92 @@
     </w:lvl>
   </w:abstractNum>
   <w:abstractNum w:abstractNumId="4" w15:restartNumberingAfterBreak="0">
+    <w:nsid w:val="11EC48B2"/>
+    <w:multiLevelType w:val="hybridMultilevel"/>
+    <w:tmpl w:val="160C517E"/>
+    <w:lvl w:ilvl="0" w:tplc="FFFFFFFF">
+      <w:start w:val="1"/>
+      <w:numFmt w:val="decimal"/>
+      <w:lvlText w:val="%1."/>
+      <w:lvlJc w:val="left"/>
+      <w:pPr>
+        <w:ind w:left="1440" w:hanging="360"/>
+      </w:pPr>
+    </w:lvl>
+    <w:lvl w:ilvl="1" w:tplc="FFFFFFFF">
+      <w:start w:val="1"/>
+      <w:numFmt w:val="lowerLetter"/>
+      <w:lvlText w:val="%2."/>
+      <w:lvlJc w:val="left"/>
+      <w:pPr>
+        <w:ind w:left="2160" w:hanging="360"/>
+      </w:pPr>
+    </w:lvl>
+    <w:lvl w:ilvl="2" w:tplc="FFFFFFFF">
+      <w:start w:val="1"/>
+      <w:numFmt w:val="lowerRoman"/>
+      <w:lvlText w:val="%3."/>
+      <w:lvlJc w:val="right"/>
+      <w:pPr>
+        <w:ind w:left="2880" w:hanging="180"/>
+      </w:pPr>
+    </w:lvl>
+    <w:lvl w:ilvl="3" w:tplc="FFFFFFFF">
+      <w:start w:val="1"/>
+      <w:numFmt w:val="decimal"/>
+      <w:lvlText w:val="%4."/>
+      <w:lvlJc w:val="left"/>
+      <w:pPr>
+        <w:ind w:left="3600" w:hanging="360"/>
+      </w:pPr>
+    </w:lvl>
+    <w:lvl w:ilvl="4" w:tplc="FFFFFFFF">
+      <w:start w:val="1"/>
+      <w:numFmt w:val="lowerLetter"/>
+      <w:lvlText w:val="%5."/>
+      <w:lvlJc w:val="left"/>
+      <w:pPr>
+        <w:ind w:left="4320" w:hanging="360"/>
+      </w:pPr>
+    </w:lvl>
+    <w:lvl w:ilvl="5" w:tplc="FFFFFFFF">
+      <w:start w:val="1"/>
+      <w:numFmt w:val="lowerRoman"/>
+      <w:lvlText w:val="%6."/>
+      <w:lvlJc w:val="right"/>
+      <w:pPr>
+        <w:ind w:left="5040" w:hanging="180"/>
+      </w:pPr>
+    </w:lvl>
+    <w:lvl w:ilvl="6" w:tplc="FFFFFFFF">
+      <w:start w:val="1"/>
+      <w:numFmt w:val="decimal"/>
+      <w:lvlText w:val="%7."/>
+      <w:lvlJc w:val="left"/>
+      <w:pPr>
+        <w:ind w:left="5760" w:hanging="360"/>
+      </w:pPr>
+    </w:lvl>
+    <w:lvl w:ilvl="7" w:tplc="FFFFFFFF">
+      <w:start w:val="1"/>
+      <w:numFmt w:val="lowerLetter"/>
+      <w:lvlText w:val="%8."/>
+      <w:lvlJc w:val="left"/>
+      <w:pPr>
+        <w:ind w:left="6480" w:hanging="360"/>
+      </w:pPr>
+    </w:lvl>
+    <w:lvl w:ilvl="8" w:tplc="FFFFFFFF">
+      <w:start w:val="1"/>
+      <w:numFmt w:val="lowerRoman"/>
+      <w:lvlText w:val="%9."/>
+      <w:lvlJc w:val="right"/>
+      <w:pPr>
+        <w:ind w:left="7200" w:hanging="180"/>
+      </w:pPr>
+    </w:lvl>
+  </w:abstractNum>
+  <w:abstractNum w:abstractNumId="5" w15:restartNumberingAfterBreak="0">
     <w:nsid w:val="132C3E82"/>
     <w:multiLevelType w:val="hybridMultilevel"/>
     <w:tmpl w:val="8730B0FE"/>
@@ -21301,7 +22211,7 @@
       </w:rPr>
     </w:lvl>
   </w:abstractNum>
-  <w:abstractNum w:abstractNumId="5" w15:restartNumberingAfterBreak="0">
+  <w:abstractNum w:abstractNumId="6" w15:restartNumberingAfterBreak="0">
     <w:nsid w:val="17D20DFF"/>
     <w:multiLevelType w:val="hybridMultilevel"/>
     <w:tmpl w:val="45483CEA"/>
@@ -21387,7 +22297,7 @@
       </w:pPr>
     </w:lvl>
   </w:abstractNum>
-  <w:abstractNum w:abstractNumId="6" w15:restartNumberingAfterBreak="0">
+  <w:abstractNum w:abstractNumId="7" w15:restartNumberingAfterBreak="0">
     <w:nsid w:val="1B7B7DB9"/>
     <w:multiLevelType w:val="hybridMultilevel"/>
     <w:tmpl w:val="10D40F1C"/>
@@ -21476,7 +22386,7 @@
       </w:pPr>
     </w:lvl>
   </w:abstractNum>
-  <w:abstractNum w:abstractNumId="7" w15:restartNumberingAfterBreak="0">
+  <w:abstractNum w:abstractNumId="8" w15:restartNumberingAfterBreak="0">
     <w:nsid w:val="1D1B3DFB"/>
     <w:multiLevelType w:val="hybridMultilevel"/>
     <w:tmpl w:val="15BE8AEC"/>
@@ -21562,7 +22472,7 @@
       </w:pPr>
     </w:lvl>
   </w:abstractNum>
-  <w:abstractNum w:abstractNumId="8" w15:restartNumberingAfterBreak="0">
+  <w:abstractNum w:abstractNumId="9" w15:restartNumberingAfterBreak="0">
     <w:nsid w:val="250F7318"/>
     <w:multiLevelType w:val="hybridMultilevel"/>
     <w:tmpl w:val="2C4010F2"/>
@@ -21651,7 +22561,7 @@
       </w:pPr>
     </w:lvl>
   </w:abstractNum>
-  <w:abstractNum w:abstractNumId="9" w15:restartNumberingAfterBreak="0">
+  <w:abstractNum w:abstractNumId="10" w15:restartNumberingAfterBreak="0">
     <w:nsid w:val="257D666E"/>
     <w:multiLevelType w:val="hybridMultilevel"/>
     <w:tmpl w:val="737CF832"/>
@@ -21764,7 +22674,7 @@
       </w:rPr>
     </w:lvl>
   </w:abstractNum>
-  <w:abstractNum w:abstractNumId="10" w15:restartNumberingAfterBreak="0">
+  <w:abstractNum w:abstractNumId="11" w15:restartNumberingAfterBreak="0">
     <w:nsid w:val="26E3173F"/>
     <w:multiLevelType w:val="hybridMultilevel"/>
     <w:tmpl w:val="160C517E"/>
@@ -21850,7 +22760,7 @@
       </w:pPr>
     </w:lvl>
   </w:abstractNum>
-  <w:abstractNum w:abstractNumId="11" w15:restartNumberingAfterBreak="0">
+  <w:abstractNum w:abstractNumId="12" w15:restartNumberingAfterBreak="0">
     <w:nsid w:val="29670321"/>
     <w:multiLevelType w:val="multilevel"/>
     <w:tmpl w:val="800E3C0E"/>
@@ -21963,7 +22873,7 @@
       </w:rPr>
     </w:lvl>
   </w:abstractNum>
-  <w:abstractNum w:abstractNumId="12" w15:restartNumberingAfterBreak="0">
+  <w:abstractNum w:abstractNumId="13" w15:restartNumberingAfterBreak="0">
     <w:nsid w:val="2A5236CF"/>
     <w:multiLevelType w:val="hybridMultilevel"/>
     <w:tmpl w:val="BDBA0092"/>
@@ -22052,7 +22962,7 @@
       </w:pPr>
     </w:lvl>
   </w:abstractNum>
-  <w:abstractNum w:abstractNumId="13" w15:restartNumberingAfterBreak="0">
+  <w:abstractNum w:abstractNumId="14" w15:restartNumberingAfterBreak="0">
     <w:nsid w:val="2EC27BDE"/>
     <w:multiLevelType w:val="hybridMultilevel"/>
     <w:tmpl w:val="65168E7C"/>
@@ -22141,7 +23051,7 @@
       </w:pPr>
     </w:lvl>
   </w:abstractNum>
-  <w:abstractNum w:abstractNumId="14" w15:restartNumberingAfterBreak="0">
+  <w:abstractNum w:abstractNumId="15" w15:restartNumberingAfterBreak="0">
     <w:nsid w:val="30B30998"/>
     <w:multiLevelType w:val="multilevel"/>
     <w:tmpl w:val="C0B6AD16"/>
@@ -22262,7 +23172,7 @@
       </w:rPr>
     </w:lvl>
   </w:abstractNum>
-  <w:abstractNum w:abstractNumId="15" w15:restartNumberingAfterBreak="0">
+  <w:abstractNum w:abstractNumId="16" w15:restartNumberingAfterBreak="0">
     <w:nsid w:val="321462DB"/>
     <w:multiLevelType w:val="hybridMultilevel"/>
     <w:tmpl w:val="6FFA58F4"/>
@@ -22351,7 +23261,7 @@
       </w:pPr>
     </w:lvl>
   </w:abstractNum>
-  <w:abstractNum w:abstractNumId="16" w15:restartNumberingAfterBreak="0">
+  <w:abstractNum w:abstractNumId="17" w15:restartNumberingAfterBreak="0">
     <w:nsid w:val="339801C2"/>
     <w:multiLevelType w:val="hybridMultilevel"/>
     <w:tmpl w:val="37F2D02C"/>
@@ -22464,7 +23374,7 @@
       </w:rPr>
     </w:lvl>
   </w:abstractNum>
-  <w:abstractNum w:abstractNumId="17" w15:restartNumberingAfterBreak="0">
+  <w:abstractNum w:abstractNumId="18" w15:restartNumberingAfterBreak="0">
     <w:nsid w:val="55974CEB"/>
     <w:multiLevelType w:val="hybridMultilevel"/>
     <w:tmpl w:val="4C0A9700"/>
@@ -22550,7 +23460,7 @@
       </w:pPr>
     </w:lvl>
   </w:abstractNum>
-  <w:abstractNum w:abstractNumId="18" w15:restartNumberingAfterBreak="0">
+  <w:abstractNum w:abstractNumId="19" w15:restartNumberingAfterBreak="0">
     <w:nsid w:val="57C5580F"/>
     <w:multiLevelType w:val="hybridMultilevel"/>
     <w:tmpl w:val="BAC0FA44"/>
@@ -22662,7 +23572,7 @@
       </w:rPr>
     </w:lvl>
   </w:abstractNum>
-  <w:abstractNum w:abstractNumId="19" w15:restartNumberingAfterBreak="0">
+  <w:abstractNum w:abstractNumId="20" w15:restartNumberingAfterBreak="0">
     <w:nsid w:val="65524FD6"/>
     <w:multiLevelType w:val="hybridMultilevel"/>
     <w:tmpl w:val="CE320824"/>
@@ -22751,7 +23661,7 @@
       </w:pPr>
     </w:lvl>
   </w:abstractNum>
-  <w:abstractNum w:abstractNumId="20" w15:restartNumberingAfterBreak="0">
+  <w:abstractNum w:abstractNumId="21" w15:restartNumberingAfterBreak="0">
     <w:nsid w:val="6DF05324"/>
     <w:multiLevelType w:val="hybridMultilevel"/>
     <w:tmpl w:val="62968484"/>
@@ -22841,7 +23751,7 @@
       </w:pPr>
     </w:lvl>
   </w:abstractNum>
-  <w:abstractNum w:abstractNumId="21" w15:restartNumberingAfterBreak="0">
+  <w:abstractNum w:abstractNumId="22" w15:restartNumberingAfterBreak="0">
     <w:nsid w:val="702765E6"/>
     <w:multiLevelType w:val="hybridMultilevel"/>
     <w:tmpl w:val="F86CECB0"/>
@@ -22954,7 +23864,7 @@
       </w:rPr>
     </w:lvl>
   </w:abstractNum>
-  <w:abstractNum w:abstractNumId="22" w15:restartNumberingAfterBreak="0">
+  <w:abstractNum w:abstractNumId="23" w15:restartNumberingAfterBreak="0">
     <w:nsid w:val="7664362F"/>
     <w:multiLevelType w:val="hybridMultilevel"/>
     <w:tmpl w:val="A974406E"/>
@@ -23066,7 +23976,7 @@
       </w:rPr>
     </w:lvl>
   </w:abstractNum>
-  <w:abstractNum w:abstractNumId="23" w15:restartNumberingAfterBreak="0">
+  <w:abstractNum w:abstractNumId="24" w15:restartNumberingAfterBreak="0">
     <w:nsid w:val="795223C6"/>
     <w:multiLevelType w:val="hybridMultilevel"/>
     <w:tmpl w:val="2AEE7A42"/>
@@ -23179,7 +24089,7 @@
       </w:rPr>
     </w:lvl>
   </w:abstractNum>
-  <w:abstractNum w:abstractNumId="24" w15:restartNumberingAfterBreak="0">
+  <w:abstractNum w:abstractNumId="25" w15:restartNumberingAfterBreak="0">
     <w:nsid w:val="7BC76028"/>
     <w:multiLevelType w:val="multilevel"/>
     <w:tmpl w:val="4866D0C2"/>
@@ -23299,70 +24209,70 @@
     <w:abstractNumId w:val="0"/>
   </w:num>
   <w:num w:numId="3" w16cid:durableId="194001958">
-    <w:abstractNumId w:val="24"/>
+    <w:abstractNumId w:val="25"/>
   </w:num>
   <w:num w:numId="4" w16cid:durableId="892426082">
-    <w:abstractNumId w:val="11"/>
+    <w:abstractNumId w:val="12"/>
   </w:num>
   <w:num w:numId="5" w16cid:durableId="960762351">
-    <w:abstractNumId w:val="15"/>
+    <w:abstractNumId w:val="16"/>
   </w:num>
   <w:num w:numId="6" w16cid:durableId="6256306">
-    <w:abstractNumId w:val="12"/>
+    <w:abstractNumId w:val="13"/>
   </w:num>
   <w:num w:numId="7" w16cid:durableId="272130347">
-    <w:abstractNumId w:val="6"/>
+    <w:abstractNumId w:val="7"/>
   </w:num>
   <w:num w:numId="8" w16cid:durableId="202602109">
-    <w:abstractNumId w:val="19"/>
+    <w:abstractNumId w:val="20"/>
   </w:num>
   <w:num w:numId="9" w16cid:durableId="837229486">
-    <w:abstractNumId w:val="14"/>
+    <w:abstractNumId w:val="15"/>
   </w:num>
   <w:num w:numId="10" w16cid:durableId="1272738690">
     <w:abstractNumId w:val="3"/>
   </w:num>
   <w:num w:numId="11" w16cid:durableId="245387995">
-    <w:abstractNumId w:val="21"/>
+    <w:abstractNumId w:val="22"/>
   </w:num>
   <w:num w:numId="12" w16cid:durableId="1400786315">
-    <w:abstractNumId w:val="7"/>
+    <w:abstractNumId w:val="8"/>
   </w:num>
   <w:num w:numId="13" w16cid:durableId="1277565604">
-    <w:abstractNumId w:val="22"/>
+    <w:abstractNumId w:val="23"/>
   </w:num>
   <w:num w:numId="14" w16cid:durableId="1466780146">
     <w:abstractNumId w:val="2"/>
   </w:num>
   <w:num w:numId="15" w16cid:durableId="1228491071">
+    <w:abstractNumId w:val="18"/>
+  </w:num>
+  <w:num w:numId="16" w16cid:durableId="1702129554">
+    <w:abstractNumId w:val="9"/>
+  </w:num>
+  <w:num w:numId="17" w16cid:durableId="281616930">
     <w:abstractNumId w:val="17"/>
   </w:num>
-  <w:num w:numId="16" w16cid:durableId="1702129554">
-    <w:abstractNumId w:val="8"/>
-  </w:num>
-  <w:num w:numId="17" w16cid:durableId="281616930">
-    <w:abstractNumId w:val="16"/>
-  </w:num>
   <w:num w:numId="18" w16cid:durableId="678239018">
-    <w:abstractNumId w:val="18"/>
+    <w:abstractNumId w:val="19"/>
   </w:num>
   <w:num w:numId="19" w16cid:durableId="196893032">
-    <w:abstractNumId w:val="9"/>
+    <w:abstractNumId w:val="10"/>
   </w:num>
   <w:num w:numId="20" w16cid:durableId="344287186">
-    <w:abstractNumId w:val="20"/>
+    <w:abstractNumId w:val="21"/>
   </w:num>
   <w:num w:numId="21" w16cid:durableId="370695287">
-    <w:abstractNumId w:val="23"/>
+    <w:abstractNumId w:val="24"/>
   </w:num>
   <w:num w:numId="22" w16cid:durableId="1136603777">
-    <w:abstractNumId w:val="13"/>
+    <w:abstractNumId w:val="14"/>
   </w:num>
   <w:num w:numId="23" w16cid:durableId="1163356914">
-    <w:abstractNumId w:val="4"/>
+    <w:abstractNumId w:val="5"/>
   </w:num>
   <w:num w:numId="24" w16cid:durableId="1728383649">
-    <w:abstractNumId w:val="5"/>
+    <w:abstractNumId w:val="6"/>
     <w:lvlOverride w:ilvl="0">
       <w:startOverride w:val="1"/>
     </w:lvlOverride>
@@ -23392,7 +24302,7 @@
     </w:lvlOverride>
   </w:num>
   <w:num w:numId="25" w16cid:durableId="1262647523">
-    <w:abstractNumId w:val="10"/>
+    <w:abstractNumId w:val="11"/>
     <w:lvlOverride w:ilvl="0">
       <w:startOverride w:val="1"/>
     </w:lvlOverride>
@@ -23420,6 +24330,12 @@
     <w:lvlOverride w:ilvl="8">
       <w:startOverride w:val="1"/>
     </w:lvlOverride>
+  </w:num>
+  <w:num w:numId="26" w16cid:durableId="1010525173">
+    <w:abstractNumId w:val="6"/>
+  </w:num>
+  <w:num w:numId="27" w16cid:durableId="486046215">
+    <w:abstractNumId w:val="4"/>
   </w:num>
 </w:numbering>
 </file>

</xml_diff>